<commit_message>
Contratos de los casos de uso de la Gestion de Actividades
</commit_message>
<xml_diff>
--- a/docs/Diseño/Iteracion 2/Documentacion v2.2.docx
+++ b/docs/Diseño/Iteracion 2/Documentacion v2.2.docx
@@ -3165,13 +3165,19 @@
               <w:rPr>
                 <w:rFonts w:ascii="Arial" w:hAnsi="Arial" w:cs="Arial"/>
               </w:rPr>
-              <w:t xml:space="preserve">e:string, </w:t>
-            </w:r>
-            <w:r>
-              <w:rPr>
-                <w:rFonts w:ascii="Arial" w:hAnsi="Arial" w:cs="Arial"/>
-              </w:rPr>
-              <w:t>:string, Clave:string)</w:t>
+              <w:t>e:string,</w:t>
+            </w:r>
+            <w:r>
+              <w:rPr>
+                <w:rFonts w:ascii="Arial" w:hAnsi="Arial" w:cs="Arial"/>
+              </w:rPr>
+              <w:t xml:space="preserve"> fechaFin: date, fechaIni: date, precioNoSocio: float, precioSocio: float</w:t>
+            </w:r>
+            <w:r>
+              <w:rPr>
+                <w:rFonts w:ascii="Arial" w:hAnsi="Arial" w:cs="Arial"/>
+              </w:rPr>
+              <w:t>)</w:t>
             </w:r>
           </w:p>
         </w:tc>
@@ -3312,7 +3318,7 @@
               <w:rPr>
                 <w:rFonts w:ascii="Arial" w:hAnsi="Arial" w:cs="Arial"/>
               </w:rPr>
-              <w:t>Caso de uso “Dar de Alta Usuario”</w:t>
+              <w:t>-</w:t>
             </w:r>
           </w:p>
         </w:tc>
@@ -3402,7 +3408,20 @@
               <w:rPr>
                 <w:rFonts w:ascii="Arial" w:hAnsi="Arial" w:cs="Arial"/>
               </w:rPr>
-              <w:t>-</w:t>
+              <w:t>Si alguno de los campos es nulo el sistema informará que no se puede insertar la actividad, y dirá cual ha sido el campo que está nulo.</w:t>
+            </w:r>
+          </w:p>
+          <w:p>
+            <w:pPr>
+              <w:rPr>
+                <w:rFonts w:ascii="Arial" w:hAnsi="Arial" w:cs="Arial"/>
+              </w:rPr>
+            </w:pPr>
+            <w:r>
+              <w:rPr>
+                <w:rFonts w:ascii="Arial" w:hAnsi="Arial" w:cs="Arial"/>
+              </w:rPr>
+              <w:t>Si alguno de los campos no es del tipo indicado el sistema informará que no se puede insertar la actividad, y dirá cual ha sido el campo que da problemas.</w:t>
             </w:r>
           </w:p>
         </w:tc>
@@ -3492,7 +3511,7 @@
               <w:rPr>
                 <w:rFonts w:ascii="Arial" w:hAnsi="Arial" w:cs="Arial"/>
               </w:rPr>
-              <w:t>No existe ninguna entrada en el sistema del nuevo usuario.</w:t>
+              <w:t>Ninguno de los campos puede ser nulo.</w:t>
             </w:r>
           </w:p>
         </w:tc>
@@ -3537,7 +3556,31 @@
               <w:rPr>
                 <w:rFonts w:ascii="Arial" w:hAnsi="Arial" w:cs="Arial"/>
               </w:rPr>
-              <w:t>Se crea un nuevo usuario (creación de instancia).</w:t>
+              <w:t>Se crea un</w:t>
+            </w:r>
+            <w:r>
+              <w:rPr>
+                <w:rFonts w:ascii="Arial" w:hAnsi="Arial" w:cs="Arial"/>
+              </w:rPr>
+              <w:t>a nueva actividad</w:t>
+            </w:r>
+            <w:r>
+              <w:rPr>
+                <w:rFonts w:ascii="Arial" w:hAnsi="Arial" w:cs="Arial"/>
+              </w:rPr>
+              <w:t xml:space="preserve"> (creación de </w:t>
+            </w:r>
+            <w:r>
+              <w:rPr>
+                <w:rFonts w:ascii="Arial" w:hAnsi="Arial" w:cs="Arial"/>
+              </w:rPr>
+              <w:t>la actividad</w:t>
+            </w:r>
+            <w:r>
+              <w:rPr>
+                <w:rFonts w:ascii="Arial" w:hAnsi="Arial" w:cs="Arial"/>
+              </w:rPr>
+              <w:t>).</w:t>
             </w:r>
           </w:p>
           <w:p>
@@ -3570,1261 +3613,6 @@
         <w:br w:type="page"/>
       </w:r>
     </w:p>
-    <w:p>
-      <w:pPr>
-        <w:rPr>
-          <w:rFonts w:asciiTheme="majorHAnsi" w:hAnsiTheme="majorHAnsi" w:cstheme="majorHAnsi"/>
-        </w:rPr>
-      </w:pPr>
-    </w:p>
-    <w:tbl>
-      <w:tblPr>
-        <w:tblStyle w:val="Tablaconcuadrcula"/>
-        <w:tblW w:w="0" w:type="auto"/>
-        <w:tblLook w:val="04A0"/>
-      </w:tblPr>
-      <w:tblGrid>
-        <w:gridCol w:w="2518"/>
-        <w:gridCol w:w="6126"/>
-      </w:tblGrid>
-      <w:tr>
-        <w:trPr>
-          <w:trHeight w:val="567"/>
-        </w:trPr>
-        <w:tc>
-          <w:tcPr>
-            <w:tcW w:w="2518" w:type="dxa"/>
-            <w:shd w:val="clear" w:color="auto" w:fill="auto"/>
-          </w:tcPr>
-          <w:p>
-            <w:pPr>
-              <w:rPr>
-                <w:rFonts w:ascii="Arial" w:hAnsi="Arial" w:cs="Arial"/>
-                <w:b/>
-              </w:rPr>
-            </w:pPr>
-            <w:r>
-              <w:rPr>
-                <w:rFonts w:ascii="Arial" w:hAnsi="Arial" w:cs="Arial"/>
-                <w:b/>
-              </w:rPr>
-              <w:t>Nombre</w:t>
-            </w:r>
-          </w:p>
-        </w:tc>
-        <w:tc>
-          <w:tcPr>
-            <w:tcW w:w="6126" w:type="dxa"/>
-            <w:shd w:val="clear" w:color="auto" w:fill="auto"/>
-          </w:tcPr>
-          <w:p>
-            <w:pPr>
-              <w:rPr>
-                <w:rFonts w:ascii="Arial" w:hAnsi="Arial" w:cs="Arial"/>
-              </w:rPr>
-            </w:pPr>
-            <w:r>
-              <w:rPr>
-                <w:rFonts w:ascii="Arial" w:hAnsi="Arial" w:cs="Arial"/>
-              </w:rPr>
-              <w:t>comprobarUsuario (DNI:string)</w:t>
-            </w:r>
-          </w:p>
-        </w:tc>
-      </w:tr>
-      <w:tr>
-        <w:trPr>
-          <w:trHeight w:val="567"/>
-        </w:trPr>
-        <w:tc>
-          <w:tcPr>
-            <w:tcW w:w="2518" w:type="dxa"/>
-            <w:shd w:val="clear" w:color="auto" w:fill="auto"/>
-          </w:tcPr>
-          <w:p>
-            <w:pPr>
-              <w:rPr>
-                <w:rFonts w:ascii="Arial" w:hAnsi="Arial" w:cs="Arial"/>
-                <w:b/>
-              </w:rPr>
-            </w:pPr>
-            <w:r>
-              <w:rPr>
-                <w:rFonts w:ascii="Arial" w:hAnsi="Arial" w:cs="Arial"/>
-                <w:b/>
-              </w:rPr>
-              <w:t>Responsabilidades</w:t>
-            </w:r>
-          </w:p>
-        </w:tc>
-        <w:tc>
-          <w:tcPr>
-            <w:tcW w:w="6126" w:type="dxa"/>
-            <w:shd w:val="clear" w:color="auto" w:fill="auto"/>
-          </w:tcPr>
-          <w:p>
-            <w:pPr>
-              <w:rPr>
-                <w:rFonts w:ascii="Arial" w:hAnsi="Arial" w:cs="Arial"/>
-              </w:rPr>
-            </w:pPr>
-            <w:r>
-              <w:rPr>
-                <w:rFonts w:ascii="Arial" w:hAnsi="Arial" w:cs="Arial"/>
-              </w:rPr>
-              <w:t>Comprueba si existe o no en el sistema una entrada para el DNI pasado como parámetro a la función.</w:t>
-            </w:r>
-          </w:p>
-        </w:tc>
-      </w:tr>
-      <w:tr>
-        <w:trPr>
-          <w:trHeight w:val="567"/>
-        </w:trPr>
-        <w:tc>
-          <w:tcPr>
-            <w:tcW w:w="2518" w:type="dxa"/>
-            <w:shd w:val="clear" w:color="auto" w:fill="auto"/>
-          </w:tcPr>
-          <w:p>
-            <w:pPr>
-              <w:rPr>
-                <w:rFonts w:ascii="Arial" w:hAnsi="Arial" w:cs="Arial"/>
-                <w:b/>
-              </w:rPr>
-            </w:pPr>
-            <w:r>
-              <w:rPr>
-                <w:rFonts w:ascii="Arial" w:hAnsi="Arial" w:cs="Arial"/>
-                <w:b/>
-              </w:rPr>
-              <w:t>Tipo</w:t>
-            </w:r>
-          </w:p>
-        </w:tc>
-        <w:tc>
-          <w:tcPr>
-            <w:tcW w:w="6126" w:type="dxa"/>
-            <w:shd w:val="clear" w:color="auto" w:fill="auto"/>
-          </w:tcPr>
-          <w:p>
-            <w:pPr>
-              <w:rPr>
-                <w:rFonts w:ascii="Arial" w:hAnsi="Arial" w:cs="Arial"/>
-              </w:rPr>
-            </w:pPr>
-            <w:r>
-              <w:rPr>
-                <w:rFonts w:ascii="Arial" w:hAnsi="Arial" w:cs="Arial"/>
-              </w:rPr>
-              <w:t>Sistema</w:t>
-            </w:r>
-          </w:p>
-        </w:tc>
-      </w:tr>
-      <w:tr>
-        <w:trPr>
-          <w:trHeight w:val="567"/>
-        </w:trPr>
-        <w:tc>
-          <w:tcPr>
-            <w:tcW w:w="2518" w:type="dxa"/>
-            <w:shd w:val="clear" w:color="auto" w:fill="auto"/>
-          </w:tcPr>
-          <w:p>
-            <w:pPr>
-              <w:rPr>
-                <w:rFonts w:ascii="Arial" w:hAnsi="Arial" w:cs="Arial"/>
-                <w:b/>
-              </w:rPr>
-            </w:pPr>
-            <w:r>
-              <w:rPr>
-                <w:rFonts w:ascii="Arial" w:hAnsi="Arial" w:cs="Arial"/>
-                <w:b/>
-              </w:rPr>
-              <w:t>Referencias cruzadas</w:t>
-            </w:r>
-          </w:p>
-        </w:tc>
-        <w:tc>
-          <w:tcPr>
-            <w:tcW w:w="6126" w:type="dxa"/>
-            <w:shd w:val="clear" w:color="auto" w:fill="auto"/>
-          </w:tcPr>
-          <w:p>
-            <w:pPr>
-              <w:rPr>
-                <w:rFonts w:ascii="Arial" w:hAnsi="Arial" w:cs="Arial"/>
-              </w:rPr>
-            </w:pPr>
-            <w:r>
-              <w:rPr>
-                <w:rFonts w:ascii="Arial" w:hAnsi="Arial" w:cs="Arial"/>
-              </w:rPr>
-              <w:t>Caso de uso “Dar de Alta Usuario”</w:t>
-            </w:r>
-          </w:p>
-        </w:tc>
-      </w:tr>
-      <w:tr>
-        <w:trPr>
-          <w:trHeight w:val="567"/>
-        </w:trPr>
-        <w:tc>
-          <w:tcPr>
-            <w:tcW w:w="2518" w:type="dxa"/>
-            <w:shd w:val="clear" w:color="auto" w:fill="auto"/>
-          </w:tcPr>
-          <w:p>
-            <w:pPr>
-              <w:rPr>
-                <w:rFonts w:ascii="Arial" w:hAnsi="Arial" w:cs="Arial"/>
-                <w:b/>
-              </w:rPr>
-            </w:pPr>
-            <w:r>
-              <w:rPr>
-                <w:rFonts w:ascii="Arial" w:hAnsi="Arial" w:cs="Arial"/>
-                <w:b/>
-              </w:rPr>
-              <w:t>Notas</w:t>
-            </w:r>
-          </w:p>
-        </w:tc>
-        <w:tc>
-          <w:tcPr>
-            <w:tcW w:w="6126" w:type="dxa"/>
-            <w:shd w:val="clear" w:color="auto" w:fill="auto"/>
-          </w:tcPr>
-          <w:p>
-            <w:pPr>
-              <w:rPr>
-                <w:rFonts w:ascii="Arial" w:hAnsi="Arial" w:cs="Arial"/>
-              </w:rPr>
-            </w:pPr>
-            <w:r>
-              <w:rPr>
-                <w:rFonts w:ascii="Arial" w:hAnsi="Arial" w:cs="Arial"/>
-              </w:rPr>
-              <w:t>Se hace una consulta al sistema con la información del DNI del usuario (consulta sobre la base de datos).</w:t>
-            </w:r>
-          </w:p>
-          <w:p>
-            <w:pPr>
-              <w:rPr>
-                <w:rFonts w:ascii="Arial" w:hAnsi="Arial" w:cs="Arial"/>
-              </w:rPr>
-            </w:pPr>
-            <w:r>
-              <w:rPr>
-                <w:rFonts w:ascii="Arial" w:hAnsi="Arial" w:cs="Arial"/>
-              </w:rPr>
-              <w:t>Si se encuentra una coincidencia con el DNI pasado como parámetro se devolverá true o false a la variable validar (comprobar validez del dato).</w:t>
-            </w:r>
-          </w:p>
-        </w:tc>
-      </w:tr>
-      <w:tr>
-        <w:trPr>
-          <w:trHeight w:val="567"/>
-        </w:trPr>
-        <w:tc>
-          <w:tcPr>
-            <w:tcW w:w="2518" w:type="dxa"/>
-            <w:shd w:val="clear" w:color="auto" w:fill="auto"/>
-          </w:tcPr>
-          <w:p>
-            <w:pPr>
-              <w:rPr>
-                <w:rFonts w:ascii="Arial" w:hAnsi="Arial" w:cs="Arial"/>
-                <w:b/>
-              </w:rPr>
-            </w:pPr>
-            <w:r>
-              <w:rPr>
-                <w:rFonts w:ascii="Arial" w:hAnsi="Arial" w:cs="Arial"/>
-                <w:b/>
-              </w:rPr>
-              <w:t>Excepciones</w:t>
-            </w:r>
-          </w:p>
-        </w:tc>
-        <w:tc>
-          <w:tcPr>
-            <w:tcW w:w="6126" w:type="dxa"/>
-            <w:shd w:val="clear" w:color="auto" w:fill="auto"/>
-          </w:tcPr>
-          <w:p>
-            <w:pPr>
-              <w:rPr>
-                <w:rFonts w:ascii="Arial" w:hAnsi="Arial" w:cs="Arial"/>
-              </w:rPr>
-            </w:pPr>
-            <w:r>
-              <w:rPr>
-                <w:rFonts w:ascii="Arial" w:hAnsi="Arial" w:cs="Arial"/>
-              </w:rPr>
-              <w:t>-</w:t>
-            </w:r>
-          </w:p>
-        </w:tc>
-      </w:tr>
-      <w:tr>
-        <w:trPr>
-          <w:trHeight w:val="567"/>
-        </w:trPr>
-        <w:tc>
-          <w:tcPr>
-            <w:tcW w:w="2518" w:type="dxa"/>
-            <w:shd w:val="clear" w:color="auto" w:fill="auto"/>
-          </w:tcPr>
-          <w:p>
-            <w:pPr>
-              <w:rPr>
-                <w:rFonts w:ascii="Arial" w:hAnsi="Arial" w:cs="Arial"/>
-                <w:b/>
-              </w:rPr>
-            </w:pPr>
-            <w:r>
-              <w:rPr>
-                <w:rFonts w:ascii="Arial" w:hAnsi="Arial" w:cs="Arial"/>
-                <w:b/>
-              </w:rPr>
-              <w:t>Salida</w:t>
-            </w:r>
-          </w:p>
-        </w:tc>
-        <w:tc>
-          <w:tcPr>
-            <w:tcW w:w="6126" w:type="dxa"/>
-            <w:shd w:val="clear" w:color="auto" w:fill="auto"/>
-          </w:tcPr>
-          <w:p>
-            <w:pPr>
-              <w:rPr>
-                <w:rFonts w:ascii="Arial" w:hAnsi="Arial" w:cs="Arial"/>
-              </w:rPr>
-            </w:pPr>
-            <w:r>
-              <w:rPr>
-                <w:rFonts w:ascii="Arial" w:hAnsi="Arial" w:cs="Arial"/>
-              </w:rPr>
-              <w:t>-</w:t>
-            </w:r>
-          </w:p>
-        </w:tc>
-      </w:tr>
-      <w:tr>
-        <w:trPr>
-          <w:trHeight w:val="567"/>
-        </w:trPr>
-        <w:tc>
-          <w:tcPr>
-            <w:tcW w:w="2518" w:type="dxa"/>
-            <w:shd w:val="clear" w:color="auto" w:fill="auto"/>
-          </w:tcPr>
-          <w:p>
-            <w:pPr>
-              <w:rPr>
-                <w:rFonts w:ascii="Arial" w:hAnsi="Arial" w:cs="Arial"/>
-                <w:b/>
-              </w:rPr>
-            </w:pPr>
-            <w:r>
-              <w:rPr>
-                <w:rFonts w:ascii="Arial" w:hAnsi="Arial" w:cs="Arial"/>
-                <w:b/>
-              </w:rPr>
-              <w:t>Precondición</w:t>
-            </w:r>
-          </w:p>
-        </w:tc>
-        <w:tc>
-          <w:tcPr>
-            <w:tcW w:w="6126" w:type="dxa"/>
-            <w:shd w:val="clear" w:color="auto" w:fill="auto"/>
-          </w:tcPr>
-          <w:p>
-            <w:pPr>
-              <w:rPr>
-                <w:rFonts w:ascii="Arial" w:hAnsi="Arial" w:cs="Arial"/>
-              </w:rPr>
-            </w:pPr>
-            <w:r>
-              <w:rPr>
-                <w:rFonts w:ascii="Arial" w:hAnsi="Arial" w:cs="Arial"/>
-              </w:rPr>
-              <w:t>Se ha creado una nueva instancia de la clase Usuario.</w:t>
-            </w:r>
-          </w:p>
-        </w:tc>
-      </w:tr>
-      <w:tr>
-        <w:trPr>
-          <w:trHeight w:val="567"/>
-        </w:trPr>
-        <w:tc>
-          <w:tcPr>
-            <w:tcW w:w="2518" w:type="dxa"/>
-            <w:shd w:val="clear" w:color="auto" w:fill="auto"/>
-          </w:tcPr>
-          <w:p>
-            <w:pPr>
-              <w:rPr>
-                <w:rFonts w:ascii="Arial" w:hAnsi="Arial" w:cs="Arial"/>
-                <w:b/>
-              </w:rPr>
-            </w:pPr>
-            <w:r>
-              <w:rPr>
-                <w:rFonts w:ascii="Arial" w:hAnsi="Arial" w:cs="Arial"/>
-                <w:b/>
-              </w:rPr>
-              <w:t>Postcondición</w:t>
-            </w:r>
-          </w:p>
-        </w:tc>
-        <w:tc>
-          <w:tcPr>
-            <w:tcW w:w="6126" w:type="dxa"/>
-            <w:shd w:val="clear" w:color="auto" w:fill="auto"/>
-          </w:tcPr>
-          <w:p>
-            <w:pPr>
-              <w:rPr>
-                <w:rFonts w:ascii="Arial" w:hAnsi="Arial" w:cs="Arial"/>
-              </w:rPr>
-            </w:pPr>
-            <w:r>
-              <w:rPr>
-                <w:rFonts w:ascii="Arial" w:hAnsi="Arial" w:cs="Arial"/>
-              </w:rPr>
-              <w:t>-</w:t>
-            </w:r>
-          </w:p>
-          <w:p>
-            <w:pPr>
-              <w:rPr>
-                <w:rFonts w:ascii="Arial" w:hAnsi="Arial" w:cs="Arial"/>
-              </w:rPr>
-            </w:pPr>
-          </w:p>
-        </w:tc>
-      </w:tr>
-    </w:tbl>
-    <w:p>
-      <w:pPr>
-        <w:rPr>
-          <w:rFonts w:asciiTheme="majorHAnsi" w:hAnsiTheme="majorHAnsi" w:cstheme="majorHAnsi"/>
-        </w:rPr>
-      </w:pPr>
-    </w:p>
-    <w:p/>
-    <w:tbl>
-      <w:tblPr>
-        <w:tblStyle w:val="Tablaconcuadrcula"/>
-        <w:tblW w:w="8822" w:type="dxa"/>
-        <w:tblLook w:val="04A0"/>
-      </w:tblPr>
-      <w:tblGrid>
-        <w:gridCol w:w="2547"/>
-        <w:gridCol w:w="6275"/>
-      </w:tblGrid>
-      <w:tr>
-        <w:trPr>
-          <w:trHeight w:val="421"/>
-        </w:trPr>
-        <w:tc>
-          <w:tcPr>
-            <w:tcW w:w="2547" w:type="dxa"/>
-          </w:tcPr>
-          <w:p>
-            <w:pPr>
-              <w:rPr>
-                <w:rFonts w:ascii="Arial" w:hAnsi="Arial" w:cs="Arial"/>
-                <w:b/>
-              </w:rPr>
-            </w:pPr>
-            <w:r>
-              <w:rPr>
-                <w:rFonts w:ascii="Arial" w:hAnsi="Arial" w:cs="Arial"/>
-                <w:b/>
-              </w:rPr>
-              <w:t>Nombre</w:t>
-            </w:r>
-          </w:p>
-        </w:tc>
-        <w:tc>
-          <w:tcPr>
-            <w:tcW w:w="6275" w:type="dxa"/>
-          </w:tcPr>
-          <w:p>
-            <w:pPr>
-              <w:rPr>
-                <w:rFonts w:ascii="Arial" w:hAnsi="Arial" w:cs="Arial"/>
-              </w:rPr>
-            </w:pPr>
-            <w:r>
-              <w:rPr>
-                <w:rFonts w:ascii="Arial" w:hAnsi="Arial" w:cs="Arial"/>
-              </w:rPr>
-              <w:t xml:space="preserve">generarError() </w:t>
-            </w:r>
-          </w:p>
-        </w:tc>
-      </w:tr>
-      <w:tr>
-        <w:trPr>
-          <w:trHeight w:val="398"/>
-        </w:trPr>
-        <w:tc>
-          <w:tcPr>
-            <w:tcW w:w="2547" w:type="dxa"/>
-          </w:tcPr>
-          <w:p>
-            <w:pPr>
-              <w:rPr>
-                <w:rFonts w:ascii="Arial" w:hAnsi="Arial" w:cs="Arial"/>
-                <w:b/>
-              </w:rPr>
-            </w:pPr>
-            <w:r>
-              <w:rPr>
-                <w:rFonts w:ascii="Arial" w:hAnsi="Arial" w:cs="Arial"/>
-                <w:b/>
-              </w:rPr>
-              <w:t>Responsabilidades</w:t>
-            </w:r>
-          </w:p>
-        </w:tc>
-        <w:tc>
-          <w:tcPr>
-            <w:tcW w:w="6275" w:type="dxa"/>
-          </w:tcPr>
-          <w:p>
-            <w:pPr>
-              <w:rPr>
-                <w:rFonts w:ascii="Arial" w:hAnsi="Arial" w:cs="Arial"/>
-              </w:rPr>
-            </w:pPr>
-            <w:r>
-              <w:rPr>
-                <w:rFonts w:ascii="Arial" w:hAnsi="Arial" w:cs="Arial"/>
-              </w:rPr>
-              <w:t>Genera un mensaje de error si el usuario comprobado no existe.</w:t>
-            </w:r>
-          </w:p>
-        </w:tc>
-      </w:tr>
-      <w:tr>
-        <w:trPr>
-          <w:trHeight w:val="421"/>
-        </w:trPr>
-        <w:tc>
-          <w:tcPr>
-            <w:tcW w:w="2547" w:type="dxa"/>
-          </w:tcPr>
-          <w:p>
-            <w:pPr>
-              <w:rPr>
-                <w:rFonts w:ascii="Arial" w:hAnsi="Arial" w:cs="Arial"/>
-                <w:b/>
-              </w:rPr>
-            </w:pPr>
-            <w:r>
-              <w:rPr>
-                <w:rFonts w:ascii="Arial" w:hAnsi="Arial" w:cs="Arial"/>
-                <w:b/>
-              </w:rPr>
-              <w:t>Tipo</w:t>
-            </w:r>
-          </w:p>
-        </w:tc>
-        <w:tc>
-          <w:tcPr>
-            <w:tcW w:w="6275" w:type="dxa"/>
-          </w:tcPr>
-          <w:p>
-            <w:pPr>
-              <w:rPr>
-                <w:rFonts w:ascii="Arial" w:hAnsi="Arial" w:cs="Arial"/>
-              </w:rPr>
-            </w:pPr>
-            <w:r>
-              <w:rPr>
-                <w:rFonts w:ascii="Arial" w:hAnsi="Arial" w:cs="Arial"/>
-              </w:rPr>
-              <w:t>Sistema</w:t>
-            </w:r>
-          </w:p>
-        </w:tc>
-      </w:tr>
-      <w:tr>
-        <w:trPr>
-          <w:trHeight w:val="398"/>
-        </w:trPr>
-        <w:tc>
-          <w:tcPr>
-            <w:tcW w:w="2547" w:type="dxa"/>
-          </w:tcPr>
-          <w:p>
-            <w:pPr>
-              <w:rPr>
-                <w:rFonts w:ascii="Arial" w:hAnsi="Arial" w:cs="Arial"/>
-                <w:b/>
-              </w:rPr>
-            </w:pPr>
-            <w:r>
-              <w:rPr>
-                <w:rFonts w:ascii="Arial" w:hAnsi="Arial" w:cs="Arial"/>
-                <w:b/>
-              </w:rPr>
-              <w:t>Referencias cruzadas</w:t>
-            </w:r>
-          </w:p>
-        </w:tc>
-        <w:tc>
-          <w:tcPr>
-            <w:tcW w:w="6275" w:type="dxa"/>
-          </w:tcPr>
-          <w:p>
-            <w:pPr>
-              <w:rPr>
-                <w:rFonts w:ascii="Arial" w:hAnsi="Arial" w:cs="Arial"/>
-              </w:rPr>
-            </w:pPr>
-            <w:r>
-              <w:rPr>
-                <w:rFonts w:ascii="Arial" w:hAnsi="Arial" w:cs="Arial"/>
-              </w:rPr>
-              <w:t>Caso de uso “Dar de Alta usuario”</w:t>
-            </w:r>
-          </w:p>
-        </w:tc>
-      </w:tr>
-      <w:tr>
-        <w:trPr>
-          <w:trHeight w:val="421"/>
-        </w:trPr>
-        <w:tc>
-          <w:tcPr>
-            <w:tcW w:w="2547" w:type="dxa"/>
-          </w:tcPr>
-          <w:p>
-            <w:pPr>
-              <w:rPr>
-                <w:rFonts w:ascii="Arial" w:hAnsi="Arial" w:cs="Arial"/>
-                <w:b/>
-              </w:rPr>
-            </w:pPr>
-            <w:r>
-              <w:rPr>
-                <w:rFonts w:ascii="Arial" w:hAnsi="Arial" w:cs="Arial"/>
-                <w:b/>
-              </w:rPr>
-              <w:t>Notas</w:t>
-            </w:r>
-          </w:p>
-        </w:tc>
-        <w:tc>
-          <w:tcPr>
-            <w:tcW w:w="6275" w:type="dxa"/>
-          </w:tcPr>
-          <w:p>
-            <w:pPr>
-              <w:rPr>
-                <w:rFonts w:ascii="Arial" w:hAnsi="Arial" w:cs="Arial"/>
-              </w:rPr>
-            </w:pPr>
-            <w:r>
-              <w:rPr>
-                <w:rFonts w:ascii="Arial" w:hAnsi="Arial" w:cs="Arial"/>
-              </w:rPr>
-              <w:t>La operación CreaUsuario(…) crea una instancia temporal, la cual se comprueba si ya ha sido creada anteriormente. Si ha sido creada, se manda un mensaje de error y se elimina esa instancia temporal.</w:t>
-            </w:r>
-          </w:p>
-        </w:tc>
-      </w:tr>
-      <w:tr>
-        <w:trPr>
-          <w:trHeight w:val="398"/>
-        </w:trPr>
-        <w:tc>
-          <w:tcPr>
-            <w:tcW w:w="2547" w:type="dxa"/>
-          </w:tcPr>
-          <w:p>
-            <w:pPr>
-              <w:rPr>
-                <w:rFonts w:ascii="Arial" w:hAnsi="Arial" w:cs="Arial"/>
-                <w:b/>
-              </w:rPr>
-            </w:pPr>
-            <w:r>
-              <w:rPr>
-                <w:rFonts w:ascii="Arial" w:hAnsi="Arial" w:cs="Arial"/>
-                <w:b/>
-              </w:rPr>
-              <w:t>Excepciones</w:t>
-            </w:r>
-          </w:p>
-        </w:tc>
-        <w:tc>
-          <w:tcPr>
-            <w:tcW w:w="6275" w:type="dxa"/>
-          </w:tcPr>
-          <w:p>
-            <w:pPr>
-              <w:rPr>
-                <w:rFonts w:ascii="Arial" w:hAnsi="Arial" w:cs="Arial"/>
-              </w:rPr>
-            </w:pPr>
-            <w:r>
-              <w:rPr>
-                <w:rFonts w:ascii="Arial" w:hAnsi="Arial" w:cs="Arial"/>
-              </w:rPr>
-              <w:t>-</w:t>
-            </w:r>
-          </w:p>
-        </w:tc>
-      </w:tr>
-      <w:tr>
-        <w:trPr>
-          <w:trHeight w:val="421"/>
-        </w:trPr>
-        <w:tc>
-          <w:tcPr>
-            <w:tcW w:w="2547" w:type="dxa"/>
-          </w:tcPr>
-          <w:p>
-            <w:pPr>
-              <w:rPr>
-                <w:rFonts w:ascii="Arial" w:hAnsi="Arial" w:cs="Arial"/>
-                <w:b/>
-              </w:rPr>
-            </w:pPr>
-            <w:r>
-              <w:rPr>
-                <w:rFonts w:ascii="Arial" w:hAnsi="Arial" w:cs="Arial"/>
-                <w:b/>
-              </w:rPr>
-              <w:t>Salida</w:t>
-            </w:r>
-          </w:p>
-        </w:tc>
-        <w:tc>
-          <w:tcPr>
-            <w:tcW w:w="6275" w:type="dxa"/>
-          </w:tcPr>
-          <w:p>
-            <w:pPr>
-              <w:rPr>
-                <w:rFonts w:ascii="Arial" w:hAnsi="Arial" w:cs="Arial"/>
-              </w:rPr>
-            </w:pPr>
-            <w:r>
-              <w:rPr>
-                <w:rFonts w:ascii="Arial" w:hAnsi="Arial" w:cs="Arial"/>
-              </w:rPr>
-              <w:t>-</w:t>
-            </w:r>
-          </w:p>
-        </w:tc>
-      </w:tr>
-      <w:tr>
-        <w:trPr>
-          <w:trHeight w:val="421"/>
-        </w:trPr>
-        <w:tc>
-          <w:tcPr>
-            <w:tcW w:w="2547" w:type="dxa"/>
-          </w:tcPr>
-          <w:p>
-            <w:pPr>
-              <w:rPr>
-                <w:rFonts w:ascii="Arial" w:hAnsi="Arial" w:cs="Arial"/>
-                <w:b/>
-              </w:rPr>
-            </w:pPr>
-            <w:r>
-              <w:rPr>
-                <w:rFonts w:ascii="Arial" w:hAnsi="Arial" w:cs="Arial"/>
-                <w:b/>
-              </w:rPr>
-              <w:t>Precondición</w:t>
-            </w:r>
-          </w:p>
-        </w:tc>
-        <w:tc>
-          <w:tcPr>
-            <w:tcW w:w="6275" w:type="dxa"/>
-          </w:tcPr>
-          <w:p>
-            <w:pPr>
-              <w:rPr>
-                <w:rFonts w:ascii="Arial" w:hAnsi="Arial" w:cs="Arial"/>
-              </w:rPr>
-            </w:pPr>
-            <w:r>
-              <w:rPr>
-                <w:rFonts w:ascii="Arial" w:hAnsi="Arial" w:cs="Arial"/>
-              </w:rPr>
-              <w:t>El usuario debe estar registrado</w:t>
-            </w:r>
-          </w:p>
-        </w:tc>
-      </w:tr>
-      <w:tr>
-        <w:trPr>
-          <w:trHeight w:val="398"/>
-        </w:trPr>
-        <w:tc>
-          <w:tcPr>
-            <w:tcW w:w="2547" w:type="dxa"/>
-          </w:tcPr>
-          <w:p>
-            <w:pPr>
-              <w:rPr>
-                <w:rFonts w:ascii="Arial" w:hAnsi="Arial" w:cs="Arial"/>
-                <w:b/>
-              </w:rPr>
-            </w:pPr>
-            <w:r>
-              <w:rPr>
-                <w:rFonts w:ascii="Arial" w:hAnsi="Arial" w:cs="Arial"/>
-                <w:b/>
-              </w:rPr>
-              <w:t>Postcondición</w:t>
-            </w:r>
-          </w:p>
-        </w:tc>
-        <w:tc>
-          <w:tcPr>
-            <w:tcW w:w="6275" w:type="dxa"/>
-          </w:tcPr>
-          <w:p>
-            <w:pPr>
-              <w:rPr>
-                <w:rFonts w:ascii="Arial" w:hAnsi="Arial" w:cs="Arial"/>
-              </w:rPr>
-            </w:pPr>
-            <w:r>
-              <w:rPr>
-                <w:rFonts w:ascii="Arial" w:hAnsi="Arial" w:cs="Arial"/>
-              </w:rPr>
-              <w:t>-</w:t>
-            </w:r>
-          </w:p>
-        </w:tc>
-      </w:tr>
-    </w:tbl>
-    <w:p/>
-    <w:p>
-      <w:r>
-        <w:br w:type="page"/>
-      </w:r>
-    </w:p>
-    <w:tbl>
-      <w:tblPr>
-        <w:tblStyle w:val="Tablaconcuadrcula"/>
-        <w:tblW w:w="8822" w:type="dxa"/>
-        <w:tblLook w:val="04A0"/>
-      </w:tblPr>
-      <w:tblGrid>
-        <w:gridCol w:w="2547"/>
-        <w:gridCol w:w="6275"/>
-      </w:tblGrid>
-      <w:tr>
-        <w:trPr>
-          <w:trHeight w:val="421"/>
-        </w:trPr>
-        <w:tc>
-          <w:tcPr>
-            <w:tcW w:w="2547" w:type="dxa"/>
-          </w:tcPr>
-          <w:p>
-            <w:pPr>
-              <w:rPr>
-                <w:rFonts w:ascii="Arial" w:hAnsi="Arial" w:cs="Arial"/>
-                <w:b/>
-              </w:rPr>
-            </w:pPr>
-            <w:r>
-              <w:rPr>
-                <w:rFonts w:ascii="Arial" w:hAnsi="Arial" w:cs="Arial"/>
-                <w:b/>
-              </w:rPr>
-              <w:lastRenderedPageBreak/>
-              <w:t>Nombre</w:t>
-            </w:r>
-          </w:p>
-        </w:tc>
-        <w:tc>
-          <w:tcPr>
-            <w:tcW w:w="6275" w:type="dxa"/>
-          </w:tcPr>
-          <w:p>
-            <w:pPr>
-              <w:rPr>
-                <w:rFonts w:ascii="Arial" w:hAnsi="Arial" w:cs="Arial"/>
-              </w:rPr>
-            </w:pPr>
-            <w:r>
-              <w:rPr>
-                <w:rFonts w:ascii="Arial" w:hAnsi="Arial" w:cs="Arial"/>
-              </w:rPr>
-              <w:t>ActualizarUsuario (DNI:string, nombre:string, apellidos:string, clave:string)</w:t>
-            </w:r>
-          </w:p>
-        </w:tc>
-      </w:tr>
-      <w:tr>
-        <w:trPr>
-          <w:trHeight w:val="398"/>
-        </w:trPr>
-        <w:tc>
-          <w:tcPr>
-            <w:tcW w:w="2547" w:type="dxa"/>
-          </w:tcPr>
-          <w:p>
-            <w:pPr>
-              <w:rPr>
-                <w:rFonts w:ascii="Arial" w:hAnsi="Arial" w:cs="Arial"/>
-                <w:b/>
-              </w:rPr>
-            </w:pPr>
-            <w:r>
-              <w:rPr>
-                <w:rFonts w:ascii="Arial" w:hAnsi="Arial" w:cs="Arial"/>
-                <w:b/>
-              </w:rPr>
-              <w:t>Responsabilidades</w:t>
-            </w:r>
-          </w:p>
-        </w:tc>
-        <w:tc>
-          <w:tcPr>
-            <w:tcW w:w="6275" w:type="dxa"/>
-          </w:tcPr>
-          <w:p>
-            <w:pPr>
-              <w:rPr>
-                <w:rFonts w:ascii="Arial" w:hAnsi="Arial" w:cs="Arial"/>
-              </w:rPr>
-            </w:pPr>
-            <w:r>
-              <w:rPr>
-                <w:rFonts w:ascii="Arial" w:hAnsi="Arial" w:cs="Arial"/>
-              </w:rPr>
-              <w:t>Actualizar la información referente a un usuario</w:t>
-            </w:r>
-          </w:p>
-        </w:tc>
-      </w:tr>
-      <w:tr>
-        <w:trPr>
-          <w:trHeight w:val="421"/>
-        </w:trPr>
-        <w:tc>
-          <w:tcPr>
-            <w:tcW w:w="2547" w:type="dxa"/>
-          </w:tcPr>
-          <w:p>
-            <w:pPr>
-              <w:rPr>
-                <w:rFonts w:ascii="Arial" w:hAnsi="Arial" w:cs="Arial"/>
-                <w:b/>
-              </w:rPr>
-            </w:pPr>
-            <w:r>
-              <w:rPr>
-                <w:rFonts w:ascii="Arial" w:hAnsi="Arial" w:cs="Arial"/>
-                <w:b/>
-              </w:rPr>
-              <w:t>Tipo</w:t>
-            </w:r>
-          </w:p>
-        </w:tc>
-        <w:tc>
-          <w:tcPr>
-            <w:tcW w:w="6275" w:type="dxa"/>
-          </w:tcPr>
-          <w:p>
-            <w:pPr>
-              <w:rPr>
-                <w:rFonts w:ascii="Arial" w:hAnsi="Arial" w:cs="Arial"/>
-              </w:rPr>
-            </w:pPr>
-            <w:r>
-              <w:rPr>
-                <w:rFonts w:ascii="Arial" w:hAnsi="Arial" w:cs="Arial"/>
-              </w:rPr>
-              <w:t>Sistema</w:t>
-            </w:r>
-          </w:p>
-        </w:tc>
-      </w:tr>
-      <w:tr>
-        <w:trPr>
-          <w:trHeight w:val="398"/>
-        </w:trPr>
-        <w:tc>
-          <w:tcPr>
-            <w:tcW w:w="2547" w:type="dxa"/>
-          </w:tcPr>
-          <w:p>
-            <w:pPr>
-              <w:rPr>
-                <w:rFonts w:ascii="Arial" w:hAnsi="Arial" w:cs="Arial"/>
-                <w:b/>
-              </w:rPr>
-            </w:pPr>
-            <w:r>
-              <w:rPr>
-                <w:rFonts w:ascii="Arial" w:hAnsi="Arial" w:cs="Arial"/>
-                <w:b/>
-              </w:rPr>
-              <w:t>Referencias cruzadas</w:t>
-            </w:r>
-          </w:p>
-        </w:tc>
-        <w:tc>
-          <w:tcPr>
-            <w:tcW w:w="6275" w:type="dxa"/>
-          </w:tcPr>
-          <w:p>
-            <w:pPr>
-              <w:rPr>
-                <w:rFonts w:ascii="Arial" w:hAnsi="Arial" w:cs="Arial"/>
-              </w:rPr>
-            </w:pPr>
-            <w:r>
-              <w:rPr>
-                <w:rFonts w:ascii="Arial" w:hAnsi="Arial" w:cs="Arial"/>
-              </w:rPr>
-              <w:t>Caso de uso “Dar de Alta Usuario”</w:t>
-            </w:r>
-          </w:p>
-        </w:tc>
-      </w:tr>
-      <w:tr>
-        <w:trPr>
-          <w:trHeight w:val="421"/>
-        </w:trPr>
-        <w:tc>
-          <w:tcPr>
-            <w:tcW w:w="2547" w:type="dxa"/>
-          </w:tcPr>
-          <w:p>
-            <w:pPr>
-              <w:rPr>
-                <w:rFonts w:ascii="Arial" w:hAnsi="Arial" w:cs="Arial"/>
-                <w:b/>
-              </w:rPr>
-            </w:pPr>
-            <w:r>
-              <w:rPr>
-                <w:rFonts w:ascii="Arial" w:hAnsi="Arial" w:cs="Arial"/>
-                <w:b/>
-              </w:rPr>
-              <w:t>Notas</w:t>
-            </w:r>
-          </w:p>
-        </w:tc>
-        <w:tc>
-          <w:tcPr>
-            <w:tcW w:w="6275" w:type="dxa"/>
-          </w:tcPr>
-          <w:p>
-            <w:pPr>
-              <w:rPr>
-                <w:rFonts w:ascii="Arial" w:hAnsi="Arial" w:cs="Arial"/>
-              </w:rPr>
-            </w:pPr>
-            <w:r>
-              <w:rPr>
-                <w:rFonts w:ascii="Arial" w:hAnsi="Arial" w:cs="Arial"/>
-              </w:rPr>
-              <w:t>-</w:t>
-            </w:r>
-          </w:p>
-        </w:tc>
-      </w:tr>
-      <w:tr>
-        <w:trPr>
-          <w:trHeight w:val="398"/>
-        </w:trPr>
-        <w:tc>
-          <w:tcPr>
-            <w:tcW w:w="2547" w:type="dxa"/>
-          </w:tcPr>
-          <w:p>
-            <w:pPr>
-              <w:rPr>
-                <w:rFonts w:ascii="Arial" w:hAnsi="Arial" w:cs="Arial"/>
-                <w:b/>
-              </w:rPr>
-            </w:pPr>
-            <w:r>
-              <w:rPr>
-                <w:rFonts w:ascii="Arial" w:hAnsi="Arial" w:cs="Arial"/>
-                <w:b/>
-              </w:rPr>
-              <w:t>Excepciones</w:t>
-            </w:r>
-          </w:p>
-        </w:tc>
-        <w:tc>
-          <w:tcPr>
-            <w:tcW w:w="6275" w:type="dxa"/>
-          </w:tcPr>
-          <w:p>
-            <w:pPr>
-              <w:rPr>
-                <w:rFonts w:ascii="Arial" w:hAnsi="Arial" w:cs="Arial"/>
-              </w:rPr>
-            </w:pPr>
-            <w:r>
-              <w:rPr>
-                <w:rFonts w:ascii="Arial" w:hAnsi="Arial" w:cs="Arial"/>
-              </w:rPr>
-              <w:t>-</w:t>
-            </w:r>
-          </w:p>
-        </w:tc>
-      </w:tr>
-      <w:tr>
-        <w:trPr>
-          <w:trHeight w:val="421"/>
-        </w:trPr>
-        <w:tc>
-          <w:tcPr>
-            <w:tcW w:w="2547" w:type="dxa"/>
-          </w:tcPr>
-          <w:p>
-            <w:pPr>
-              <w:rPr>
-                <w:rFonts w:ascii="Arial" w:hAnsi="Arial" w:cs="Arial"/>
-                <w:b/>
-              </w:rPr>
-            </w:pPr>
-            <w:r>
-              <w:rPr>
-                <w:rFonts w:ascii="Arial" w:hAnsi="Arial" w:cs="Arial"/>
-                <w:b/>
-              </w:rPr>
-              <w:t>Salida</w:t>
-            </w:r>
-          </w:p>
-        </w:tc>
-        <w:tc>
-          <w:tcPr>
-            <w:tcW w:w="6275" w:type="dxa"/>
-          </w:tcPr>
-          <w:p>
-            <w:pPr>
-              <w:rPr>
-                <w:rFonts w:ascii="Arial" w:hAnsi="Arial" w:cs="Arial"/>
-              </w:rPr>
-            </w:pPr>
-            <w:r>
-              <w:rPr>
-                <w:rFonts w:ascii="Arial" w:hAnsi="Arial" w:cs="Arial"/>
-              </w:rPr>
-              <w:t>-</w:t>
-            </w:r>
-          </w:p>
-        </w:tc>
-      </w:tr>
-      <w:tr>
-        <w:trPr>
-          <w:trHeight w:val="421"/>
-        </w:trPr>
-        <w:tc>
-          <w:tcPr>
-            <w:tcW w:w="2547" w:type="dxa"/>
-          </w:tcPr>
-          <w:p>
-            <w:pPr>
-              <w:rPr>
-                <w:rFonts w:ascii="Arial" w:hAnsi="Arial" w:cs="Arial"/>
-                <w:b/>
-              </w:rPr>
-            </w:pPr>
-            <w:r>
-              <w:rPr>
-                <w:rFonts w:ascii="Arial" w:hAnsi="Arial" w:cs="Arial"/>
-                <w:b/>
-              </w:rPr>
-              <w:t>Precondición</w:t>
-            </w:r>
-          </w:p>
-        </w:tc>
-        <w:tc>
-          <w:tcPr>
-            <w:tcW w:w="6275" w:type="dxa"/>
-          </w:tcPr>
-          <w:p>
-            <w:pPr>
-              <w:rPr>
-                <w:rFonts w:ascii="Arial" w:hAnsi="Arial" w:cs="Arial"/>
-              </w:rPr>
-            </w:pPr>
-            <w:r>
-              <w:rPr>
-                <w:rFonts w:ascii="Arial" w:hAnsi="Arial" w:cs="Arial"/>
-              </w:rPr>
-              <w:t>El usuario no debe estar registrado.</w:t>
-            </w:r>
-          </w:p>
-        </w:tc>
-      </w:tr>
-      <w:tr>
-        <w:trPr>
-          <w:trHeight w:val="398"/>
-        </w:trPr>
-        <w:tc>
-          <w:tcPr>
-            <w:tcW w:w="2547" w:type="dxa"/>
-          </w:tcPr>
-          <w:p>
-            <w:pPr>
-              <w:rPr>
-                <w:rFonts w:ascii="Arial" w:hAnsi="Arial" w:cs="Arial"/>
-                <w:b/>
-              </w:rPr>
-            </w:pPr>
-            <w:r>
-              <w:rPr>
-                <w:rFonts w:ascii="Arial" w:hAnsi="Arial" w:cs="Arial"/>
-                <w:b/>
-              </w:rPr>
-              <w:t>Postcondición</w:t>
-            </w:r>
-          </w:p>
-        </w:tc>
-        <w:tc>
-          <w:tcPr>
-            <w:tcW w:w="6275" w:type="dxa"/>
-          </w:tcPr>
-          <w:p>
-            <w:pPr>
-              <w:rPr>
-                <w:rFonts w:ascii="Arial" w:hAnsi="Arial" w:cs="Arial"/>
-              </w:rPr>
-            </w:pPr>
-            <w:r>
-              <w:rPr>
-                <w:rFonts w:ascii="Arial" w:hAnsi="Arial" w:cs="Arial"/>
-              </w:rPr>
-              <w:t>Guarda la información referente a un usuario.</w:t>
-            </w:r>
-          </w:p>
-        </w:tc>
-      </w:tr>
-    </w:tbl>
-    <w:p/>
     <w:p/>
     <w:p>
       <w:pPr>
@@ -4840,6 +3628,9 @@
         <w:t>Contratos de Caso de uso:</w:t>
       </w:r>
       <w:r>
+        <w:t xml:space="preserve"> </w:t>
+      </w:r>
+      <w:r>
         <w:rPr>
           <w:rFonts w:cstheme="majorHAnsi"/>
         </w:rPr>
@@ -4849,9 +3640,15 @@
         <w:rPr>
           <w:rFonts w:cstheme="majorHAnsi"/>
         </w:rPr>
-        <w:t xml:space="preserve"> Alumno</w:t>
+        <w:t xml:space="preserve"> </w:t>
       </w:r>
       <w:bookmarkEnd w:id="36"/>
+      <w:r>
+        <w:rPr>
+          <w:rFonts w:cstheme="majorHAnsi"/>
+        </w:rPr>
+        <w:t>Actividad</w:t>
+      </w:r>
       <w:r>
         <w:rPr>
           <w:rFonts w:cstheme="majorHAnsi"/>
@@ -4919,7 +3716,25 @@
               <w:rPr>
                 <w:rFonts w:ascii="Arial" w:hAnsi="Arial" w:cs="Arial"/>
               </w:rPr>
-              <w:t>consultarAlumno()</w:t>
+              <w:t>consultaActividad</w:t>
+            </w:r>
+            <w:r>
+              <w:rPr>
+                <w:rFonts w:ascii="Arial" w:hAnsi="Arial" w:cs="Arial"/>
+              </w:rPr>
+              <w:t>(</w:t>
+            </w:r>
+            <w:r>
+              <w:rPr>
+                <w:rFonts w:ascii="Arial" w:hAnsi="Arial" w:cs="Arial"/>
+              </w:rPr>
+              <w:t>fechaIni: date, nombre: String, temporada: Temporada</w:t>
+            </w:r>
+            <w:r>
+              <w:rPr>
+                <w:rFonts w:ascii="Arial" w:hAnsi="Arial" w:cs="Arial"/>
+              </w:rPr>
+              <w:t>)</w:t>
             </w:r>
           </w:p>
           <w:p>
@@ -4972,7 +3787,19 @@
               <w:rPr>
                 <w:rFonts w:ascii="Arial" w:hAnsi="Arial" w:cs="Arial"/>
               </w:rPr>
-              <w:t>Consultar los datos de un alumno existente en el sistema y opcionalmente poder modificarlos.</w:t>
+              <w:t xml:space="preserve">Consultar los datos de una actividad </w:t>
+            </w:r>
+            <w:r>
+              <w:rPr>
+                <w:rFonts w:ascii="Arial" w:hAnsi="Arial" w:cs="Arial"/>
+              </w:rPr>
+              <w:t>existente en el sistema</w:t>
+            </w:r>
+            <w:r>
+              <w:rPr>
+                <w:rFonts w:ascii="Arial" w:hAnsi="Arial" w:cs="Arial"/>
+              </w:rPr>
+              <w:t>.</w:t>
             </w:r>
           </w:p>
         </w:tc>
@@ -5066,12 +3893,6 @@
                 <w:rFonts w:ascii="Arial" w:hAnsi="Arial" w:cs="Arial"/>
               </w:rPr>
             </w:pPr>
-            <w:r>
-              <w:rPr>
-                <w:rFonts w:ascii="Arial" w:hAnsi="Arial" w:cs="Arial"/>
-              </w:rPr>
-              <w:t>Caso de Uso “Consultar alumno”</w:t>
-            </w:r>
           </w:p>
         </w:tc>
       </w:tr>
@@ -5116,7 +3937,43 @@
               <w:rPr>
                 <w:rFonts w:ascii="Arial" w:hAnsi="Arial" w:cs="Arial"/>
               </w:rPr>
-              <w:t>El sistema muestra  las dos formas posibles de elegir un alumno: por su ID o mediante  una lista de alumnos.</w:t>
+              <w:t>El sistema muestra  las dos formas posibles de elegir un</w:t>
+            </w:r>
+            <w:r>
+              <w:rPr>
+                <w:rFonts w:ascii="Arial" w:hAnsi="Arial" w:cs="Arial"/>
+              </w:rPr>
+              <w:t>a</w:t>
+            </w:r>
+            <w:r>
+              <w:rPr>
+                <w:rFonts w:ascii="Arial" w:hAnsi="Arial" w:cs="Arial"/>
+              </w:rPr>
+              <w:t xml:space="preserve"> </w:t>
+            </w:r>
+            <w:r>
+              <w:rPr>
+                <w:rFonts w:ascii="Arial" w:hAnsi="Arial" w:cs="Arial"/>
+              </w:rPr>
+              <w:t>actividad</w:t>
+            </w:r>
+            <w:r>
+              <w:rPr>
+                <w:rFonts w:ascii="Arial" w:hAnsi="Arial" w:cs="Arial"/>
+              </w:rPr>
+              <w:t xml:space="preserve">: por su </w:t>
+            </w:r>
+            <w:r>
+              <w:rPr>
+                <w:rFonts w:ascii="Arial" w:hAnsi="Arial" w:cs="Arial"/>
+              </w:rPr>
+              <w:t>fecha de inicio, mediante el nombre o mediante la temporada</w:t>
+            </w:r>
+            <w:r>
+              <w:rPr>
+                <w:rFonts w:ascii="Arial" w:hAnsi="Arial" w:cs="Arial"/>
+              </w:rPr>
+              <w:t>.</w:t>
             </w:r>
           </w:p>
         </w:tc>
@@ -5254,7 +4111,31 @@
               <w:rPr>
                 <w:rFonts w:ascii="Arial" w:hAnsi="Arial" w:cs="Arial"/>
               </w:rPr>
-              <w:t>Que haya al menos un alumno dado de alta en el sistema.</w:t>
+              <w:t>Que haya al menos un</w:t>
+            </w:r>
+            <w:r>
+              <w:rPr>
+                <w:rFonts w:ascii="Arial" w:hAnsi="Arial" w:cs="Arial"/>
+              </w:rPr>
+              <w:t>a</w:t>
+            </w:r>
+            <w:r>
+              <w:rPr>
+                <w:rFonts w:ascii="Arial" w:hAnsi="Arial" w:cs="Arial"/>
+              </w:rPr>
+              <w:t xml:space="preserve"> </w:t>
+            </w:r>
+            <w:r>
+              <w:rPr>
+                <w:rFonts w:ascii="Arial" w:hAnsi="Arial" w:cs="Arial"/>
+              </w:rPr>
+              <w:t>actividad dada</w:t>
+            </w:r>
+            <w:r>
+              <w:rPr>
+                <w:rFonts w:ascii="Arial" w:hAnsi="Arial" w:cs="Arial"/>
+              </w:rPr>
+              <w:t xml:space="preserve"> de alta en el sistema.</w:t>
             </w:r>
           </w:p>
         </w:tc>
@@ -5300,7 +4181,7 @@
               <w:rPr>
                 <w:rFonts w:ascii="Arial" w:hAnsi="Arial" w:cs="Arial"/>
               </w:rPr>
-              <w:t>-</w:t>
+              <w:t>El sistema mostrará la lista de actividades que coincidan con la búsqueda.</w:t>
             </w:r>
           </w:p>
         </w:tc>
@@ -5353,6 +4234,92 @@
           <w:b/>
         </w:rPr>
       </w:pPr>
+    </w:p>
+    <w:p>
+      <w:pPr>
+        <w:rPr>
+          <w:rFonts w:asciiTheme="majorHAnsi" w:hAnsiTheme="majorHAnsi" w:cstheme="majorHAnsi"/>
+          <w:b/>
+        </w:rPr>
+      </w:pPr>
+    </w:p>
+    <w:p>
+      <w:pPr>
+        <w:rPr>
+          <w:rFonts w:asciiTheme="majorHAnsi" w:hAnsiTheme="majorHAnsi" w:cstheme="majorHAnsi"/>
+          <w:b/>
+        </w:rPr>
+      </w:pPr>
+    </w:p>
+    <w:p>
+      <w:pPr>
+        <w:rPr>
+          <w:rFonts w:asciiTheme="majorHAnsi" w:hAnsiTheme="majorHAnsi" w:cstheme="majorHAnsi"/>
+          <w:b/>
+        </w:rPr>
+      </w:pPr>
+    </w:p>
+    <w:p>
+      <w:pPr>
+        <w:rPr>
+          <w:rFonts w:asciiTheme="majorHAnsi" w:hAnsiTheme="majorHAnsi" w:cstheme="majorHAnsi"/>
+          <w:b/>
+        </w:rPr>
+      </w:pPr>
+    </w:p>
+    <w:p>
+      <w:pPr>
+        <w:rPr>
+          <w:rFonts w:asciiTheme="majorHAnsi" w:hAnsiTheme="majorHAnsi" w:cstheme="majorHAnsi"/>
+          <w:b/>
+        </w:rPr>
+      </w:pPr>
+    </w:p>
+    <w:p>
+      <w:pPr>
+        <w:rPr>
+          <w:rFonts w:asciiTheme="majorHAnsi" w:hAnsiTheme="majorHAnsi" w:cstheme="majorHAnsi"/>
+          <w:b/>
+        </w:rPr>
+      </w:pPr>
+    </w:p>
+    <w:p>
+      <w:pPr>
+        <w:rPr>
+          <w:rFonts w:asciiTheme="majorHAnsi" w:hAnsiTheme="majorHAnsi" w:cstheme="majorHAnsi"/>
+          <w:b/>
+        </w:rPr>
+      </w:pPr>
+    </w:p>
+    <w:p>
+      <w:pPr>
+        <w:rPr>
+          <w:rFonts w:asciiTheme="majorHAnsi" w:hAnsiTheme="majorHAnsi" w:cstheme="majorHAnsi"/>
+          <w:b/>
+        </w:rPr>
+      </w:pPr>
+    </w:p>
+    <w:p>
+      <w:pPr>
+        <w:pStyle w:val="Ttulo3"/>
+        <w:jc w:val="center"/>
+        <w:rPr>
+          <w:rFonts w:cstheme="majorHAnsi"/>
+        </w:rPr>
+      </w:pPr>
+      <w:r>
+        <w:lastRenderedPageBreak/>
+        <w:t>Contratos de Caso de uso:</w:t>
+      </w:r>
+      <w:r>
+        <w:t xml:space="preserve"> </w:t>
+      </w:r>
+      <w:r>
+        <w:rPr>
+          <w:rFonts w:cstheme="majorHAnsi"/>
+        </w:rPr>
+        <w:t>Eliminar Actividad.</w:t>
+      </w:r>
     </w:p>
     <w:p>
       <w:pPr>
@@ -5365,7 +4332,6 @@
     <w:tbl>
       <w:tblPr>
         <w:tblStyle w:val="Tablaconcuadrcula"/>
-        <w:tblpPr w:leftFromText="141" w:rightFromText="141" w:vertAnchor="text" w:horzAnchor="margin" w:tblpY="206"/>
         <w:tblW w:w="8644" w:type="dxa"/>
         <w:tblLook w:val="04A0"/>
       </w:tblPr>
@@ -5414,8 +4380,33 @@
               <w:rPr>
                 <w:rFonts w:ascii="Arial" w:hAnsi="Arial" w:cs="Arial"/>
               </w:rPr>
-              <w:t>modificarDatos(datos)</w:t>
-            </w:r>
+              <w:t>eliminarActividad</w:t>
+            </w:r>
+            <w:r>
+              <w:rPr>
+                <w:rFonts w:ascii="Arial" w:hAnsi="Arial" w:cs="Arial"/>
+              </w:rPr>
+              <w:t>(</w:t>
+            </w:r>
+            <w:r>
+              <w:rPr>
+                <w:rFonts w:ascii="Arial" w:hAnsi="Arial" w:cs="Arial"/>
+              </w:rPr>
+              <w:t>actividad: Actividad</w:t>
+            </w:r>
+            <w:r>
+              <w:rPr>
+                <w:rFonts w:ascii="Arial" w:hAnsi="Arial" w:cs="Arial"/>
+              </w:rPr>
+              <w:t>)</w:t>
+            </w:r>
+          </w:p>
+          <w:p>
+            <w:pPr>
+              <w:rPr>
+                <w:rFonts w:ascii="Arial" w:hAnsi="Arial" w:cs="Arial"/>
+              </w:rPr>
+            </w:pPr>
           </w:p>
         </w:tc>
       </w:tr>
@@ -5460,7 +4451,19 @@
               <w:rPr>
                 <w:rFonts w:ascii="Arial" w:hAnsi="Arial" w:cs="Arial"/>
               </w:rPr>
-              <w:t>Modificar los datos referentes a un alumno.</w:t>
+              <w:t xml:space="preserve">Elimina una actividad </w:t>
+            </w:r>
+            <w:r>
+              <w:rPr>
+                <w:rFonts w:ascii="Arial" w:hAnsi="Arial" w:cs="Arial"/>
+              </w:rPr>
+              <w:t>existente en el sistema</w:t>
+            </w:r>
+            <w:r>
+              <w:rPr>
+                <w:rFonts w:ascii="Arial" w:hAnsi="Arial" w:cs="Arial"/>
+              </w:rPr>
+              <w:t>.</w:t>
             </w:r>
           </w:p>
         </w:tc>
@@ -5558,13 +4561,7 @@
               <w:rPr>
                 <w:rFonts w:ascii="Arial" w:hAnsi="Arial" w:cs="Arial"/>
               </w:rPr>
-              <w:t>Caso de Uso “Consultar alumno”</w:t>
-            </w:r>
-            <w:r>
-              <w:rPr>
-                <w:rFonts w:ascii="Arial" w:hAnsi="Arial" w:cs="Arial"/>
-              </w:rPr>
-              <w:t>.</w:t>
+              <w:t>Extiende al caso de uso “Consultar Actividades”</w:t>
             </w:r>
           </w:p>
         </w:tc>
@@ -5602,22 +4599,6 @@
           </w:tcPr>
           <w:p>
             <w:pPr>
-              <w:autoSpaceDE w:val="0"/>
-              <w:autoSpaceDN w:val="0"/>
-              <w:adjustRightInd w:val="0"/>
-              <w:rPr>
-                <w:rFonts w:ascii="Arial" w:hAnsi="Arial" w:cs="Arial"/>
-              </w:rPr>
-            </w:pPr>
-            <w:r>
-              <w:rPr>
-                <w:rFonts w:ascii="Arial" w:hAnsi="Arial" w:cs="Arial"/>
-              </w:rPr>
-              <w:t>datos={codigoPostal, colegio, domicilio, e-mail, fechaNacimiento,localidad, nombrePadre, nombreMadre, numeroCuenta, observaciones, primerApellido, provincia, segundoApellido, talla, telFijo, telMovil}</w:t>
-            </w:r>
-          </w:p>
-          <w:p>
-            <w:pPr>
               <w:rPr>
                 <w:rFonts w:ascii="Arial" w:hAnsi="Arial" w:cs="Arial"/>
               </w:rPr>
@@ -5662,12 +4643,6 @@
                 <w:rFonts w:ascii="Arial" w:hAnsi="Arial" w:cs="Arial"/>
               </w:rPr>
             </w:pPr>
-            <w:r>
-              <w:rPr>
-                <w:rFonts w:ascii="Arial" w:hAnsi="Arial" w:cs="Arial"/>
-              </w:rPr>
-              <w:t>-</w:t>
-            </w:r>
           </w:p>
         </w:tc>
       </w:tr>
@@ -5758,13 +4733,13 @@
               <w:rPr>
                 <w:rFonts w:ascii="Arial" w:hAnsi="Arial" w:cs="Arial"/>
               </w:rPr>
-              <w:t>Que el alumno</w:t>
-            </w:r>
-            <w:r>
-              <w:rPr>
-                <w:rFonts w:ascii="Arial" w:hAnsi="Arial" w:cs="Arial"/>
-              </w:rPr>
-              <w:t xml:space="preserve"> exista en el sistema.</w:t>
+              <w:t>Que haya</w:t>
+            </w:r>
+            <w:r>
+              <w:rPr>
+                <w:rFonts w:ascii="Arial" w:hAnsi="Arial" w:cs="Arial"/>
+              </w:rPr>
+              <w:t>mos seleccionado previamente la actividad que deseamos modificar.</w:t>
             </w:r>
           </w:p>
         </w:tc>
@@ -5808,14 +4783,117 @@
             </w:pPr>
             <w:r>
               <w:rPr>
-                <w:rFonts w:ascii="Arial" w:hAnsi="Arial" w:cs="Arial"/>
-              </w:rPr>
-              <w:t>-</w:t>
+                <w:rFonts w:ascii="Arial" w:eastAsia="Times New Roman" w:hAnsi="Arial" w:cs="Arial"/>
+                <w:color w:val="000000"/>
+                <w:lang w:eastAsia="ja-JP"/>
+              </w:rPr>
+              <w:t xml:space="preserve">Los datos no serán </w:t>
+            </w:r>
+            <w:r>
+              <w:rPr>
+                <w:rFonts w:ascii="Arial" w:eastAsia="Times New Roman" w:hAnsi="Arial" w:cs="Arial"/>
+                <w:color w:val="000000"/>
+                <w:lang w:eastAsia="ja-JP"/>
+              </w:rPr>
+              <w:t xml:space="preserve">borrados del sistema si no que </w:t>
+            </w:r>
+            <w:r>
+              <w:rPr>
+                <w:rFonts w:ascii="Arial" w:eastAsia="Times New Roman" w:hAnsi="Arial" w:cs="Arial"/>
+                <w:color w:val="000000"/>
+                <w:lang w:eastAsia="ja-JP"/>
+              </w:rPr>
+              <w:t xml:space="preserve">se dará de baja la </w:t>
+            </w:r>
+            <w:r>
+              <w:rPr>
+                <w:rFonts w:ascii="Arial" w:eastAsia="Times New Roman" w:hAnsi="Arial" w:cs="Arial"/>
+                <w:color w:val="000000"/>
+                <w:lang w:eastAsia="ja-JP"/>
+              </w:rPr>
+              <w:t>actividad</w:t>
+            </w:r>
+            <w:r>
+              <w:rPr>
+                <w:rFonts w:ascii="Arial" w:eastAsia="Times New Roman" w:hAnsi="Arial" w:cs="Arial"/>
+                <w:color w:val="000000"/>
+                <w:lang w:eastAsia="ja-JP"/>
+              </w:rPr>
+              <w:t xml:space="preserve"> por si estos datos se quieren usar posteriormente.</w:t>
             </w:r>
           </w:p>
         </w:tc>
       </w:tr>
     </w:tbl>
+    <w:p>
+      <w:pPr>
+        <w:rPr>
+          <w:rFonts w:asciiTheme="majorHAnsi" w:hAnsiTheme="majorHAnsi" w:cstheme="majorHAnsi"/>
+          <w:b/>
+        </w:rPr>
+      </w:pPr>
+    </w:p>
+    <w:p>
+      <w:pPr>
+        <w:pStyle w:val="Ttulo3"/>
+        <w:jc w:val="center"/>
+      </w:pPr>
+    </w:p>
+    <w:p/>
+    <w:p/>
+    <w:p/>
+    <w:p/>
+    <w:p/>
+    <w:p/>
+    <w:p/>
+    <w:p/>
+    <w:p/>
+    <w:p/>
+    <w:p/>
+    <w:p/>
+    <w:p/>
+    <w:p>
+      <w:pPr>
+        <w:spacing w:after="200" w:line="276" w:lineRule="auto"/>
+        <w:rPr>
+          <w:rFonts w:asciiTheme="majorHAnsi" w:eastAsiaTheme="majorEastAsia" w:hAnsiTheme="majorHAnsi" w:cstheme="majorBidi"/>
+          <w:b/>
+          <w:bCs/>
+          <w:color w:val="000000" w:themeColor="text1"/>
+        </w:rPr>
+      </w:pPr>
+      <w:r>
+        <w:br w:type="page"/>
+      </w:r>
+    </w:p>
+    <w:p>
+      <w:pPr>
+        <w:pStyle w:val="Ttulo3"/>
+        <w:jc w:val="center"/>
+        <w:rPr>
+          <w:rFonts w:cstheme="majorHAnsi"/>
+        </w:rPr>
+      </w:pPr>
+      <w:r>
+        <w:lastRenderedPageBreak/>
+        <w:t>Contratos de Caso de uso:</w:t>
+      </w:r>
+      <w:r>
+        <w:t xml:space="preserve"> </w:t>
+      </w:r>
+      <w:r>
+        <w:rPr>
+          <w:rFonts w:cstheme="majorHAnsi"/>
+        </w:rPr>
+        <w:t>Insertar/Eliminar alumnos</w:t>
+      </w:r>
+      <w:r>
+        <w:rPr>
+          <w:rFonts w:cstheme="majorHAnsi"/>
+        </w:rPr>
+        <w:t xml:space="preserve"> Actividad.</w:t>
+      </w:r>
+    </w:p>
     <w:p>
       <w:pPr>
         <w:rPr>
@@ -5827,7 +4905,6 @@
     <w:tbl>
       <w:tblPr>
         <w:tblStyle w:val="Tablaconcuadrcula"/>
-        <w:tblpPr w:leftFromText="141" w:rightFromText="141" w:vertAnchor="text" w:horzAnchor="margin" w:tblpY="1111"/>
         <w:tblW w:w="8644" w:type="dxa"/>
         <w:tblLook w:val="04A0"/>
       </w:tblPr>
@@ -5876,7 +4953,25 @@
               <w:rPr>
                 <w:rFonts w:ascii="Arial" w:hAnsi="Arial" w:cs="Arial"/>
               </w:rPr>
-              <w:t>guardarCambios()</w:t>
+              <w:t>añadirAlumno</w:t>
+            </w:r>
+            <w:r>
+              <w:rPr>
+                <w:rFonts w:ascii="Arial" w:hAnsi="Arial" w:cs="Arial"/>
+              </w:rPr>
+              <w:t>(</w:t>
+            </w:r>
+            <w:r>
+              <w:rPr>
+                <w:rFonts w:ascii="Arial" w:hAnsi="Arial" w:cs="Arial"/>
+              </w:rPr>
+              <w:t>alumno: Alumno</w:t>
+            </w:r>
+            <w:r>
+              <w:rPr>
+                <w:rFonts w:ascii="Arial" w:hAnsi="Arial" w:cs="Arial"/>
+              </w:rPr>
+              <w:t>)</w:t>
             </w:r>
           </w:p>
         </w:tc>
@@ -5922,7 +5017,25 @@
               <w:rPr>
                 <w:rFonts w:ascii="Arial" w:hAnsi="Arial" w:cs="Arial"/>
               </w:rPr>
-              <w:t>Guardar los cambios que se hayan producido en los datos del alumno.</w:t>
+              <w:t>Añade un alumno a</w:t>
+            </w:r>
+            <w:r>
+              <w:rPr>
+                <w:rFonts w:ascii="Arial" w:hAnsi="Arial" w:cs="Arial"/>
+              </w:rPr>
+              <w:t xml:space="preserve"> una actividad </w:t>
+            </w:r>
+            <w:r>
+              <w:rPr>
+                <w:rFonts w:ascii="Arial" w:hAnsi="Arial" w:cs="Arial"/>
+              </w:rPr>
+              <w:t>existente en el sistema</w:t>
+            </w:r>
+            <w:r>
+              <w:rPr>
+                <w:rFonts w:ascii="Arial" w:hAnsi="Arial" w:cs="Arial"/>
+              </w:rPr>
+              <w:t>.</w:t>
             </w:r>
           </w:p>
         </w:tc>
@@ -6020,13 +5133,25 @@
               <w:rPr>
                 <w:rFonts w:ascii="Arial" w:hAnsi="Arial" w:cs="Arial"/>
               </w:rPr>
-              <w:t>Caso de Uso “Consultar alumno”</w:t>
-            </w:r>
-            <w:r>
-              <w:rPr>
-                <w:rFonts w:ascii="Arial" w:hAnsi="Arial" w:cs="Arial"/>
-              </w:rPr>
-              <w:t>.</w:t>
+              <w:t>Extiende al caso de uso “</w:t>
+            </w:r>
+            <w:r>
+              <w:rPr>
+                <w:rFonts w:ascii="Arial" w:hAnsi="Arial" w:cs="Arial"/>
+              </w:rPr>
+              <w:t>Insertar Actividad</w:t>
+            </w:r>
+            <w:r>
+              <w:rPr>
+                <w:rFonts w:ascii="Arial" w:hAnsi="Arial" w:cs="Arial"/>
+              </w:rPr>
+              <w:t>”</w:t>
+            </w:r>
+            <w:r>
+              <w:rPr>
+                <w:rFonts w:ascii="Arial" w:hAnsi="Arial" w:cs="Arial"/>
+              </w:rPr>
+              <w:t>, y al caso de uso “Modificar Actividad”</w:t>
             </w:r>
           </w:p>
         </w:tc>
@@ -6068,12 +5193,6 @@
                 <w:rFonts w:ascii="Arial" w:hAnsi="Arial" w:cs="Arial"/>
               </w:rPr>
             </w:pPr>
-            <w:r>
-              <w:rPr>
-                <w:rFonts w:ascii="Arial" w:hAnsi="Arial" w:cs="Arial"/>
-              </w:rPr>
-              <w:t>-</w:t>
-            </w:r>
           </w:p>
         </w:tc>
       </w:tr>
@@ -6114,12 +5233,6 @@
                 <w:rFonts w:ascii="Arial" w:hAnsi="Arial" w:cs="Arial"/>
               </w:rPr>
             </w:pPr>
-            <w:r>
-              <w:rPr>
-                <w:rFonts w:ascii="Arial" w:hAnsi="Arial" w:cs="Arial"/>
-              </w:rPr>
-              <w:t>-</w:t>
-            </w:r>
           </w:p>
         </w:tc>
       </w:tr>
@@ -6164,13 +5277,7 @@
               <w:rPr>
                 <w:rFonts w:ascii="Arial" w:hAnsi="Arial" w:cs="Arial"/>
               </w:rPr>
-              <w:t>mensajeOK</w:t>
-            </w:r>
-            <w:r>
-              <w:rPr>
-                <w:rFonts w:ascii="Arial" w:hAnsi="Arial" w:cs="Arial"/>
-              </w:rPr>
-              <w:t>.</w:t>
+              <w:t>-</w:t>
             </w:r>
           </w:p>
         </w:tc>
@@ -6216,13 +5323,25 @@
               <w:rPr>
                 <w:rFonts w:ascii="Arial" w:hAnsi="Arial" w:cs="Arial"/>
               </w:rPr>
-              <w:t xml:space="preserve">Que todas las operaciones </w:t>
-            </w:r>
-            <w:r>
-              <w:rPr>
-                <w:rFonts w:ascii="Arial" w:hAnsi="Arial" w:cs="Arial"/>
-              </w:rPr>
-              <w:t>para modificar los datos del alumno se hayan efectuado correctamente.</w:t>
+              <w:t>Que haya</w:t>
+            </w:r>
+            <w:r>
+              <w:rPr>
+                <w:rFonts w:ascii="Arial" w:hAnsi="Arial" w:cs="Arial"/>
+              </w:rPr>
+              <w:t>mos seleccionado previamente la actividad que deseamos modificar</w:t>
+            </w:r>
+            <w:r>
+              <w:rPr>
+                <w:rFonts w:ascii="Arial" w:hAnsi="Arial" w:cs="Arial"/>
+              </w:rPr>
+              <w:t xml:space="preserve"> y que el alumno esté dado de alta en el sistema</w:t>
+            </w:r>
+            <w:r>
+              <w:rPr>
+                <w:rFonts w:ascii="Arial" w:hAnsi="Arial" w:cs="Arial"/>
+              </w:rPr>
+              <w:t>.</w:t>
             </w:r>
           </w:p>
         </w:tc>
@@ -6250,7 +5369,6 @@
                 <w:b/>
                 <w:color w:val="000000" w:themeColor="text1"/>
               </w:rPr>
-              <w:lastRenderedPageBreak/>
               <w:t>Postcondición</w:t>
             </w:r>
           </w:p>
@@ -6269,19 +5387,13 @@
               <w:rPr>
                 <w:rFonts w:ascii="Arial" w:hAnsi="Arial" w:cs="Arial"/>
               </w:rPr>
-              <w:t>Se modi</w:t>
-            </w:r>
-            <w:r>
-              <w:rPr>
-                <w:rFonts w:ascii="Arial" w:hAnsi="Arial" w:cs="Arial"/>
-              </w:rPr>
-              <w:t>ficaron los datos de un objeto “Alumno”</w:t>
-            </w:r>
-            <w:r>
-              <w:rPr>
-                <w:rFonts w:ascii="Arial" w:hAnsi="Arial" w:cs="Arial"/>
-              </w:rPr>
-              <w:t xml:space="preserve"> que ya existía en el sistema.</w:t>
+              <w:t>El sistema guardar</w:t>
+            </w:r>
+            <w:r>
+              <w:rPr>
+                <w:rFonts w:ascii="Arial" w:hAnsi="Arial" w:cs="Arial"/>
+              </w:rPr>
+              <w:t>á que dicho alumno está inscrito en la actividad.</w:t>
             </w:r>
           </w:p>
         </w:tc>
@@ -6294,19 +5406,20 @@
           <w:b/>
         </w:rPr>
       </w:pPr>
-      <w:r>
-        <w:rPr>
-          <w:rFonts w:asciiTheme="majorHAnsi" w:hAnsiTheme="majorHAnsi" w:cstheme="majorHAnsi"/>
-          <w:b/>
-        </w:rPr>
-        <w:br w:type="page"/>
-      </w:r>
+    </w:p>
+    <w:p>
+      <w:pPr>
+        <w:pStyle w:val="Ttulo3"/>
+        <w:jc w:val="center"/>
+        <w:rPr>
+          <w:rFonts w:cstheme="majorHAnsi"/>
+        </w:rPr>
+      </w:pPr>
     </w:p>
     <w:tbl>
       <w:tblPr>
         <w:tblStyle w:val="Tablaconcuadrcula"/>
-        <w:tblpPr w:leftFromText="141" w:rightFromText="141" w:vertAnchor="text" w:horzAnchor="margin" w:tblpY="-176"/>
-        <w:tblW w:w="0" w:type="auto"/>
+        <w:tblW w:w="8644" w:type="dxa"/>
         <w:tblLook w:val="04A0"/>
       </w:tblPr>
       <w:tblGrid>
@@ -6336,7 +5449,6 @@
                 <w:b/>
                 <w:color w:val="000000" w:themeColor="text1"/>
               </w:rPr>
-              <w:lastRenderedPageBreak/>
               <w:t>Nombre</w:t>
             </w:r>
           </w:p>
@@ -6355,7 +5467,31 @@
               <w:rPr>
                 <w:rFonts w:ascii="Arial" w:hAnsi="Arial" w:cs="Arial"/>
               </w:rPr>
-              <w:t>generarError()</w:t>
+              <w:t>eliminar</w:t>
+            </w:r>
+            <w:r>
+              <w:rPr>
+                <w:rFonts w:ascii="Arial" w:hAnsi="Arial" w:cs="Arial"/>
+              </w:rPr>
+              <w:t>Alumno</w:t>
+            </w:r>
+            <w:r>
+              <w:rPr>
+                <w:rFonts w:ascii="Arial" w:hAnsi="Arial" w:cs="Arial"/>
+              </w:rPr>
+              <w:t>(</w:t>
+            </w:r>
+            <w:r>
+              <w:rPr>
+                <w:rFonts w:ascii="Arial" w:hAnsi="Arial" w:cs="Arial"/>
+              </w:rPr>
+              <w:t>alumno: Alumno</w:t>
+            </w:r>
+            <w:r>
+              <w:rPr>
+                <w:rFonts w:ascii="Arial" w:hAnsi="Arial" w:cs="Arial"/>
+              </w:rPr>
+              <w:t>)</w:t>
             </w:r>
           </w:p>
         </w:tc>
@@ -6401,7 +5537,25 @@
               <w:rPr>
                 <w:rFonts w:ascii="Arial" w:hAnsi="Arial" w:cs="Arial"/>
               </w:rPr>
-              <w:t>Generar un mensaje de error debido a que los datos introducidos no sean correctos.</w:t>
+              <w:t>Elimina un alumno de</w:t>
+            </w:r>
+            <w:r>
+              <w:rPr>
+                <w:rFonts w:ascii="Arial" w:hAnsi="Arial" w:cs="Arial"/>
+              </w:rPr>
+              <w:t xml:space="preserve"> una actividad </w:t>
+            </w:r>
+            <w:r>
+              <w:rPr>
+                <w:rFonts w:ascii="Arial" w:hAnsi="Arial" w:cs="Arial"/>
+              </w:rPr>
+              <w:t>existente en el sistema</w:t>
+            </w:r>
+            <w:r>
+              <w:rPr>
+                <w:rFonts w:ascii="Arial" w:hAnsi="Arial" w:cs="Arial"/>
+              </w:rPr>
+              <w:t>.</w:t>
             </w:r>
           </w:p>
         </w:tc>
@@ -6499,25 +5653,7 @@
               <w:rPr>
                 <w:rFonts w:ascii="Arial" w:hAnsi="Arial" w:cs="Arial"/>
               </w:rPr>
-              <w:t>Caso de Uso “</w:t>
-            </w:r>
-            <w:r>
-              <w:rPr>
-                <w:rFonts w:ascii="Arial" w:hAnsi="Arial" w:cs="Arial"/>
-              </w:rPr>
-              <w:t>Consultar</w:t>
-            </w:r>
-            <w:r>
-              <w:rPr>
-                <w:rFonts w:ascii="Arial" w:hAnsi="Arial" w:cs="Arial"/>
-              </w:rPr>
-              <w:t xml:space="preserve"> alumno”</w:t>
-            </w:r>
-            <w:r>
-              <w:rPr>
-                <w:rFonts w:ascii="Arial" w:hAnsi="Arial" w:cs="Arial"/>
-              </w:rPr>
-              <w:t>.</w:t>
+              <w:t>Extiende al caso de uso “Insertar Actividad”, y al caso de uso “Modificar Actividad”</w:t>
             </w:r>
           </w:p>
         </w:tc>
@@ -6559,12 +5695,6 @@
                 <w:rFonts w:ascii="Arial" w:hAnsi="Arial" w:cs="Arial"/>
               </w:rPr>
             </w:pPr>
-            <w:r>
-              <w:rPr>
-                <w:rFonts w:ascii="Arial" w:hAnsi="Arial" w:cs="Arial"/>
-              </w:rPr>
-              <w:t>-</w:t>
-            </w:r>
           </w:p>
         </w:tc>
       </w:tr>
@@ -6605,12 +5735,6 @@
                 <w:rFonts w:ascii="Arial" w:hAnsi="Arial" w:cs="Arial"/>
               </w:rPr>
             </w:pPr>
-            <w:r>
-              <w:rPr>
-                <w:rFonts w:ascii="Arial" w:hAnsi="Arial" w:cs="Arial"/>
-              </w:rPr>
-              <w:t>-</w:t>
-            </w:r>
           </w:p>
         </w:tc>
       </w:tr>
@@ -6655,13 +5779,7 @@
               <w:rPr>
                 <w:rFonts w:ascii="Arial" w:hAnsi="Arial" w:cs="Arial"/>
               </w:rPr>
-              <w:t>mensajeError</w:t>
-            </w:r>
-            <w:r>
-              <w:rPr>
-                <w:rFonts w:ascii="Arial" w:hAnsi="Arial" w:cs="Arial"/>
-              </w:rPr>
-              <w:t>.</w:t>
+              <w:t>-</w:t>
             </w:r>
           </w:p>
         </w:tc>
@@ -6707,7 +5825,31 @@
               <w:rPr>
                 <w:rFonts w:ascii="Arial" w:hAnsi="Arial" w:cs="Arial"/>
               </w:rPr>
-              <w:t>-</w:t>
+              <w:t>Que haya</w:t>
+            </w:r>
+            <w:r>
+              <w:rPr>
+                <w:rFonts w:ascii="Arial" w:hAnsi="Arial" w:cs="Arial"/>
+              </w:rPr>
+              <w:t>mos seleccionado previamente la actividad que deseamos modificar y que el alumno</w:t>
+            </w:r>
+            <w:r>
+              <w:rPr>
+                <w:rFonts w:ascii="Arial" w:hAnsi="Arial" w:cs="Arial"/>
+              </w:rPr>
+              <w:t xml:space="preserve"> esté</w:t>
+            </w:r>
+            <w:r>
+              <w:rPr>
+                <w:rFonts w:ascii="Arial" w:hAnsi="Arial" w:cs="Arial"/>
+              </w:rPr>
+              <w:t xml:space="preserve"> </w:t>
+            </w:r>
+            <w:r>
+              <w:rPr>
+                <w:rFonts w:ascii="Arial" w:hAnsi="Arial" w:cs="Arial"/>
+              </w:rPr>
+              <w:t>inscrito en esa actividad.</w:t>
             </w:r>
           </w:p>
         </w:tc>
@@ -6753,12 +5895,48 @@
               <w:rPr>
                 <w:rFonts w:ascii="Arial" w:hAnsi="Arial" w:cs="Arial"/>
               </w:rPr>
-              <w:t>-</w:t>
+              <w:t xml:space="preserve">El sistema </w:t>
+            </w:r>
+            <w:r>
+              <w:rPr>
+                <w:rFonts w:ascii="Arial" w:hAnsi="Arial" w:cs="Arial"/>
+              </w:rPr>
+              <w:t>elimina</w:t>
+            </w:r>
+            <w:r>
+              <w:rPr>
+                <w:rFonts w:ascii="Arial" w:hAnsi="Arial" w:cs="Arial"/>
+              </w:rPr>
+              <w:t xml:space="preserve"> que dicho alumno está inscrito en la actividad.</w:t>
             </w:r>
           </w:p>
         </w:tc>
       </w:tr>
     </w:tbl>
+    <w:p/>
+    <w:p/>
+    <w:p>
+      <w:pPr>
+        <w:pStyle w:val="Ttulo3"/>
+        <w:jc w:val="center"/>
+        <w:rPr>
+          <w:rFonts w:cstheme="majorHAnsi"/>
+        </w:rPr>
+      </w:pPr>
+      <w:r>
+        <w:lastRenderedPageBreak/>
+        <w:t>Contratos de Caso de uso:</w:t>
+      </w:r>
+      <w:r>
+        <w:t xml:space="preserve"> </w:t>
+      </w:r>
+      <w:r>
+        <w:rPr>
+          <w:rFonts w:cstheme="majorHAnsi"/>
+        </w:rPr>
+        <w:t>Insertar/Eliminar instalaciones Actividad.</w:t>
+      </w:r>
+    </w:p>
     <w:p>
       <w:pPr>
         <w:rPr>
@@ -6767,6 +5945,509 @@
         </w:rPr>
       </w:pPr>
     </w:p>
+    <w:tbl>
+      <w:tblPr>
+        <w:tblStyle w:val="Tablaconcuadrcula"/>
+        <w:tblW w:w="8644" w:type="dxa"/>
+        <w:tblLook w:val="04A0"/>
+      </w:tblPr>
+      <w:tblGrid>
+        <w:gridCol w:w="2518"/>
+        <w:gridCol w:w="6126"/>
+      </w:tblGrid>
+      <w:tr>
+        <w:trPr>
+          <w:trHeight w:val="567"/>
+        </w:trPr>
+        <w:tc>
+          <w:tcPr>
+            <w:tcW w:w="2518" w:type="dxa"/>
+            <w:shd w:val="clear" w:color="auto" w:fill="FFFFFF" w:themeFill="background1"/>
+          </w:tcPr>
+          <w:p>
+            <w:pPr>
+              <w:rPr>
+                <w:rFonts w:ascii="Arial" w:hAnsi="Arial" w:cs="Arial"/>
+                <w:b/>
+                <w:color w:val="000000" w:themeColor="text1"/>
+              </w:rPr>
+            </w:pPr>
+            <w:r>
+              <w:rPr>
+                <w:rFonts w:ascii="Arial" w:hAnsi="Arial" w:cs="Arial"/>
+                <w:b/>
+                <w:color w:val="000000" w:themeColor="text1"/>
+              </w:rPr>
+              <w:t>Nombre</w:t>
+            </w:r>
+          </w:p>
+        </w:tc>
+        <w:tc>
+          <w:tcPr>
+            <w:tcW w:w="6126" w:type="dxa"/>
+          </w:tcPr>
+          <w:p>
+            <w:pPr>
+              <w:rPr>
+                <w:rFonts w:ascii="Arial" w:hAnsi="Arial" w:cs="Arial"/>
+              </w:rPr>
+            </w:pPr>
+            <w:r>
+              <w:rPr>
+                <w:rFonts w:ascii="Arial" w:hAnsi="Arial" w:cs="Arial"/>
+              </w:rPr>
+              <w:t>añadirInstalacion</w:t>
+            </w:r>
+            <w:r>
+              <w:rPr>
+                <w:rFonts w:ascii="Arial" w:hAnsi="Arial" w:cs="Arial"/>
+              </w:rPr>
+              <w:t>(</w:t>
+            </w:r>
+            <w:r>
+              <w:rPr>
+                <w:rFonts w:ascii="Arial" w:hAnsi="Arial" w:cs="Arial"/>
+              </w:rPr>
+              <w:t>instalacion: Instalacion</w:t>
+            </w:r>
+            <w:r>
+              <w:rPr>
+                <w:rFonts w:ascii="Arial" w:hAnsi="Arial" w:cs="Arial"/>
+              </w:rPr>
+              <w:t>)</w:t>
+            </w:r>
+          </w:p>
+        </w:tc>
+      </w:tr>
+      <w:tr>
+        <w:trPr>
+          <w:trHeight w:val="567"/>
+        </w:trPr>
+        <w:tc>
+          <w:tcPr>
+            <w:tcW w:w="2518" w:type="dxa"/>
+            <w:shd w:val="clear" w:color="auto" w:fill="FFFFFF" w:themeFill="background1"/>
+          </w:tcPr>
+          <w:p>
+            <w:pPr>
+              <w:rPr>
+                <w:rFonts w:ascii="Arial" w:hAnsi="Arial" w:cs="Arial"/>
+                <w:b/>
+                <w:color w:val="000000" w:themeColor="text1"/>
+              </w:rPr>
+            </w:pPr>
+            <w:r>
+              <w:rPr>
+                <w:rFonts w:ascii="Arial" w:hAnsi="Arial" w:cs="Arial"/>
+                <w:b/>
+                <w:color w:val="000000" w:themeColor="text1"/>
+              </w:rPr>
+              <w:t>Responsabilidades</w:t>
+            </w:r>
+          </w:p>
+        </w:tc>
+        <w:tc>
+          <w:tcPr>
+            <w:tcW w:w="6126" w:type="dxa"/>
+          </w:tcPr>
+          <w:p>
+            <w:pPr>
+              <w:rPr>
+                <w:rFonts w:ascii="Arial" w:hAnsi="Arial" w:cs="Arial"/>
+              </w:rPr>
+            </w:pPr>
+            <w:r>
+              <w:rPr>
+                <w:rFonts w:ascii="Arial" w:hAnsi="Arial" w:cs="Arial"/>
+              </w:rPr>
+              <w:t xml:space="preserve">Añade una instalación a una actividad </w:t>
+            </w:r>
+            <w:r>
+              <w:rPr>
+                <w:rFonts w:ascii="Arial" w:hAnsi="Arial" w:cs="Arial"/>
+              </w:rPr>
+              <w:t>existente en el sistema</w:t>
+            </w:r>
+            <w:r>
+              <w:rPr>
+                <w:rFonts w:ascii="Arial" w:hAnsi="Arial" w:cs="Arial"/>
+              </w:rPr>
+              <w:t>.</w:t>
+            </w:r>
+          </w:p>
+        </w:tc>
+      </w:tr>
+      <w:tr>
+        <w:trPr>
+          <w:trHeight w:val="567"/>
+        </w:trPr>
+        <w:tc>
+          <w:tcPr>
+            <w:tcW w:w="2518" w:type="dxa"/>
+            <w:shd w:val="clear" w:color="auto" w:fill="FFFFFF" w:themeFill="background1"/>
+          </w:tcPr>
+          <w:p>
+            <w:pPr>
+              <w:rPr>
+                <w:rFonts w:ascii="Arial" w:hAnsi="Arial" w:cs="Arial"/>
+                <w:b/>
+                <w:color w:val="000000" w:themeColor="text1"/>
+              </w:rPr>
+            </w:pPr>
+            <w:r>
+              <w:rPr>
+                <w:rFonts w:ascii="Arial" w:hAnsi="Arial" w:cs="Arial"/>
+                <w:b/>
+                <w:color w:val="000000" w:themeColor="text1"/>
+              </w:rPr>
+              <w:t>Tipo</w:t>
+            </w:r>
+          </w:p>
+        </w:tc>
+        <w:tc>
+          <w:tcPr>
+            <w:tcW w:w="6126" w:type="dxa"/>
+          </w:tcPr>
+          <w:p>
+            <w:pPr>
+              <w:rPr>
+                <w:rFonts w:ascii="Arial" w:hAnsi="Arial" w:cs="Arial"/>
+              </w:rPr>
+            </w:pPr>
+            <w:r>
+              <w:rPr>
+                <w:rFonts w:ascii="Arial" w:hAnsi="Arial" w:cs="Arial"/>
+              </w:rPr>
+              <w:t>Sistema</w:t>
+            </w:r>
+            <w:r>
+              <w:rPr>
+                <w:rFonts w:ascii="Arial" w:hAnsi="Arial" w:cs="Arial"/>
+              </w:rPr>
+              <w:t>.</w:t>
+            </w:r>
+          </w:p>
+        </w:tc>
+      </w:tr>
+      <w:tr>
+        <w:trPr>
+          <w:trHeight w:val="567"/>
+        </w:trPr>
+        <w:tc>
+          <w:tcPr>
+            <w:tcW w:w="2518" w:type="dxa"/>
+            <w:shd w:val="clear" w:color="auto" w:fill="FFFFFF" w:themeFill="background1"/>
+          </w:tcPr>
+          <w:p>
+            <w:pPr>
+              <w:rPr>
+                <w:rFonts w:ascii="Arial" w:hAnsi="Arial" w:cs="Arial"/>
+                <w:b/>
+                <w:color w:val="000000" w:themeColor="text1"/>
+              </w:rPr>
+            </w:pPr>
+            <w:r>
+              <w:rPr>
+                <w:rFonts w:ascii="Arial" w:hAnsi="Arial" w:cs="Arial"/>
+                <w:b/>
+                <w:color w:val="000000" w:themeColor="text1"/>
+              </w:rPr>
+              <w:t>Referencias cruzadas</w:t>
+            </w:r>
+          </w:p>
+        </w:tc>
+        <w:tc>
+          <w:tcPr>
+            <w:tcW w:w="6126" w:type="dxa"/>
+          </w:tcPr>
+          <w:p>
+            <w:pPr>
+              <w:rPr>
+                <w:rFonts w:ascii="Arial" w:hAnsi="Arial" w:cs="Arial"/>
+              </w:rPr>
+            </w:pPr>
+            <w:r>
+              <w:rPr>
+                <w:rFonts w:ascii="Arial" w:hAnsi="Arial" w:cs="Arial"/>
+              </w:rPr>
+              <w:t>Extiende al caso de uso “Insertar Actividad”, y al caso de uso “Modificar Actividad”</w:t>
+            </w:r>
+          </w:p>
+        </w:tc>
+      </w:tr>
+      <w:tr>
+        <w:trPr>
+          <w:trHeight w:val="567"/>
+        </w:trPr>
+        <w:tc>
+          <w:tcPr>
+            <w:tcW w:w="2518" w:type="dxa"/>
+            <w:shd w:val="clear" w:color="auto" w:fill="FFFFFF" w:themeFill="background1"/>
+          </w:tcPr>
+          <w:p>
+            <w:pPr>
+              <w:rPr>
+                <w:rFonts w:ascii="Arial" w:hAnsi="Arial" w:cs="Arial"/>
+                <w:b/>
+                <w:color w:val="000000" w:themeColor="text1"/>
+              </w:rPr>
+            </w:pPr>
+            <w:r>
+              <w:rPr>
+                <w:rFonts w:ascii="Arial" w:hAnsi="Arial" w:cs="Arial"/>
+                <w:b/>
+                <w:color w:val="000000" w:themeColor="text1"/>
+              </w:rPr>
+              <w:t>Notas</w:t>
+            </w:r>
+          </w:p>
+        </w:tc>
+        <w:tc>
+          <w:tcPr>
+            <w:tcW w:w="6126" w:type="dxa"/>
+          </w:tcPr>
+          <w:p>
+            <w:pPr>
+              <w:rPr>
+                <w:rFonts w:ascii="Arial" w:hAnsi="Arial" w:cs="Arial"/>
+              </w:rPr>
+            </w:pPr>
+          </w:p>
+        </w:tc>
+      </w:tr>
+      <w:tr>
+        <w:trPr>
+          <w:trHeight w:val="567"/>
+        </w:trPr>
+        <w:tc>
+          <w:tcPr>
+            <w:tcW w:w="2518" w:type="dxa"/>
+            <w:shd w:val="clear" w:color="auto" w:fill="FFFFFF" w:themeFill="background1"/>
+          </w:tcPr>
+          <w:p>
+            <w:pPr>
+              <w:rPr>
+                <w:rFonts w:ascii="Arial" w:hAnsi="Arial" w:cs="Arial"/>
+                <w:b/>
+                <w:color w:val="000000" w:themeColor="text1"/>
+              </w:rPr>
+            </w:pPr>
+            <w:r>
+              <w:rPr>
+                <w:rFonts w:ascii="Arial" w:hAnsi="Arial" w:cs="Arial"/>
+                <w:b/>
+                <w:color w:val="000000" w:themeColor="text1"/>
+              </w:rPr>
+              <w:t>Excepciones</w:t>
+            </w:r>
+          </w:p>
+        </w:tc>
+        <w:tc>
+          <w:tcPr>
+            <w:tcW w:w="6126" w:type="dxa"/>
+          </w:tcPr>
+          <w:p>
+            <w:pPr>
+              <w:rPr>
+                <w:rFonts w:ascii="Arial" w:hAnsi="Arial" w:cs="Arial"/>
+              </w:rPr>
+            </w:pPr>
+          </w:p>
+        </w:tc>
+      </w:tr>
+      <w:tr>
+        <w:trPr>
+          <w:trHeight w:val="567"/>
+        </w:trPr>
+        <w:tc>
+          <w:tcPr>
+            <w:tcW w:w="2518" w:type="dxa"/>
+            <w:shd w:val="clear" w:color="auto" w:fill="FFFFFF" w:themeFill="background1"/>
+          </w:tcPr>
+          <w:p>
+            <w:pPr>
+              <w:rPr>
+                <w:rFonts w:ascii="Arial" w:hAnsi="Arial" w:cs="Arial"/>
+                <w:b/>
+                <w:color w:val="000000" w:themeColor="text1"/>
+              </w:rPr>
+            </w:pPr>
+            <w:r>
+              <w:rPr>
+                <w:rFonts w:ascii="Arial" w:hAnsi="Arial" w:cs="Arial"/>
+                <w:b/>
+                <w:color w:val="000000" w:themeColor="text1"/>
+              </w:rPr>
+              <w:t>Salida</w:t>
+            </w:r>
+          </w:p>
+        </w:tc>
+        <w:tc>
+          <w:tcPr>
+            <w:tcW w:w="6126" w:type="dxa"/>
+          </w:tcPr>
+          <w:p>
+            <w:pPr>
+              <w:rPr>
+                <w:rFonts w:ascii="Arial" w:hAnsi="Arial" w:cs="Arial"/>
+              </w:rPr>
+            </w:pPr>
+            <w:r>
+              <w:rPr>
+                <w:rFonts w:ascii="Arial" w:hAnsi="Arial" w:cs="Arial"/>
+              </w:rPr>
+              <w:t>-</w:t>
+            </w:r>
+          </w:p>
+        </w:tc>
+      </w:tr>
+      <w:tr>
+        <w:trPr>
+          <w:trHeight w:val="567"/>
+        </w:trPr>
+        <w:tc>
+          <w:tcPr>
+            <w:tcW w:w="2518" w:type="dxa"/>
+            <w:shd w:val="clear" w:color="auto" w:fill="FFFFFF" w:themeFill="background1"/>
+          </w:tcPr>
+          <w:p>
+            <w:pPr>
+              <w:rPr>
+                <w:rFonts w:ascii="Arial" w:hAnsi="Arial" w:cs="Arial"/>
+                <w:b/>
+                <w:color w:val="000000" w:themeColor="text1"/>
+              </w:rPr>
+            </w:pPr>
+            <w:r>
+              <w:rPr>
+                <w:rFonts w:ascii="Arial" w:hAnsi="Arial" w:cs="Arial"/>
+                <w:b/>
+                <w:color w:val="000000" w:themeColor="text1"/>
+              </w:rPr>
+              <w:t>Precondición</w:t>
+            </w:r>
+          </w:p>
+        </w:tc>
+        <w:tc>
+          <w:tcPr>
+            <w:tcW w:w="6126" w:type="dxa"/>
+          </w:tcPr>
+          <w:p>
+            <w:pPr>
+              <w:rPr>
+                <w:rFonts w:ascii="Arial" w:hAnsi="Arial" w:cs="Arial"/>
+              </w:rPr>
+            </w:pPr>
+            <w:r>
+              <w:rPr>
+                <w:rFonts w:ascii="Arial" w:hAnsi="Arial" w:cs="Arial"/>
+              </w:rPr>
+              <w:t>Que haya</w:t>
+            </w:r>
+            <w:r>
+              <w:rPr>
+                <w:rFonts w:ascii="Arial" w:hAnsi="Arial" w:cs="Arial"/>
+              </w:rPr>
+              <w:t>mos seleccionado previamente la actividad que deseamos modificar</w:t>
+            </w:r>
+            <w:r>
+              <w:rPr>
+                <w:rFonts w:ascii="Arial" w:hAnsi="Arial" w:cs="Arial"/>
+              </w:rPr>
+              <w:t xml:space="preserve"> y que la</w:t>
+            </w:r>
+            <w:r>
+              <w:rPr>
+                <w:rFonts w:ascii="Arial" w:hAnsi="Arial" w:cs="Arial"/>
+              </w:rPr>
+              <w:t xml:space="preserve"> </w:t>
+            </w:r>
+            <w:r>
+              <w:rPr>
+                <w:rFonts w:ascii="Arial" w:hAnsi="Arial" w:cs="Arial"/>
+              </w:rPr>
+              <w:t>instalación esté dada</w:t>
+            </w:r>
+            <w:r>
+              <w:rPr>
+                <w:rFonts w:ascii="Arial" w:hAnsi="Arial" w:cs="Arial"/>
+              </w:rPr>
+              <w:t xml:space="preserve"> de alta en el sistema.</w:t>
+            </w:r>
+          </w:p>
+        </w:tc>
+      </w:tr>
+      <w:tr>
+        <w:trPr>
+          <w:trHeight w:val="567"/>
+        </w:trPr>
+        <w:tc>
+          <w:tcPr>
+            <w:tcW w:w="2518" w:type="dxa"/>
+            <w:shd w:val="clear" w:color="auto" w:fill="FFFFFF" w:themeFill="background1"/>
+          </w:tcPr>
+          <w:p>
+            <w:pPr>
+              <w:rPr>
+                <w:rFonts w:ascii="Arial" w:hAnsi="Arial" w:cs="Arial"/>
+                <w:b/>
+                <w:color w:val="000000" w:themeColor="text1"/>
+              </w:rPr>
+            </w:pPr>
+            <w:r>
+              <w:rPr>
+                <w:rFonts w:ascii="Arial" w:hAnsi="Arial" w:cs="Arial"/>
+                <w:b/>
+                <w:color w:val="000000" w:themeColor="text1"/>
+              </w:rPr>
+              <w:t>Postcondición</w:t>
+            </w:r>
+          </w:p>
+        </w:tc>
+        <w:tc>
+          <w:tcPr>
+            <w:tcW w:w="6126" w:type="dxa"/>
+          </w:tcPr>
+          <w:p>
+            <w:pPr>
+              <w:rPr>
+                <w:rFonts w:ascii="Arial" w:hAnsi="Arial" w:cs="Arial"/>
+              </w:rPr>
+            </w:pPr>
+            <w:r>
+              <w:rPr>
+                <w:rFonts w:ascii="Arial" w:hAnsi="Arial" w:cs="Arial"/>
+              </w:rPr>
+              <w:t>El sistema guardar</w:t>
+            </w:r>
+            <w:r>
+              <w:rPr>
+                <w:rFonts w:ascii="Arial" w:hAnsi="Arial" w:cs="Arial"/>
+              </w:rPr>
+              <w:t>á que dicha</w:t>
+            </w:r>
+            <w:r>
+              <w:rPr>
+                <w:rFonts w:ascii="Arial" w:hAnsi="Arial" w:cs="Arial"/>
+              </w:rPr>
+              <w:t xml:space="preserve"> </w:t>
+            </w:r>
+            <w:r>
+              <w:rPr>
+                <w:rFonts w:ascii="Arial" w:hAnsi="Arial" w:cs="Arial"/>
+              </w:rPr>
+              <w:t>instalación está asignada</w:t>
+            </w:r>
+            <w:r>
+              <w:rPr>
+                <w:rFonts w:ascii="Arial" w:hAnsi="Arial" w:cs="Arial"/>
+              </w:rPr>
+              <w:t xml:space="preserve"> en la actividad.</w:t>
+            </w:r>
+          </w:p>
+        </w:tc>
+      </w:tr>
+    </w:tbl>
     <w:p>
       <w:pPr>
         <w:rPr>
@@ -6777,19 +6458,566 @@
     </w:p>
     <w:p>
       <w:pPr>
-        <w:rPr>
-          <w:rFonts w:asciiTheme="majorHAnsi" w:hAnsiTheme="majorHAnsi" w:cstheme="majorHAnsi"/>
-          <w:b/>
-        </w:rPr>
-      </w:pPr>
-    </w:p>
-    <w:p>
-      <w:pPr>
-        <w:rPr>
-          <w:rFonts w:asciiTheme="majorHAnsi" w:hAnsiTheme="majorHAnsi" w:cstheme="majorHAnsi"/>
-        </w:rPr>
-      </w:pPr>
-    </w:p>
+        <w:pStyle w:val="Ttulo3"/>
+        <w:jc w:val="center"/>
+        <w:rPr>
+          <w:rFonts w:cstheme="majorHAnsi"/>
+        </w:rPr>
+      </w:pPr>
+    </w:p>
+    <w:tbl>
+      <w:tblPr>
+        <w:tblStyle w:val="Tablaconcuadrcula"/>
+        <w:tblW w:w="8644" w:type="dxa"/>
+        <w:tblLook w:val="04A0"/>
+      </w:tblPr>
+      <w:tblGrid>
+        <w:gridCol w:w="2518"/>
+        <w:gridCol w:w="6126"/>
+      </w:tblGrid>
+      <w:tr>
+        <w:trPr>
+          <w:trHeight w:val="567"/>
+        </w:trPr>
+        <w:tc>
+          <w:tcPr>
+            <w:tcW w:w="2518" w:type="dxa"/>
+            <w:shd w:val="clear" w:color="auto" w:fill="FFFFFF" w:themeFill="background1"/>
+          </w:tcPr>
+          <w:p>
+            <w:pPr>
+              <w:rPr>
+                <w:rFonts w:ascii="Arial" w:hAnsi="Arial" w:cs="Arial"/>
+                <w:b/>
+                <w:color w:val="000000" w:themeColor="text1"/>
+              </w:rPr>
+            </w:pPr>
+            <w:r>
+              <w:rPr>
+                <w:rFonts w:ascii="Arial" w:hAnsi="Arial" w:cs="Arial"/>
+                <w:b/>
+                <w:color w:val="000000" w:themeColor="text1"/>
+              </w:rPr>
+              <w:t>Nombre</w:t>
+            </w:r>
+          </w:p>
+        </w:tc>
+        <w:tc>
+          <w:tcPr>
+            <w:tcW w:w="6126" w:type="dxa"/>
+          </w:tcPr>
+          <w:p>
+            <w:pPr>
+              <w:rPr>
+                <w:rFonts w:ascii="Arial" w:hAnsi="Arial" w:cs="Arial"/>
+              </w:rPr>
+            </w:pPr>
+            <w:r>
+              <w:rPr>
+                <w:rFonts w:ascii="Arial" w:hAnsi="Arial" w:cs="Arial"/>
+              </w:rPr>
+              <w:t>eliminar</w:t>
+            </w:r>
+            <w:r>
+              <w:rPr>
+                <w:rFonts w:ascii="Arial" w:hAnsi="Arial" w:cs="Arial"/>
+              </w:rPr>
+              <w:t xml:space="preserve"> instalación </w:t>
+            </w:r>
+            <w:r>
+              <w:rPr>
+                <w:rFonts w:ascii="Arial" w:hAnsi="Arial" w:cs="Arial"/>
+              </w:rPr>
+              <w:t>(</w:t>
+            </w:r>
+            <w:r>
+              <w:rPr>
+                <w:rFonts w:ascii="Arial" w:hAnsi="Arial" w:cs="Arial"/>
+              </w:rPr>
+              <w:t>instalación</w:t>
+            </w:r>
+            <w:r>
+              <w:rPr>
+                <w:rFonts w:ascii="Arial" w:hAnsi="Arial" w:cs="Arial"/>
+              </w:rPr>
+              <w:t xml:space="preserve">: </w:t>
+            </w:r>
+            <w:r>
+              <w:rPr>
+                <w:rFonts w:ascii="Arial" w:hAnsi="Arial" w:cs="Arial"/>
+              </w:rPr>
+              <w:t>Instalación</w:t>
+            </w:r>
+            <w:r>
+              <w:rPr>
+                <w:rFonts w:ascii="Arial" w:hAnsi="Arial" w:cs="Arial"/>
+              </w:rPr>
+              <w:t>)</w:t>
+            </w:r>
+          </w:p>
+        </w:tc>
+      </w:tr>
+      <w:tr>
+        <w:trPr>
+          <w:trHeight w:val="567"/>
+        </w:trPr>
+        <w:tc>
+          <w:tcPr>
+            <w:tcW w:w="2518" w:type="dxa"/>
+            <w:shd w:val="clear" w:color="auto" w:fill="FFFFFF" w:themeFill="background1"/>
+          </w:tcPr>
+          <w:p>
+            <w:pPr>
+              <w:rPr>
+                <w:rFonts w:ascii="Arial" w:hAnsi="Arial" w:cs="Arial"/>
+                <w:b/>
+                <w:color w:val="000000" w:themeColor="text1"/>
+              </w:rPr>
+            </w:pPr>
+            <w:r>
+              <w:rPr>
+                <w:rFonts w:ascii="Arial" w:hAnsi="Arial" w:cs="Arial"/>
+                <w:b/>
+                <w:color w:val="000000" w:themeColor="text1"/>
+              </w:rPr>
+              <w:t>Responsabilidades</w:t>
+            </w:r>
+          </w:p>
+        </w:tc>
+        <w:tc>
+          <w:tcPr>
+            <w:tcW w:w="6126" w:type="dxa"/>
+          </w:tcPr>
+          <w:p>
+            <w:pPr>
+              <w:rPr>
+                <w:rFonts w:ascii="Arial" w:hAnsi="Arial" w:cs="Arial"/>
+              </w:rPr>
+            </w:pPr>
+            <w:r>
+              <w:rPr>
+                <w:rFonts w:ascii="Arial" w:hAnsi="Arial" w:cs="Arial"/>
+              </w:rPr>
+              <w:t>Elimina un</w:t>
+            </w:r>
+            <w:r>
+              <w:rPr>
+                <w:rFonts w:ascii="Arial" w:hAnsi="Arial" w:cs="Arial"/>
+              </w:rPr>
+              <w:t>a</w:t>
+            </w:r>
+            <w:r>
+              <w:rPr>
+                <w:rFonts w:ascii="Arial" w:hAnsi="Arial" w:cs="Arial"/>
+              </w:rPr>
+              <w:t xml:space="preserve"> </w:t>
+            </w:r>
+            <w:r>
+              <w:rPr>
+                <w:rFonts w:ascii="Arial" w:hAnsi="Arial" w:cs="Arial"/>
+              </w:rPr>
+              <w:t>instalación que estuviese asignada a</w:t>
+            </w:r>
+            <w:r>
+              <w:rPr>
+                <w:rFonts w:ascii="Arial" w:hAnsi="Arial" w:cs="Arial"/>
+              </w:rPr>
+              <w:t xml:space="preserve"> una actividad </w:t>
+            </w:r>
+            <w:r>
+              <w:rPr>
+                <w:rFonts w:ascii="Arial" w:hAnsi="Arial" w:cs="Arial"/>
+              </w:rPr>
+              <w:t>existente en el sistema</w:t>
+            </w:r>
+            <w:r>
+              <w:rPr>
+                <w:rFonts w:ascii="Arial" w:hAnsi="Arial" w:cs="Arial"/>
+              </w:rPr>
+              <w:t>.</w:t>
+            </w:r>
+          </w:p>
+        </w:tc>
+      </w:tr>
+      <w:tr>
+        <w:trPr>
+          <w:trHeight w:val="567"/>
+        </w:trPr>
+        <w:tc>
+          <w:tcPr>
+            <w:tcW w:w="2518" w:type="dxa"/>
+            <w:shd w:val="clear" w:color="auto" w:fill="FFFFFF" w:themeFill="background1"/>
+          </w:tcPr>
+          <w:p>
+            <w:pPr>
+              <w:rPr>
+                <w:rFonts w:ascii="Arial" w:hAnsi="Arial" w:cs="Arial"/>
+                <w:b/>
+                <w:color w:val="000000" w:themeColor="text1"/>
+              </w:rPr>
+            </w:pPr>
+            <w:r>
+              <w:rPr>
+                <w:rFonts w:ascii="Arial" w:hAnsi="Arial" w:cs="Arial"/>
+                <w:b/>
+                <w:color w:val="000000" w:themeColor="text1"/>
+              </w:rPr>
+              <w:t>Tipo</w:t>
+            </w:r>
+          </w:p>
+        </w:tc>
+        <w:tc>
+          <w:tcPr>
+            <w:tcW w:w="6126" w:type="dxa"/>
+          </w:tcPr>
+          <w:p>
+            <w:pPr>
+              <w:rPr>
+                <w:rFonts w:ascii="Arial" w:hAnsi="Arial" w:cs="Arial"/>
+              </w:rPr>
+            </w:pPr>
+            <w:r>
+              <w:rPr>
+                <w:rFonts w:ascii="Arial" w:hAnsi="Arial" w:cs="Arial"/>
+              </w:rPr>
+              <w:t>Sistema</w:t>
+            </w:r>
+            <w:r>
+              <w:rPr>
+                <w:rFonts w:ascii="Arial" w:hAnsi="Arial" w:cs="Arial"/>
+              </w:rPr>
+              <w:t>.</w:t>
+            </w:r>
+          </w:p>
+        </w:tc>
+      </w:tr>
+      <w:tr>
+        <w:trPr>
+          <w:trHeight w:val="567"/>
+        </w:trPr>
+        <w:tc>
+          <w:tcPr>
+            <w:tcW w:w="2518" w:type="dxa"/>
+            <w:shd w:val="clear" w:color="auto" w:fill="FFFFFF" w:themeFill="background1"/>
+          </w:tcPr>
+          <w:p>
+            <w:pPr>
+              <w:rPr>
+                <w:rFonts w:ascii="Arial" w:hAnsi="Arial" w:cs="Arial"/>
+                <w:b/>
+                <w:color w:val="000000" w:themeColor="text1"/>
+              </w:rPr>
+            </w:pPr>
+            <w:r>
+              <w:rPr>
+                <w:rFonts w:ascii="Arial" w:hAnsi="Arial" w:cs="Arial"/>
+                <w:b/>
+                <w:color w:val="000000" w:themeColor="text1"/>
+              </w:rPr>
+              <w:t>Referencias cruzadas</w:t>
+            </w:r>
+          </w:p>
+        </w:tc>
+        <w:tc>
+          <w:tcPr>
+            <w:tcW w:w="6126" w:type="dxa"/>
+          </w:tcPr>
+          <w:p>
+            <w:pPr>
+              <w:rPr>
+                <w:rFonts w:ascii="Arial" w:hAnsi="Arial" w:cs="Arial"/>
+              </w:rPr>
+            </w:pPr>
+            <w:r>
+              <w:rPr>
+                <w:rFonts w:ascii="Arial" w:hAnsi="Arial" w:cs="Arial"/>
+              </w:rPr>
+              <w:t>Extiende al caso de uso “Insertar Actividad”, y al caso de uso “Modificar Actividad”</w:t>
+            </w:r>
+          </w:p>
+        </w:tc>
+      </w:tr>
+      <w:tr>
+        <w:trPr>
+          <w:trHeight w:val="567"/>
+        </w:trPr>
+        <w:tc>
+          <w:tcPr>
+            <w:tcW w:w="2518" w:type="dxa"/>
+            <w:shd w:val="clear" w:color="auto" w:fill="FFFFFF" w:themeFill="background1"/>
+          </w:tcPr>
+          <w:p>
+            <w:pPr>
+              <w:rPr>
+                <w:rFonts w:ascii="Arial" w:hAnsi="Arial" w:cs="Arial"/>
+                <w:b/>
+                <w:color w:val="000000" w:themeColor="text1"/>
+              </w:rPr>
+            </w:pPr>
+            <w:r>
+              <w:rPr>
+                <w:rFonts w:ascii="Arial" w:hAnsi="Arial" w:cs="Arial"/>
+                <w:b/>
+                <w:color w:val="000000" w:themeColor="text1"/>
+              </w:rPr>
+              <w:t>Notas</w:t>
+            </w:r>
+          </w:p>
+        </w:tc>
+        <w:tc>
+          <w:tcPr>
+            <w:tcW w:w="6126" w:type="dxa"/>
+          </w:tcPr>
+          <w:p>
+            <w:pPr>
+              <w:rPr>
+                <w:rFonts w:ascii="Arial" w:hAnsi="Arial" w:cs="Arial"/>
+              </w:rPr>
+            </w:pPr>
+          </w:p>
+        </w:tc>
+      </w:tr>
+      <w:tr>
+        <w:trPr>
+          <w:trHeight w:val="567"/>
+        </w:trPr>
+        <w:tc>
+          <w:tcPr>
+            <w:tcW w:w="2518" w:type="dxa"/>
+            <w:shd w:val="clear" w:color="auto" w:fill="FFFFFF" w:themeFill="background1"/>
+          </w:tcPr>
+          <w:p>
+            <w:pPr>
+              <w:rPr>
+                <w:rFonts w:ascii="Arial" w:hAnsi="Arial" w:cs="Arial"/>
+                <w:b/>
+                <w:color w:val="000000" w:themeColor="text1"/>
+              </w:rPr>
+            </w:pPr>
+            <w:r>
+              <w:rPr>
+                <w:rFonts w:ascii="Arial" w:hAnsi="Arial" w:cs="Arial"/>
+                <w:b/>
+                <w:color w:val="000000" w:themeColor="text1"/>
+              </w:rPr>
+              <w:t>Excepciones</w:t>
+            </w:r>
+          </w:p>
+        </w:tc>
+        <w:tc>
+          <w:tcPr>
+            <w:tcW w:w="6126" w:type="dxa"/>
+          </w:tcPr>
+          <w:p>
+            <w:pPr>
+              <w:rPr>
+                <w:rFonts w:ascii="Arial" w:hAnsi="Arial" w:cs="Arial"/>
+              </w:rPr>
+            </w:pPr>
+          </w:p>
+        </w:tc>
+      </w:tr>
+      <w:tr>
+        <w:trPr>
+          <w:trHeight w:val="567"/>
+        </w:trPr>
+        <w:tc>
+          <w:tcPr>
+            <w:tcW w:w="2518" w:type="dxa"/>
+            <w:shd w:val="clear" w:color="auto" w:fill="FFFFFF" w:themeFill="background1"/>
+          </w:tcPr>
+          <w:p>
+            <w:pPr>
+              <w:rPr>
+                <w:rFonts w:ascii="Arial" w:hAnsi="Arial" w:cs="Arial"/>
+                <w:b/>
+                <w:color w:val="000000" w:themeColor="text1"/>
+              </w:rPr>
+            </w:pPr>
+            <w:r>
+              <w:rPr>
+                <w:rFonts w:ascii="Arial" w:hAnsi="Arial" w:cs="Arial"/>
+                <w:b/>
+                <w:color w:val="000000" w:themeColor="text1"/>
+              </w:rPr>
+              <w:t>Salida</w:t>
+            </w:r>
+          </w:p>
+        </w:tc>
+        <w:tc>
+          <w:tcPr>
+            <w:tcW w:w="6126" w:type="dxa"/>
+          </w:tcPr>
+          <w:p>
+            <w:pPr>
+              <w:rPr>
+                <w:rFonts w:ascii="Arial" w:hAnsi="Arial" w:cs="Arial"/>
+              </w:rPr>
+            </w:pPr>
+            <w:r>
+              <w:rPr>
+                <w:rFonts w:ascii="Arial" w:hAnsi="Arial" w:cs="Arial"/>
+              </w:rPr>
+              <w:t>-</w:t>
+            </w:r>
+          </w:p>
+        </w:tc>
+      </w:tr>
+      <w:tr>
+        <w:trPr>
+          <w:trHeight w:val="567"/>
+        </w:trPr>
+        <w:tc>
+          <w:tcPr>
+            <w:tcW w:w="2518" w:type="dxa"/>
+            <w:shd w:val="clear" w:color="auto" w:fill="FFFFFF" w:themeFill="background1"/>
+          </w:tcPr>
+          <w:p>
+            <w:pPr>
+              <w:rPr>
+                <w:rFonts w:ascii="Arial" w:hAnsi="Arial" w:cs="Arial"/>
+                <w:b/>
+                <w:color w:val="000000" w:themeColor="text1"/>
+              </w:rPr>
+            </w:pPr>
+            <w:r>
+              <w:rPr>
+                <w:rFonts w:ascii="Arial" w:hAnsi="Arial" w:cs="Arial"/>
+                <w:b/>
+                <w:color w:val="000000" w:themeColor="text1"/>
+              </w:rPr>
+              <w:t>Precondición</w:t>
+            </w:r>
+          </w:p>
+        </w:tc>
+        <w:tc>
+          <w:tcPr>
+            <w:tcW w:w="6126" w:type="dxa"/>
+          </w:tcPr>
+          <w:p>
+            <w:pPr>
+              <w:rPr>
+                <w:rFonts w:ascii="Arial" w:hAnsi="Arial" w:cs="Arial"/>
+              </w:rPr>
+            </w:pPr>
+            <w:r>
+              <w:rPr>
+                <w:rFonts w:ascii="Arial" w:hAnsi="Arial" w:cs="Arial"/>
+              </w:rPr>
+              <w:t>Que haya</w:t>
+            </w:r>
+            <w:r>
+              <w:rPr>
+                <w:rFonts w:ascii="Arial" w:hAnsi="Arial" w:cs="Arial"/>
+              </w:rPr>
+              <w:t xml:space="preserve">mos seleccionado previamente la actividad que deseamos modificar y que </w:t>
+            </w:r>
+            <w:r>
+              <w:rPr>
+                <w:rFonts w:ascii="Arial" w:hAnsi="Arial" w:cs="Arial"/>
+              </w:rPr>
+              <w:t>la instalación</w:t>
+            </w:r>
+            <w:r>
+              <w:rPr>
+                <w:rFonts w:ascii="Arial" w:hAnsi="Arial" w:cs="Arial"/>
+              </w:rPr>
+              <w:t xml:space="preserve"> </w:t>
+            </w:r>
+            <w:r>
+              <w:rPr>
+                <w:rFonts w:ascii="Arial" w:hAnsi="Arial" w:cs="Arial"/>
+              </w:rPr>
+              <w:t>este asignada a esa</w:t>
+            </w:r>
+            <w:r>
+              <w:rPr>
+                <w:rFonts w:ascii="Arial" w:hAnsi="Arial" w:cs="Arial"/>
+              </w:rPr>
+              <w:t xml:space="preserve"> actividad.</w:t>
+            </w:r>
+          </w:p>
+        </w:tc>
+      </w:tr>
+      <w:tr>
+        <w:trPr>
+          <w:trHeight w:val="567"/>
+        </w:trPr>
+        <w:tc>
+          <w:tcPr>
+            <w:tcW w:w="2518" w:type="dxa"/>
+            <w:shd w:val="clear" w:color="auto" w:fill="FFFFFF" w:themeFill="background1"/>
+          </w:tcPr>
+          <w:p>
+            <w:pPr>
+              <w:rPr>
+                <w:rFonts w:ascii="Arial" w:hAnsi="Arial" w:cs="Arial"/>
+                <w:b/>
+                <w:color w:val="000000" w:themeColor="text1"/>
+              </w:rPr>
+            </w:pPr>
+            <w:r>
+              <w:rPr>
+                <w:rFonts w:ascii="Arial" w:hAnsi="Arial" w:cs="Arial"/>
+                <w:b/>
+                <w:color w:val="000000" w:themeColor="text1"/>
+              </w:rPr>
+              <w:t>Postcondición</w:t>
+            </w:r>
+          </w:p>
+        </w:tc>
+        <w:tc>
+          <w:tcPr>
+            <w:tcW w:w="6126" w:type="dxa"/>
+          </w:tcPr>
+          <w:p>
+            <w:pPr>
+              <w:rPr>
+                <w:rFonts w:ascii="Arial" w:hAnsi="Arial" w:cs="Arial"/>
+              </w:rPr>
+            </w:pPr>
+            <w:r>
+              <w:rPr>
+                <w:rFonts w:ascii="Arial" w:hAnsi="Arial" w:cs="Arial"/>
+              </w:rPr>
+              <w:t xml:space="preserve">El sistema </w:t>
+            </w:r>
+            <w:r>
+              <w:rPr>
+                <w:rFonts w:ascii="Arial" w:hAnsi="Arial" w:cs="Arial"/>
+              </w:rPr>
+              <w:t>elimina que dicha</w:t>
+            </w:r>
+            <w:r>
+              <w:rPr>
+                <w:rFonts w:ascii="Arial" w:hAnsi="Arial" w:cs="Arial"/>
+              </w:rPr>
+              <w:t xml:space="preserve"> </w:t>
+            </w:r>
+            <w:r>
+              <w:rPr>
+                <w:rFonts w:ascii="Arial" w:hAnsi="Arial" w:cs="Arial"/>
+              </w:rPr>
+              <w:t>instalación está apuntada</w:t>
+            </w:r>
+            <w:r>
+              <w:rPr>
+                <w:rFonts w:ascii="Arial" w:hAnsi="Arial" w:cs="Arial"/>
+              </w:rPr>
+              <w:t xml:space="preserve"> en la actividad.</w:t>
+            </w:r>
+          </w:p>
+        </w:tc>
+      </w:tr>
+    </w:tbl>
+    <w:p/>
+    <w:p/>
+    <w:p/>
+    <w:p/>
+    <w:p/>
+    <w:p/>
+    <w:p/>
+    <w:p/>
     <w:sectPr>
       <w:pgSz w:w="11906" w:h="16838"/>
       <w:pgMar w:top="1417" w:right="1701" w:bottom="1417" w:left="1701" w:header="708" w:footer="708" w:gutter="0"/>

</xml_diff>

<commit_message>
Anadidos los diagramas de secuencia a la documentacion de actividades, categorias, equipos y grupos
</commit_message>
<xml_diff>
--- a/docs/Diseño/Iteracion 2/Documentacion v2.2.docx
+++ b/docs/Diseño/Iteracion 2/Documentacion v2.2.docx
@@ -304,7 +304,6 @@
                           <w:calendar w:val="gregorian"/>
                         </w:date>
                       </w:sdtPr>
-                      <w:sdtEndPr/>
                       <w:sdtContent>
                         <w:p>
                           <w:pPr>
@@ -349,7 +348,6 @@
                           <w:dataBinding w:prefixMappings="xmlns:ns0='http://schemas.microsoft.com/office/2006/coverPageProps' " w:xpath="/ns0:CoverPageProperties[1]/ns0:CompanyAddress[1]" w:storeItemID="{55AF091B-3C7A-41E3-B477-F2FDAA23CFDA}"/>
                           <w:text/>
                         </w:sdtPr>
-                        <w:sdtEndPr/>
                         <w:sdtContent>
                           <w:r>
                             <w:rPr>
@@ -31563,8 +31561,6 @@
         </w:rPr>
       </w:pPr>
       <w:bookmarkStart w:id="21" w:name="_Toc353447776"/>
-      <w:bookmarkStart w:id="22" w:name="_GoBack"/>
-      <w:bookmarkEnd w:id="22"/>
       <w:r>
         <w:rPr>
           <w:b/>
@@ -31598,6 +31594,7 @@
     <w:p/>
     <w:p>
       <w:pPr>
+        <w:spacing w:after="240"/>
         <w:rPr>
           <w:rFonts w:ascii="Arial" w:hAnsi="Arial" w:cs="Arial"/>
         </w:rPr>
@@ -31629,61 +31626,69 @@
     </w:p>
     <w:p>
       <w:pPr>
-        <w:jc w:val="center"/>
-        <w:rPr>
-          <w:rFonts w:ascii="Arial" w:hAnsi="Arial" w:cs="Arial"/>
-          <w:b/>
-        </w:rPr>
-      </w:pPr>
-    </w:p>
-    <w:p>
-      <w:pPr>
         <w:pStyle w:val="Ttulo3"/>
         <w:jc w:val="center"/>
       </w:pPr>
-      <w:bookmarkStart w:id="23" w:name="_Toc353447777"/>
+      <w:bookmarkStart w:id="22" w:name="_Toc353447777"/>
       <w:r>
         <w:t>Gestión de Actividades</w:t>
       </w:r>
-      <w:bookmarkEnd w:id="23"/>
+      <w:bookmarkEnd w:id="22"/>
     </w:p>
     <w:p>
       <w:pPr>
         <w:pStyle w:val="Ttulo4"/>
-      </w:pPr>
-    </w:p>
-    <w:p>
-      <w:pPr>
-        <w:pStyle w:val="Ttulo4"/>
-      </w:pPr>
-      <w:bookmarkStart w:id="24" w:name="_Toc353447778"/>
+        <w:rPr>
+          <w:i/>
+        </w:rPr>
+      </w:pPr>
+      <w:bookmarkStart w:id="23" w:name="_Toc353447778"/>
       <w:r>
+        <w:rPr>
+          <w:i/>
+        </w:rPr>
         <w:t>Diagra</w:t>
       </w:r>
       <w:r>
+        <w:rPr>
+          <w:i/>
+        </w:rPr>
         <w:t xml:space="preserve">ma de </w:t>
       </w:r>
       <w:proofErr w:type="spellStart"/>
       <w:r>
+        <w:rPr>
+          <w:i/>
+        </w:rPr>
         <w:t>secuencia</w:t>
       </w:r>
       <w:proofErr w:type="gramStart"/>
       <w:r>
+        <w:rPr>
+          <w:i/>
+        </w:rPr>
         <w:t>:</w:t>
       </w:r>
       <w:r>
+        <w:rPr>
+          <w:i/>
+        </w:rPr>
         <w:t>Insertar</w:t>
       </w:r>
       <w:proofErr w:type="spellEnd"/>
       <w:proofErr w:type="gramEnd"/>
       <w:r>
+        <w:rPr>
+          <w:i/>
+        </w:rPr>
         <w:t xml:space="preserve"> Actividad</w:t>
       </w:r>
-      <w:bookmarkEnd w:id="24"/>
+      <w:bookmarkEnd w:id="23"/>
     </w:p>
     <w:p/>
     <w:p>
       <w:pPr>
+        <w:jc w:val="center"/>
         <w:rPr>
           <w:rFonts w:ascii="Arial" w:hAnsi="Arial" w:cs="Arial"/>
         </w:rPr>
@@ -31695,10 +31700,10 @@
           <w:lang w:eastAsia="ja-JP"/>
         </w:rPr>
         <w:drawing>
-          <wp:inline distT="0" distB="0" distL="0" distR="0">
-            <wp:extent cx="5652654" cy="3675054"/>
+          <wp:inline distT="0" distB="0" distL="0" distR="0" wp14:anchorId="06539D32" wp14:editId="50C24488">
+            <wp:extent cx="4883705" cy="7018317"/>
             <wp:effectExtent l="0" t="0" r="0" b="0"/>
-            <wp:docPr id="3" name="Imagen 3" descr="C:\Users\Carlos Basso\Documents\GitHub\Proyecto\docs\Diseño\Iteracion 2\Diagramas De Secuencia del Sistema\Gestion Actividades\DS Insertar Actividad.png"/>
+            <wp:docPr id="9" name="0 Imagen"/>
             <wp:cNvGraphicFramePr>
               <a:graphicFrameLocks xmlns:a="http://schemas.openxmlformats.org/drawingml/2006/main" noChangeAspect="1"/>
             </wp:cNvGraphicFramePr>
@@ -31706,10 +31711,8 @@
               <a:graphicData uri="http://schemas.openxmlformats.org/drawingml/2006/picture">
                 <pic:pic xmlns:pic="http://schemas.openxmlformats.org/drawingml/2006/picture">
                   <pic:nvPicPr>
-                    <pic:cNvPr id="0" name="Picture 2" descr="C:\Users\Carlos Basso\Documents\GitHub\Proyecto\docs\Diseño\Iteracion 2\Diagramas De Secuencia del Sistema\Gestion Actividades\DS Insertar Actividad.png"/>
-                    <pic:cNvPicPr>
-                      <a:picLocks noChangeAspect="1" noChangeArrowheads="1"/>
-                    </pic:cNvPicPr>
+                    <pic:cNvPr id="0" name="DS Insertar Actividad.png"/>
+                    <pic:cNvPicPr/>
                   </pic:nvPicPr>
                   <pic:blipFill>
                     <a:blip r:embed="rId19">
@@ -31719,23 +31722,131 @@
                         </a:ext>
                       </a:extLst>
                     </a:blip>
-                    <a:srcRect/>
                     <a:stretch>
                       <a:fillRect/>
                     </a:stretch>
                   </pic:blipFill>
-                  <pic:spPr bwMode="auto">
+                  <pic:spPr>
                     <a:xfrm>
                       <a:off x="0" y="0"/>
-                      <a:ext cx="5653113" cy="3675352"/>
+                      <a:ext cx="4888072" cy="7024593"/>
                     </a:xfrm>
                     <a:prstGeom prst="rect">
                       <a:avLst/>
                     </a:prstGeom>
-                    <a:noFill/>
-                    <a:ln>
-                      <a:noFill/>
-                    </a:ln>
+                  </pic:spPr>
+                </pic:pic>
+              </a:graphicData>
+            </a:graphic>
+          </wp:inline>
+        </w:drawing>
+      </w:r>
+      <w:bookmarkStart w:id="24" w:name="_Toc353447779"/>
+      <w:r>
+        <w:rPr>
+          <w:rFonts w:ascii="Arial" w:hAnsi="Arial" w:cs="Arial"/>
+          <w:bCs/>
+          <w:iCs/>
+        </w:rPr>
+        <w:br w:type="page"/>
+      </w:r>
+    </w:p>
+    <w:p>
+      <w:pPr>
+        <w:pStyle w:val="Ttulo4"/>
+        <w:rPr>
+          <w:i/>
+        </w:rPr>
+      </w:pPr>
+      <w:r>
+        <w:rPr>
+          <w:i/>
+        </w:rPr>
+        <w:lastRenderedPageBreak/>
+        <w:t xml:space="preserve">Diagrama de </w:t>
+      </w:r>
+      <w:proofErr w:type="spellStart"/>
+      <w:r>
+        <w:rPr>
+          <w:i/>
+        </w:rPr>
+        <w:t>secuencia</w:t>
+      </w:r>
+      <w:proofErr w:type="gramStart"/>
+      <w:r>
+        <w:rPr>
+          <w:i/>
+        </w:rPr>
+        <w:t>:Consultar</w:t>
+      </w:r>
+      <w:proofErr w:type="spellEnd"/>
+      <w:proofErr w:type="gramEnd"/>
+      <w:r>
+        <w:rPr>
+          <w:i/>
+        </w:rPr>
+        <w:t xml:space="preserve"> Actividad</w:t>
+      </w:r>
+      <w:bookmarkEnd w:id="24"/>
+    </w:p>
+    <w:p>
+      <w:pPr>
+        <w:jc w:val="center"/>
+        <w:rPr>
+          <w:rFonts w:ascii="Arial" w:hAnsi="Arial" w:cs="Arial"/>
+          <w:b/>
+        </w:rPr>
+      </w:pPr>
+    </w:p>
+    <w:p>
+      <w:pPr>
+        <w:rPr>
+          <w:rFonts w:ascii="Arial" w:hAnsi="Arial" w:cs="Arial"/>
+          <w:b/>
+        </w:rPr>
+      </w:pPr>
+      <w:r>
+        <w:rPr>
+          <w:rFonts w:ascii="Arial" w:hAnsi="Arial" w:cs="Arial"/>
+          <w:b/>
+          <w:noProof/>
+          <w:lang w:eastAsia="ja-JP"/>
+        </w:rPr>
+        <w:drawing>
+          <wp:inline distT="0" distB="0" distL="0" distR="0">
+            <wp:extent cx="5400040" cy="4447540"/>
+            <wp:effectExtent l="0" t="0" r="0" b="0"/>
+            <wp:docPr id="21" name="0 Imagen"/>
+            <wp:cNvGraphicFramePr>
+              <a:graphicFrameLocks xmlns:a="http://schemas.openxmlformats.org/drawingml/2006/main" noChangeAspect="1"/>
+            </wp:cNvGraphicFramePr>
+            <a:graphic xmlns:a="http://schemas.openxmlformats.org/drawingml/2006/main">
+              <a:graphicData uri="http://schemas.openxmlformats.org/drawingml/2006/picture">
+                <pic:pic xmlns:pic="http://schemas.openxmlformats.org/drawingml/2006/picture">
+                  <pic:nvPicPr>
+                    <pic:cNvPr id="0" name="DS Consultar Actividad.png"/>
+                    <pic:cNvPicPr/>
+                  </pic:nvPicPr>
+                  <pic:blipFill>
+                    <a:blip r:embed="rId20">
+                      <a:extLst>
+                        <a:ext uri="{28A0092B-C50C-407E-A947-70E740481C1C}">
+                          <a14:useLocalDpi xmlns:a14="http://schemas.microsoft.com/office/drawing/2010/main" val="0"/>
+                        </a:ext>
+                      </a:extLst>
+                    </a:blip>
+                    <a:stretch>
+                      <a:fillRect/>
+                    </a:stretch>
+                  </pic:blipFill>
+                  <pic:spPr>
+                    <a:xfrm>
+                      <a:off x="0" y="0"/>
+                      <a:ext cx="5400040" cy="4447540"/>
+                    </a:xfrm>
+                    <a:prstGeom prst="rect">
+                      <a:avLst/>
+                    </a:prstGeom>
                   </pic:spPr>
                 </pic:pic>
               </a:graphicData>
@@ -31755,108 +31866,52 @@
     </w:p>
     <w:p>
       <w:pPr>
-        <w:jc w:val="center"/>
         <w:rPr>
-          <w:rFonts w:ascii="Arial" w:hAnsi="Arial" w:cs="Arial"/>
+          <w:rFonts w:asciiTheme="majorHAnsi" w:eastAsiaTheme="majorEastAsia" w:hAnsiTheme="majorHAnsi" w:cstheme="majorBidi"/>
           <w:b/>
+          <w:bCs/>
+          <w:iCs/>
         </w:rPr>
       </w:pPr>
+      <w:bookmarkStart w:id="25" w:name="_Toc353447780"/>
+      <w:r>
+        <w:br w:type="page"/>
+      </w:r>
     </w:p>
     <w:p>
       <w:pPr>
-        <w:jc w:val="center"/>
+        <w:pStyle w:val="Ttulo4"/>
         <w:rPr>
-          <w:rFonts w:ascii="Arial" w:hAnsi="Arial" w:cs="Arial"/>
-          <w:b/>
+          <w:i/>
         </w:rPr>
       </w:pPr>
-    </w:p>
-    <w:p>
-      <w:pPr>
-        <w:jc w:val="center"/>
+      <w:r>
         <w:rPr>
-          <w:rFonts w:ascii="Arial" w:hAnsi="Arial" w:cs="Arial"/>
-          <w:b/>
+          <w:i/>
         </w:rPr>
-      </w:pPr>
-    </w:p>
-    <w:p>
-      <w:pPr>
-        <w:jc w:val="center"/>
-        <w:rPr>
-          <w:rFonts w:ascii="Arial" w:hAnsi="Arial" w:cs="Arial"/>
-          <w:b/>
-        </w:rPr>
-      </w:pPr>
-    </w:p>
-    <w:p>
-      <w:pPr>
-        <w:jc w:val="center"/>
-        <w:rPr>
-          <w:rFonts w:ascii="Arial" w:hAnsi="Arial" w:cs="Arial"/>
-          <w:b/>
-        </w:rPr>
-      </w:pPr>
-    </w:p>
-    <w:p>
-      <w:pPr>
-        <w:jc w:val="center"/>
-        <w:rPr>
-          <w:rFonts w:ascii="Arial" w:hAnsi="Arial" w:cs="Arial"/>
-          <w:b/>
-        </w:rPr>
-      </w:pPr>
-    </w:p>
-    <w:p>
-      <w:pPr>
-        <w:jc w:val="center"/>
-        <w:rPr>
-          <w:rFonts w:ascii="Arial" w:hAnsi="Arial" w:cs="Arial"/>
-          <w:b/>
-        </w:rPr>
-      </w:pPr>
-    </w:p>
-    <w:p>
-      <w:pPr>
-        <w:jc w:val="center"/>
-        <w:rPr>
-          <w:rFonts w:ascii="Arial" w:hAnsi="Arial" w:cs="Arial"/>
-          <w:b/>
-        </w:rPr>
-      </w:pPr>
-    </w:p>
-    <w:p>
-      <w:pPr>
-        <w:jc w:val="center"/>
-        <w:rPr>
-          <w:rFonts w:ascii="Arial" w:hAnsi="Arial" w:cs="Arial"/>
-          <w:b/>
-        </w:rPr>
-      </w:pPr>
-    </w:p>
-    <w:p>
-      <w:pPr>
-        <w:pStyle w:val="Ttulo4"/>
-      </w:pPr>
-      <w:bookmarkStart w:id="25" w:name="_Toc353447779"/>
-      <w:r>
         <w:lastRenderedPageBreak/>
-        <w:t>Diagra</w:t>
-      </w:r>
-      <w:r>
-        <w:t xml:space="preserve">ma de </w:t>
+        <w:t xml:space="preserve">Diagrama de </w:t>
       </w:r>
       <w:proofErr w:type="spellStart"/>
       <w:r>
+        <w:rPr>
+          <w:i/>
+        </w:rPr>
         <w:t>secuencia</w:t>
       </w:r>
       <w:proofErr w:type="gramStart"/>
       <w:r>
-        <w:t>:Consultar</w:t>
+        <w:rPr>
+          <w:i/>
+        </w:rPr>
+        <w:t>:Eliminar</w:t>
       </w:r>
       <w:proofErr w:type="spellEnd"/>
       <w:proofErr w:type="gramEnd"/>
       <w:r>
+        <w:rPr>
+          <w:i/>
+        </w:rPr>
         <w:t xml:space="preserve"> Actividad</w:t>
       </w:r>
       <w:bookmarkEnd w:id="25"/>
@@ -31887,9 +31942,9 @@
         </w:rPr>
         <w:drawing>
           <wp:inline distT="0" distB="0" distL="0" distR="0">
-            <wp:extent cx="5861984" cy="2505694"/>
+            <wp:extent cx="5296394" cy="3962265"/>
             <wp:effectExtent l="0" t="0" r="0" b="0"/>
-            <wp:docPr id="13" name="Imagen 13" descr="C:\Users\Carlos Basso\Documents\GitHub\Proyecto\docs\Diseño\Iteracion 2\Diagramas De Secuencia del Sistema\Gestion Actividades\DS Consultar Actividad.png"/>
+            <wp:docPr id="23" name="0 Imagen"/>
             <wp:cNvGraphicFramePr>
               <a:graphicFrameLocks xmlns:a="http://schemas.openxmlformats.org/drawingml/2006/main" noChangeAspect="1"/>
             </wp:cNvGraphicFramePr>
@@ -31897,36 +31952,130 @@
               <a:graphicData uri="http://schemas.openxmlformats.org/drawingml/2006/picture">
                 <pic:pic xmlns:pic="http://schemas.openxmlformats.org/drawingml/2006/picture">
                   <pic:nvPicPr>
-                    <pic:cNvPr id="0" name="Picture 3" descr="C:\Users\Carlos Basso\Documents\GitHub\Proyecto\docs\Diseño\Iteracion 2\Diagramas De Secuencia del Sistema\Gestion Actividades\DS Consultar Actividad.png"/>
-                    <pic:cNvPicPr>
-                      <a:picLocks noChangeAspect="1" noChangeArrowheads="1"/>
-                    </pic:cNvPicPr>
+                    <pic:cNvPr id="0" name="DS Eliminar Actividad.png"/>
+                    <pic:cNvPicPr/>
                   </pic:nvPicPr>
                   <pic:blipFill>
-                    <a:blip r:embed="rId20">
+                    <a:blip r:embed="rId21">
                       <a:extLst>
                         <a:ext uri="{28A0092B-C50C-407E-A947-70E740481C1C}">
                           <a14:useLocalDpi xmlns:a14="http://schemas.microsoft.com/office/drawing/2010/main" val="0"/>
                         </a:ext>
                       </a:extLst>
                     </a:blip>
-                    <a:srcRect/>
                     <a:stretch>
                       <a:fillRect/>
                     </a:stretch>
                   </pic:blipFill>
-                  <pic:spPr bwMode="auto">
+                  <pic:spPr>
                     <a:xfrm>
                       <a:off x="0" y="0"/>
-                      <a:ext cx="5873241" cy="2510506"/>
+                      <a:ext cx="5293435" cy="3960052"/>
                     </a:xfrm>
                     <a:prstGeom prst="rect">
                       <a:avLst/>
                     </a:prstGeom>
-                    <a:noFill/>
-                    <a:ln>
-                      <a:noFill/>
-                    </a:ln>
+                  </pic:spPr>
+                </pic:pic>
+              </a:graphicData>
+            </a:graphic>
+          </wp:inline>
+        </w:drawing>
+      </w:r>
+    </w:p>
+    <w:p/>
+    <w:p>
+      <w:pPr>
+        <w:rPr>
+          <w:rFonts w:asciiTheme="majorHAnsi" w:eastAsiaTheme="majorEastAsia" w:hAnsiTheme="majorHAnsi" w:cstheme="majorBidi"/>
+          <w:b/>
+          <w:bCs/>
+          <w:iCs/>
+        </w:rPr>
+      </w:pPr>
+      <w:bookmarkStart w:id="26" w:name="_Toc353447782"/>
+      <w:r>
+        <w:br w:type="page"/>
+      </w:r>
+    </w:p>
+    <w:p>
+      <w:pPr>
+        <w:pStyle w:val="Ttulo4"/>
+        <w:rPr>
+          <w:i/>
+        </w:rPr>
+      </w:pPr>
+      <w:r>
+        <w:rPr>
+          <w:i/>
+        </w:rPr>
+        <w:lastRenderedPageBreak/>
+        <w:t>Dia</w:t>
+      </w:r>
+      <w:r>
+        <w:rPr>
+          <w:i/>
+        </w:rPr>
+        <w:t xml:space="preserve">grama de secuencia: </w:t>
+      </w:r>
+      <w:proofErr w:type="spellStart"/>
+      <w:r>
+        <w:rPr>
+          <w:i/>
+        </w:rPr>
+        <w:t>ModificarActividad</w:t>
+      </w:r>
+      <w:bookmarkEnd w:id="26"/>
+      <w:proofErr w:type="spellEnd"/>
+    </w:p>
+    <w:p/>
+    <w:p>
+      <w:pPr>
+        <w:rPr>
+          <w:rFonts w:ascii="Arial" w:hAnsi="Arial" w:cs="Arial"/>
+        </w:rPr>
+      </w:pPr>
+      <w:r>
+        <w:rPr>
+          <w:rFonts w:ascii="Arial" w:hAnsi="Arial" w:cs="Arial"/>
+          <w:noProof/>
+          <w:lang w:eastAsia="ja-JP"/>
+        </w:rPr>
+        <w:drawing>
+          <wp:inline distT="0" distB="0" distL="0" distR="0">
+            <wp:extent cx="5400040" cy="5355590"/>
+            <wp:effectExtent l="0" t="0" r="0" b="0"/>
+            <wp:docPr id="24" name="0 Imagen"/>
+            <wp:cNvGraphicFramePr>
+              <a:graphicFrameLocks xmlns:a="http://schemas.openxmlformats.org/drawingml/2006/main" noChangeAspect="1"/>
+            </wp:cNvGraphicFramePr>
+            <a:graphic xmlns:a="http://schemas.openxmlformats.org/drawingml/2006/main">
+              <a:graphicData uri="http://schemas.openxmlformats.org/drawingml/2006/picture">
+                <pic:pic xmlns:pic="http://schemas.openxmlformats.org/drawingml/2006/picture">
+                  <pic:nvPicPr>
+                    <pic:cNvPr id="0" name="DS Modificar Actividad.png"/>
+                    <pic:cNvPicPr/>
+                  </pic:nvPicPr>
+                  <pic:blipFill>
+                    <a:blip r:embed="rId22">
+                      <a:extLst>
+                        <a:ext uri="{28A0092B-C50C-407E-A947-70E740481C1C}">
+                          <a14:useLocalDpi xmlns:a14="http://schemas.microsoft.com/office/drawing/2010/main" val="0"/>
+                        </a:ext>
+                      </a:extLst>
+                    </a:blip>
+                    <a:stretch>
+                      <a:fillRect/>
+                    </a:stretch>
+                  </pic:blipFill>
+                  <pic:spPr>
+                    <a:xfrm>
+                      <a:off x="0" y="0"/>
+                      <a:ext cx="5400040" cy="5355590"/>
+                    </a:xfrm>
+                    <a:prstGeom prst="rect">
+                      <a:avLst/>
+                    </a:prstGeom>
                   </pic:spPr>
                 </pic:pic>
               </a:graphicData>
@@ -31937,68 +32086,63 @@
     </w:p>
     <w:p>
       <w:pPr>
-        <w:jc w:val="center"/>
         <w:rPr>
           <w:rFonts w:ascii="Arial" w:hAnsi="Arial" w:cs="Arial"/>
-          <w:b/>
-        </w:rPr>
-      </w:pPr>
-    </w:p>
-    <w:p>
-      <w:pPr>
-        <w:pStyle w:val="Ttulo4"/>
-      </w:pPr>
-      <w:bookmarkStart w:id="26" w:name="_Toc353447780"/>
-      <w:r>
-        <w:t>Diagra</w:t>
-      </w:r>
-      <w:r>
-        <w:t xml:space="preserve">ma de </w:t>
-      </w:r>
-      <w:proofErr w:type="spellStart"/>
-      <w:r>
-        <w:t>secuencia</w:t>
-      </w:r>
-      <w:proofErr w:type="gramStart"/>
-      <w:r>
-        <w:t>:Eliminar</w:t>
-      </w:r>
-      <w:proofErr w:type="spellEnd"/>
-      <w:proofErr w:type="gramEnd"/>
-      <w:r>
-        <w:t xml:space="preserve"> Actividad</w:t>
-      </w:r>
-      <w:bookmarkEnd w:id="26"/>
-    </w:p>
-    <w:p>
-      <w:pPr>
-        <w:jc w:val="center"/>
-        <w:rPr>
-          <w:rFonts w:ascii="Arial" w:hAnsi="Arial" w:cs="Arial"/>
-          <w:b/>
-        </w:rPr>
-      </w:pPr>
-    </w:p>
-    <w:p>
-      <w:pPr>
-        <w:jc w:val="center"/>
-        <w:rPr>
-          <w:rFonts w:ascii="Arial" w:hAnsi="Arial" w:cs="Arial"/>
-          <w:b/>
         </w:rPr>
       </w:pPr>
       <w:r>
         <w:rPr>
           <w:rFonts w:ascii="Arial" w:hAnsi="Arial" w:cs="Arial"/>
-          <w:b/>
+        </w:rPr>
+        <w:br w:type="page"/>
+      </w:r>
+    </w:p>
+    <w:p>
+      <w:pPr>
+        <w:pStyle w:val="Ttulo3"/>
+        <w:jc w:val="center"/>
+      </w:pPr>
+      <w:bookmarkStart w:id="27" w:name="_Toc353447783"/>
+      <w:r>
+        <w:lastRenderedPageBreak/>
+        <w:t>Gestión de Categorías</w:t>
+      </w:r>
+      <w:bookmarkEnd w:id="27"/>
+    </w:p>
+    <w:p>
+      <w:pPr>
+        <w:pStyle w:val="Ttulo4"/>
+        <w:rPr>
+          <w:i/>
+        </w:rPr>
+      </w:pPr>
+      <w:bookmarkStart w:id="28" w:name="_Toc353447784"/>
+      <w:r>
+        <w:rPr>
+          <w:i/>
+        </w:rPr>
+        <w:t>Diagrama de secuencia: Insertar Categoría</w:t>
+      </w:r>
+      <w:bookmarkEnd w:id="28"/>
+    </w:p>
+    <w:p/>
+    <w:p>
+      <w:pPr>
+        <w:rPr>
+          <w:rFonts w:ascii="Arial" w:hAnsi="Arial" w:cs="Arial"/>
+        </w:rPr>
+      </w:pPr>
+      <w:r>
+        <w:rPr>
+          <w:rFonts w:ascii="Arial" w:hAnsi="Arial" w:cs="Arial"/>
           <w:noProof/>
           <w:lang w:eastAsia="ja-JP"/>
         </w:rPr>
         <w:drawing>
           <wp:inline distT="0" distB="0" distL="0" distR="0">
-            <wp:extent cx="5795158" cy="3051024"/>
+            <wp:extent cx="5400040" cy="4174490"/>
             <wp:effectExtent l="0" t="0" r="0" b="0"/>
-            <wp:docPr id="25" name="Imagen 25" descr="C:\Users\Carlos Basso\Documents\GitHub\Proyecto\docs\Diseño\Iteracion 2\Diagramas De Secuencia del Sistema\Gestion Actividades\DS Eliminar Actividad.png"/>
+            <wp:docPr id="26" name="0 Imagen"/>
             <wp:cNvGraphicFramePr>
               <a:graphicFrameLocks xmlns:a="http://schemas.openxmlformats.org/drawingml/2006/main" noChangeAspect="1"/>
             </wp:cNvGraphicFramePr>
@@ -32006,36 +32150,29 @@
               <a:graphicData uri="http://schemas.openxmlformats.org/drawingml/2006/picture">
                 <pic:pic xmlns:pic="http://schemas.openxmlformats.org/drawingml/2006/picture">
                   <pic:nvPicPr>
-                    <pic:cNvPr id="0" name="Picture 4" descr="C:\Users\Carlos Basso\Documents\GitHub\Proyecto\docs\Diseño\Iteracion 2\Diagramas De Secuencia del Sistema\Gestion Actividades\DS Eliminar Actividad.png"/>
-                    <pic:cNvPicPr>
-                      <a:picLocks noChangeAspect="1" noChangeArrowheads="1"/>
-                    </pic:cNvPicPr>
+                    <pic:cNvPr id="0" name="DS Insertar Categoria.png"/>
+                    <pic:cNvPicPr/>
                   </pic:nvPicPr>
                   <pic:blipFill>
-                    <a:blip r:embed="rId21">
+                    <a:blip r:embed="rId23">
                       <a:extLst>
                         <a:ext uri="{28A0092B-C50C-407E-A947-70E740481C1C}">
                           <a14:useLocalDpi xmlns:a14="http://schemas.microsoft.com/office/drawing/2010/main" val="0"/>
                         </a:ext>
                       </a:extLst>
                     </a:blip>
-                    <a:srcRect/>
                     <a:stretch>
                       <a:fillRect/>
                     </a:stretch>
                   </pic:blipFill>
-                  <pic:spPr bwMode="auto">
+                  <pic:spPr>
                     <a:xfrm>
                       <a:off x="0" y="0"/>
-                      <a:ext cx="5797534" cy="3052275"/>
+                      <a:ext cx="5400040" cy="4174490"/>
                     </a:xfrm>
                     <a:prstGeom prst="rect">
                       <a:avLst/>
                     </a:prstGeom>
-                    <a:noFill/>
-                    <a:ln>
-                      <a:noFill/>
-                    </a:ln>
                   </pic:spPr>
                 </pic:pic>
               </a:graphicData>
@@ -32048,171 +32185,41 @@
       <w:pPr>
         <w:rPr>
           <w:rFonts w:ascii="Arial" w:hAnsi="Arial" w:cs="Arial"/>
-          <w:b/>
         </w:rPr>
       </w:pPr>
     </w:p>
     <w:p>
       <w:pPr>
         <w:rPr>
-          <w:rFonts w:ascii="Arial" w:hAnsi="Arial" w:cs="Arial"/>
+          <w:rFonts w:asciiTheme="majorHAnsi" w:eastAsiaTheme="majorEastAsia" w:hAnsiTheme="majorHAnsi" w:cstheme="majorBidi"/>
           <w:b/>
+          <w:bCs/>
+          <w:iCs/>
         </w:rPr>
       </w:pPr>
-    </w:p>
-    <w:p>
-      <w:pPr>
-        <w:rPr>
-          <w:rFonts w:ascii="Arial" w:hAnsi="Arial" w:cs="Arial"/>
-          <w:b/>
-        </w:rPr>
-      </w:pPr>
-    </w:p>
-    <w:p>
-      <w:pPr>
-        <w:rPr>
-          <w:rFonts w:ascii="Arial" w:hAnsi="Arial" w:cs="Arial"/>
-          <w:b/>
-        </w:rPr>
-      </w:pPr>
-    </w:p>
-    <w:p>
-      <w:pPr>
-        <w:rPr>
-          <w:rFonts w:ascii="Arial" w:hAnsi="Arial" w:cs="Arial"/>
-          <w:b/>
-        </w:rPr>
-      </w:pPr>
-    </w:p>
-    <w:p>
-      <w:pPr>
-        <w:rPr>
-          <w:rFonts w:ascii="Arial" w:hAnsi="Arial" w:cs="Arial"/>
-          <w:b/>
-        </w:rPr>
-      </w:pPr>
-    </w:p>
-    <w:p>
-      <w:pPr>
-        <w:rPr>
-          <w:rFonts w:ascii="Arial" w:hAnsi="Arial" w:cs="Arial"/>
-          <w:b/>
-        </w:rPr>
-      </w:pPr>
-    </w:p>
-    <w:p>
-      <w:pPr>
-        <w:pStyle w:val="Ttulo4"/>
-      </w:pPr>
-      <w:bookmarkStart w:id="27" w:name="_Toc353447781"/>
+      <w:bookmarkStart w:id="29" w:name="_Toc353447785"/>
       <w:r>
-        <w:lastRenderedPageBreak/>
-        <w:t>Diagra</w:t>
-      </w:r>
-      <w:r>
-        <w:t xml:space="preserve">ma de </w:t>
-      </w:r>
-      <w:proofErr w:type="spellStart"/>
-      <w:r>
-        <w:t>secuencia</w:t>
-      </w:r>
-      <w:proofErr w:type="gramStart"/>
-      <w:r>
-        <w:t>:Insertar</w:t>
-      </w:r>
-      <w:proofErr w:type="spellEnd"/>
-      <w:proofErr w:type="gramEnd"/>
-      <w:r>
-        <w:t>/Eliminar Alumnos Actividad</w:t>
-      </w:r>
-      <w:bookmarkEnd w:id="27"/>
-    </w:p>
-    <w:p>
-      <w:pPr>
-        <w:rPr>
-          <w:rFonts w:ascii="Arial" w:hAnsi="Arial" w:cs="Arial"/>
-          <w:b/>
-        </w:rPr>
-      </w:pPr>
-    </w:p>
-    <w:p>
-      <w:r>
-        <w:rPr>
-          <w:noProof/>
-          <w:lang w:eastAsia="ja-JP"/>
-        </w:rPr>
-        <w:drawing>
-          <wp:inline distT="0" distB="0" distL="0" distR="0">
-            <wp:extent cx="5400040" cy="3727498"/>
-            <wp:effectExtent l="0" t="0" r="0" b="0"/>
-            <wp:docPr id="29" name="Imagen 29" descr="C:\Users\Carlos Basso\Documents\GitHub\Proyecto\docs\Diseño\Iteracion 2\Diagramas De Secuencia del Sistema\Gestion Actividades\DS InsertarEliminar Alumnos Actividad.png"/>
-            <wp:cNvGraphicFramePr>
-              <a:graphicFrameLocks xmlns:a="http://schemas.openxmlformats.org/drawingml/2006/main" noChangeAspect="1"/>
-            </wp:cNvGraphicFramePr>
-            <a:graphic xmlns:a="http://schemas.openxmlformats.org/drawingml/2006/main">
-              <a:graphicData uri="http://schemas.openxmlformats.org/drawingml/2006/picture">
-                <pic:pic xmlns:pic="http://schemas.openxmlformats.org/drawingml/2006/picture">
-                  <pic:nvPicPr>
-                    <pic:cNvPr id="0" name="Picture 5" descr="C:\Users\Carlos Basso\Documents\GitHub\Proyecto\docs\Diseño\Iteracion 2\Diagramas De Secuencia del Sistema\Gestion Actividades\DS InsertarEliminar Alumnos Actividad.png"/>
-                    <pic:cNvPicPr>
-                      <a:picLocks noChangeAspect="1" noChangeArrowheads="1"/>
-                    </pic:cNvPicPr>
-                  </pic:nvPicPr>
-                  <pic:blipFill>
-                    <a:blip r:embed="rId22">
-                      <a:extLst>
-                        <a:ext uri="{28A0092B-C50C-407E-A947-70E740481C1C}">
-                          <a14:useLocalDpi xmlns:a14="http://schemas.microsoft.com/office/drawing/2010/main" val="0"/>
-                        </a:ext>
-                      </a:extLst>
-                    </a:blip>
-                    <a:srcRect/>
-                    <a:stretch>
-                      <a:fillRect/>
-                    </a:stretch>
-                  </pic:blipFill>
-                  <pic:spPr bwMode="auto">
-                    <a:xfrm>
-                      <a:off x="0" y="0"/>
-                      <a:ext cx="5400040" cy="3727498"/>
-                    </a:xfrm>
-                    <a:prstGeom prst="rect">
-                      <a:avLst/>
-                    </a:prstGeom>
-                    <a:noFill/>
-                    <a:ln>
-                      <a:noFill/>
-                    </a:ln>
-                  </pic:spPr>
-                </pic:pic>
-              </a:graphicData>
-            </a:graphic>
-          </wp:inline>
-        </w:drawing>
+        <w:br w:type="page"/>
       </w:r>
     </w:p>
     <w:p>
       <w:pPr>
         <w:pStyle w:val="Ttulo4"/>
-      </w:pPr>
-      <w:bookmarkStart w:id="28" w:name="_Toc353447782"/>
+        <w:rPr>
+          <w:i/>
+        </w:rPr>
+      </w:pPr>
       <w:r>
-        <w:t>Dia</w:t>
+        <w:rPr>
+          <w:i/>
+        </w:rPr>
+        <w:lastRenderedPageBreak/>
+        <w:t>Diagrama de secuencia: Consultar Categoría</w:t>
       </w:r>
-      <w:r>
-        <w:t xml:space="preserve">grama de secuencia: </w:t>
-      </w:r>
-      <w:proofErr w:type="spellStart"/>
-      <w:r>
-        <w:t>ModificarActividad</w:t>
-      </w:r>
-      <w:bookmarkEnd w:id="28"/>
-      <w:proofErr w:type="spellEnd"/>
+      <w:bookmarkEnd w:id="29"/>
     </w:p>
-    <w:p/>
     <w:p>
       <w:pPr>
-        <w:jc w:val="center"/>
         <w:rPr>
           <w:rFonts w:ascii="Arial" w:hAnsi="Arial" w:cs="Arial"/>
         </w:rPr>
@@ -32232,9 +32239,9 @@
         </w:rPr>
         <w:drawing>
           <wp:inline distT="0" distB="0" distL="0" distR="0">
-            <wp:extent cx="5403272" cy="3360717"/>
+            <wp:extent cx="5400040" cy="4217670"/>
             <wp:effectExtent l="0" t="0" r="0" b="0"/>
-            <wp:docPr id="30" name="Imagen 30" descr="C:\Users\Carlos Basso\Documents\GitHub\Proyecto\docs\Diseño\Iteracion 2\Diagramas De Secuencia del Sistema\Gestion Actividades\DS Modificar Actividad.png"/>
+            <wp:docPr id="36" name="0 Imagen"/>
             <wp:cNvGraphicFramePr>
               <a:graphicFrameLocks xmlns:a="http://schemas.openxmlformats.org/drawingml/2006/main" noChangeAspect="1"/>
             </wp:cNvGraphicFramePr>
@@ -32242,117 +32249,8 @@
               <a:graphicData uri="http://schemas.openxmlformats.org/drawingml/2006/picture">
                 <pic:pic xmlns:pic="http://schemas.openxmlformats.org/drawingml/2006/picture">
                   <pic:nvPicPr>
-                    <pic:cNvPr id="0" name="Picture 6" descr="C:\Users\Carlos Basso\Documents\GitHub\Proyecto\docs\Diseño\Iteracion 2\Diagramas De Secuencia del Sistema\Gestion Actividades\DS Modificar Actividad.png"/>
-                    <pic:cNvPicPr>
-                      <a:picLocks noChangeAspect="1" noChangeArrowheads="1"/>
-                    </pic:cNvPicPr>
-                  </pic:nvPicPr>
-                  <pic:blipFill>
-                    <a:blip r:embed="rId23">
-                      <a:extLst>
-                        <a:ext uri="{28A0092B-C50C-407E-A947-70E740481C1C}">
-                          <a14:useLocalDpi xmlns:a14="http://schemas.microsoft.com/office/drawing/2010/main" val="0"/>
-                        </a:ext>
-                      </a:extLst>
-                    </a:blip>
-                    <a:srcRect/>
-                    <a:stretch>
-                      <a:fillRect/>
-                    </a:stretch>
-                  </pic:blipFill>
-                  <pic:spPr bwMode="auto">
-                    <a:xfrm>
-                      <a:off x="0" y="0"/>
-                      <a:ext cx="5403120" cy="3360622"/>
-                    </a:xfrm>
-                    <a:prstGeom prst="rect">
-                      <a:avLst/>
-                    </a:prstGeom>
-                    <a:noFill/>
-                    <a:ln>
-                      <a:noFill/>
-                    </a:ln>
-                  </pic:spPr>
-                </pic:pic>
-              </a:graphicData>
-            </a:graphic>
-          </wp:inline>
-        </w:drawing>
-      </w:r>
-      <w:r>
-        <w:rPr>
-          <w:rFonts w:ascii="Arial" w:hAnsi="Arial" w:cs="Arial"/>
-        </w:rPr>
-        <w:br w:type="page"/>
-      </w:r>
-    </w:p>
-    <w:p>
-      <w:pPr>
-        <w:rPr>
-          <w:rFonts w:ascii="Arial" w:hAnsi="Arial" w:cs="Arial"/>
-        </w:rPr>
-      </w:pPr>
-    </w:p>
-    <w:p>
-      <w:pPr>
-        <w:pStyle w:val="Ttulo3"/>
-        <w:jc w:val="center"/>
-      </w:pPr>
-      <w:bookmarkStart w:id="29" w:name="_Toc353447783"/>
-      <w:r>
-        <w:t>Gestión de Categorías</w:t>
-      </w:r>
-      <w:bookmarkEnd w:id="29"/>
-    </w:p>
-    <w:p>
-      <w:pPr>
-        <w:rPr>
-          <w:rFonts w:ascii="Arial" w:hAnsi="Arial" w:cs="Arial"/>
-        </w:rPr>
-      </w:pPr>
-    </w:p>
-    <w:p>
-      <w:pPr>
-        <w:pStyle w:val="Ttulo4"/>
-      </w:pPr>
-      <w:bookmarkStart w:id="30" w:name="_Toc353447784"/>
-      <w:r>
-        <w:t>Dia</w:t>
-      </w:r>
-      <w:r>
-        <w:t>grama de secuencia: Insertar Categoría</w:t>
-      </w:r>
-      <w:bookmarkEnd w:id="30"/>
-    </w:p>
-    <w:p/>
-    <w:p>
-      <w:pPr>
-        <w:rPr>
-          <w:rFonts w:ascii="Arial" w:hAnsi="Arial" w:cs="Arial"/>
-        </w:rPr>
-      </w:pPr>
-      <w:r>
-        <w:rPr>
-          <w:rFonts w:ascii="Arial" w:hAnsi="Arial" w:cs="Arial"/>
-          <w:noProof/>
-          <w:lang w:eastAsia="ja-JP"/>
-        </w:rPr>
-        <w:drawing>
-          <wp:inline distT="0" distB="0" distL="0" distR="0">
-            <wp:extent cx="5581402" cy="3068058"/>
-            <wp:effectExtent l="0" t="0" r="0" b="0"/>
-            <wp:docPr id="31" name="Imagen 31" descr="C:\Users\Carlos Basso\Documents\GitHub\Proyecto\docs\Diseño\Iteracion 2\Diagramas De Secuencia del Sistema\Gestion Categoria\DS Insertar Categoria.png"/>
-            <wp:cNvGraphicFramePr>
-              <a:graphicFrameLocks xmlns:a="http://schemas.openxmlformats.org/drawingml/2006/main" noChangeAspect="1"/>
-            </wp:cNvGraphicFramePr>
-            <a:graphic xmlns:a="http://schemas.openxmlformats.org/drawingml/2006/main">
-              <a:graphicData uri="http://schemas.openxmlformats.org/drawingml/2006/picture">
-                <pic:pic xmlns:pic="http://schemas.openxmlformats.org/drawingml/2006/picture">
-                  <pic:nvPicPr>
-                    <pic:cNvPr id="0" name="Picture 7" descr="C:\Users\Carlos Basso\Documents\GitHub\Proyecto\docs\Diseño\Iteracion 2\Diagramas De Secuencia del Sistema\Gestion Categoria\DS Insertar Categoria.png"/>
-                    <pic:cNvPicPr>
-                      <a:picLocks noChangeAspect="1" noChangeArrowheads="1"/>
-                    </pic:cNvPicPr>
+                    <pic:cNvPr id="0" name="DS Consultar Categoria.png"/>
+                    <pic:cNvPicPr/>
                   </pic:nvPicPr>
                   <pic:blipFill>
                     <a:blip r:embed="rId24">
@@ -32362,23 +32260,18 @@
                         </a:ext>
                       </a:extLst>
                     </a:blip>
-                    <a:srcRect/>
                     <a:stretch>
                       <a:fillRect/>
                     </a:stretch>
                   </pic:blipFill>
-                  <pic:spPr bwMode="auto">
+                  <pic:spPr>
                     <a:xfrm>
                       <a:off x="0" y="0"/>
-                      <a:ext cx="5581853" cy="3068306"/>
+                      <a:ext cx="5400040" cy="4217670"/>
                     </a:xfrm>
                     <a:prstGeom prst="rect">
                       <a:avLst/>
                     </a:prstGeom>
-                    <a:noFill/>
-                    <a:ln>
-                      <a:noFill/>
-                    </a:ln>
                   </pic:spPr>
                 </pic:pic>
               </a:graphicData>
@@ -32387,50 +32280,49 @@
         </w:drawing>
       </w:r>
     </w:p>
+    <w:p/>
     <w:p>
       <w:pPr>
         <w:rPr>
-          <w:rFonts w:ascii="Arial" w:hAnsi="Arial" w:cs="Arial"/>
+          <w:rFonts w:asciiTheme="majorHAnsi" w:eastAsiaTheme="majorEastAsia" w:hAnsiTheme="majorHAnsi" w:cstheme="majorBidi"/>
+          <w:b/>
+          <w:bCs/>
+          <w:iCs/>
         </w:rPr>
       </w:pPr>
+      <w:bookmarkStart w:id="30" w:name="_Toc353447786"/>
+      <w:r>
+        <w:br w:type="page"/>
+      </w:r>
     </w:p>
     <w:p>
       <w:pPr>
         <w:pStyle w:val="Ttulo4"/>
-      </w:pPr>
-      <w:bookmarkStart w:id="31" w:name="_Toc353447785"/>
-      <w:r>
-        <w:t>Dia</w:t>
-      </w:r>
-      <w:r>
-        <w:t>grama de secuencia: Consultar Categoría</w:t>
-      </w:r>
-      <w:bookmarkEnd w:id="31"/>
-    </w:p>
-    <w:p>
-      <w:pPr>
         <w:rPr>
-          <w:rFonts w:ascii="Arial" w:hAnsi="Arial" w:cs="Arial"/>
-        </w:rPr>
-      </w:pPr>
-    </w:p>
-    <w:p>
-      <w:pPr>
-        <w:rPr>
-          <w:rFonts w:ascii="Arial" w:hAnsi="Arial" w:cs="Arial"/>
+          <w:i/>
         </w:rPr>
       </w:pPr>
       <w:r>
         <w:rPr>
-          <w:rFonts w:ascii="Arial" w:hAnsi="Arial" w:cs="Arial"/>
+          <w:i/>
+        </w:rPr>
+        <w:lastRenderedPageBreak/>
+        <w:t>Diagrama de secuencia: Eliminar Categoría</w:t>
+      </w:r>
+      <w:bookmarkEnd w:id="30"/>
+    </w:p>
+    <w:p/>
+    <w:p>
+      <w:r>
+        <w:rPr>
           <w:noProof/>
           <w:lang w:eastAsia="ja-JP"/>
         </w:rPr>
         <w:drawing>
-          <wp:inline distT="0" distB="0" distL="0" distR="0">
-            <wp:extent cx="5225415" cy="3586480"/>
+          <wp:inline distT="0" distB="0" distL="0" distR="0" wp14:anchorId="6D8E9062" wp14:editId="1145FA1D">
+            <wp:extent cx="5400040" cy="3752850"/>
             <wp:effectExtent l="0" t="0" r="0" b="0"/>
-            <wp:docPr id="128" name="Imagen 128" descr="C:\Users\Carlos Basso\Documents\GitHub\Proyecto\docs\Diseño\Iteracion 2\Diagramas De Secuencia del Sistema\Gestion Categoria\DS Consultar Categoria.png"/>
+            <wp:docPr id="37" name="0 Imagen"/>
             <wp:cNvGraphicFramePr>
               <a:graphicFrameLocks xmlns:a="http://schemas.openxmlformats.org/drawingml/2006/main" noChangeAspect="1"/>
             </wp:cNvGraphicFramePr>
@@ -32438,10 +32330,8 @@
               <a:graphicData uri="http://schemas.openxmlformats.org/drawingml/2006/picture">
                 <pic:pic xmlns:pic="http://schemas.openxmlformats.org/drawingml/2006/picture">
                   <pic:nvPicPr>
-                    <pic:cNvPr id="0" name="Picture 8" descr="C:\Users\Carlos Basso\Documents\GitHub\Proyecto\docs\Diseño\Iteracion 2\Diagramas De Secuencia del Sistema\Gestion Categoria\DS Consultar Categoria.png"/>
-                    <pic:cNvPicPr>
-                      <a:picLocks noChangeAspect="1" noChangeArrowheads="1"/>
-                    </pic:cNvPicPr>
+                    <pic:cNvPr id="0" name="DS Eliminar Categoria.png"/>
+                    <pic:cNvPicPr/>
                   </pic:nvPicPr>
                   <pic:blipFill>
                     <a:blip r:embed="rId25">
@@ -32451,23 +32341,18 @@
                         </a:ext>
                       </a:extLst>
                     </a:blip>
-                    <a:srcRect/>
                     <a:stretch>
                       <a:fillRect/>
                     </a:stretch>
                   </pic:blipFill>
-                  <pic:spPr bwMode="auto">
+                  <pic:spPr>
                     <a:xfrm>
                       <a:off x="0" y="0"/>
-                      <a:ext cx="5225415" cy="3586480"/>
+                      <a:ext cx="5400040" cy="3752850"/>
                     </a:xfrm>
                     <a:prstGeom prst="rect">
                       <a:avLst/>
                     </a:prstGeom>
-                    <a:noFill/>
-                    <a:ln>
-                      <a:noFill/>
-                    </a:ln>
                   </pic:spPr>
                 </pic:pic>
               </a:graphicData>
@@ -32476,33 +32361,109 @@
         </w:drawing>
       </w:r>
     </w:p>
+    <w:p/>
     <w:p>
       <w:pPr>
+        <w:pStyle w:val="Ttulo4"/>
         <w:rPr>
-          <w:rFonts w:ascii="Arial" w:hAnsi="Arial" w:cs="Arial"/>
+          <w:i/>
         </w:rPr>
       </w:pPr>
-    </w:p>
-    <w:p>
-      <w:pPr>
+      <w:bookmarkStart w:id="31" w:name="_Toc353447787"/>
+      <w:r>
         <w:rPr>
-          <w:rFonts w:ascii="Arial" w:hAnsi="Arial" w:cs="Arial"/>
+          <w:i/>
         </w:rPr>
-      </w:pPr>
+        <w:t>Diagrama de secuencia: Modificar Categoría</w:t>
+      </w:r>
+      <w:bookmarkEnd w:id="31"/>
     </w:p>
     <w:p/>
     <w:p>
-      <w:pPr>
-        <w:pStyle w:val="Ttulo4"/>
-      </w:pPr>
-      <w:bookmarkStart w:id="32" w:name="_Toc353447786"/>
       <w:r>
-        <w:t>Dia</w:t>
+        <w:rPr>
+          <w:noProof/>
+          <w:lang w:eastAsia="ja-JP"/>
+        </w:rPr>
+        <w:drawing>
+          <wp:inline distT="0" distB="0" distL="0" distR="0" wp14:anchorId="20147D77" wp14:editId="4D1E0C61">
+            <wp:extent cx="5400040" cy="3559175"/>
+            <wp:effectExtent l="0" t="0" r="0" b="0"/>
+            <wp:docPr id="38" name="0 Imagen"/>
+            <wp:cNvGraphicFramePr>
+              <a:graphicFrameLocks xmlns:a="http://schemas.openxmlformats.org/drawingml/2006/main" noChangeAspect="1"/>
+            </wp:cNvGraphicFramePr>
+            <a:graphic xmlns:a="http://schemas.openxmlformats.org/drawingml/2006/main">
+              <a:graphicData uri="http://schemas.openxmlformats.org/drawingml/2006/picture">
+                <pic:pic xmlns:pic="http://schemas.openxmlformats.org/drawingml/2006/picture">
+                  <pic:nvPicPr>
+                    <pic:cNvPr id="0" name="DS Modificar Categoria.png"/>
+                    <pic:cNvPicPr/>
+                  </pic:nvPicPr>
+                  <pic:blipFill>
+                    <a:blip r:embed="rId26">
+                      <a:extLst>
+                        <a:ext uri="{28A0092B-C50C-407E-A947-70E740481C1C}">
+                          <a14:useLocalDpi xmlns:a14="http://schemas.microsoft.com/office/drawing/2010/main" val="0"/>
+                        </a:ext>
+                      </a:extLst>
+                    </a:blip>
+                    <a:stretch>
+                      <a:fillRect/>
+                    </a:stretch>
+                  </pic:blipFill>
+                  <pic:spPr>
+                    <a:xfrm>
+                      <a:off x="0" y="0"/>
+                      <a:ext cx="5400040" cy="3559175"/>
+                    </a:xfrm>
+                    <a:prstGeom prst="rect">
+                      <a:avLst/>
+                    </a:prstGeom>
+                  </pic:spPr>
+                </pic:pic>
+              </a:graphicData>
+            </a:graphic>
+          </wp:inline>
+        </w:drawing>
       </w:r>
       <w:r>
-        <w:t>grama de secuencia: Eliminar Categoría</w:t>
+        <w:br w:type="page"/>
+      </w:r>
+    </w:p>
+    <w:p>
+      <w:pPr>
+        <w:pStyle w:val="Ttulo3"/>
+        <w:jc w:val="center"/>
+      </w:pPr>
+      <w:bookmarkStart w:id="32" w:name="_Toc353447788"/>
+      <w:r>
+        <w:lastRenderedPageBreak/>
+        <w:t>Gestión de Equipos</w:t>
       </w:r>
       <w:bookmarkEnd w:id="32"/>
+    </w:p>
+    <w:p>
+      <w:pPr>
+        <w:pStyle w:val="Ttulo4"/>
+        <w:rPr>
+          <w:i/>
+        </w:rPr>
+      </w:pPr>
+      <w:bookmarkStart w:id="33" w:name="_Toc353447789"/>
+      <w:r>
+        <w:rPr>
+          <w:i/>
+        </w:rPr>
+        <w:t xml:space="preserve">Diagrama de secuencia: </w:t>
+      </w:r>
+      <w:bookmarkEnd w:id="33"/>
+      <w:r>
+        <w:rPr>
+          <w:i/>
+        </w:rPr>
+        <w:t>Insertar Equipo</w:t>
+      </w:r>
     </w:p>
     <w:p/>
     <w:p>
@@ -32513,9 +32474,9 @@
         </w:rPr>
         <w:drawing>
           <wp:inline distT="0" distB="0" distL="0" distR="0">
-            <wp:extent cx="5735781" cy="2550994"/>
+            <wp:extent cx="5400040" cy="5730240"/>
             <wp:effectExtent l="0" t="0" r="0" b="0"/>
-            <wp:docPr id="129" name="Imagen 129" descr="C:\Users\Carlos Basso\Documents\GitHub\Proyecto\docs\Diseño\Iteracion 2\Diagramas De Secuencia del Sistema\Gestion Categoria\DS Eliminar Categoria.png"/>
+            <wp:docPr id="39" name="0 Imagen"/>
             <wp:cNvGraphicFramePr>
               <a:graphicFrameLocks xmlns:a="http://schemas.openxmlformats.org/drawingml/2006/main" noChangeAspect="1"/>
             </wp:cNvGraphicFramePr>
@@ -32523,36 +32484,29 @@
               <a:graphicData uri="http://schemas.openxmlformats.org/drawingml/2006/picture">
                 <pic:pic xmlns:pic="http://schemas.openxmlformats.org/drawingml/2006/picture">
                   <pic:nvPicPr>
-                    <pic:cNvPr id="0" name="Picture 9" descr="C:\Users\Carlos Basso\Documents\GitHub\Proyecto\docs\Diseño\Iteracion 2\Diagramas De Secuencia del Sistema\Gestion Categoria\DS Eliminar Categoria.png"/>
-                    <pic:cNvPicPr>
-                      <a:picLocks noChangeAspect="1" noChangeArrowheads="1"/>
-                    </pic:cNvPicPr>
+                    <pic:cNvPr id="0" name="DS insertar equipo.png"/>
+                    <pic:cNvPicPr/>
                   </pic:nvPicPr>
                   <pic:blipFill>
-                    <a:blip r:embed="rId26">
+                    <a:blip r:embed="rId27">
                       <a:extLst>
                         <a:ext uri="{28A0092B-C50C-407E-A947-70E740481C1C}">
                           <a14:useLocalDpi xmlns:a14="http://schemas.microsoft.com/office/drawing/2010/main" val="0"/>
                         </a:ext>
                       </a:extLst>
                     </a:blip>
-                    <a:srcRect/>
                     <a:stretch>
                       <a:fillRect/>
                     </a:stretch>
                   </pic:blipFill>
-                  <pic:spPr bwMode="auto">
+                  <pic:spPr>
                     <a:xfrm>
                       <a:off x="0" y="0"/>
-                      <a:ext cx="5735890" cy="2551043"/>
+                      <a:ext cx="5400040" cy="5730240"/>
                     </a:xfrm>
                     <a:prstGeom prst="rect">
                       <a:avLst/>
                     </a:prstGeom>
-                    <a:noFill/>
-                    <a:ln>
-                      <a:noFill/>
-                    </a:ln>
                   </pic:spPr>
                 </pic:pic>
               </a:graphicData>
@@ -32564,124 +32518,33 @@
     <w:p/>
     <w:p>
       <w:pPr>
-        <w:pStyle w:val="Ttulo4"/>
-      </w:pPr>
-      <w:bookmarkStart w:id="33" w:name="_Toc353447787"/>
-      <w:r>
-        <w:t>Dia</w:t>
-      </w:r>
-      <w:r>
-        <w:t>grama de secuencia: Modificar Categoría</w:t>
-      </w:r>
-      <w:bookmarkEnd w:id="33"/>
-    </w:p>
-    <w:p/>
-    <w:p>
-      <w:r>
         <w:rPr>
-          <w:noProof/>
-          <w:lang w:eastAsia="ja-JP"/>
+          <w:rFonts w:asciiTheme="majorHAnsi" w:eastAsiaTheme="majorEastAsia" w:hAnsiTheme="majorHAnsi" w:cstheme="majorBidi"/>
+          <w:b/>
+          <w:bCs/>
+          <w:iCs/>
         </w:rPr>
-        <w:drawing>
-          <wp:inline distT="0" distB="0" distL="0" distR="0">
-            <wp:extent cx="5807033" cy="2940843"/>
-            <wp:effectExtent l="0" t="0" r="0" b="0"/>
-            <wp:docPr id="130" name="Imagen 130" descr="C:\Users\Carlos Basso\Documents\GitHub\Proyecto\docs\Diseño\Iteracion 2\Diagramas De Secuencia del Sistema\Gestion Categoria\DS Modificar Categoria.png"/>
-            <wp:cNvGraphicFramePr>
-              <a:graphicFrameLocks xmlns:a="http://schemas.openxmlformats.org/drawingml/2006/main" noChangeAspect="1"/>
-            </wp:cNvGraphicFramePr>
-            <a:graphic xmlns:a="http://schemas.openxmlformats.org/drawingml/2006/main">
-              <a:graphicData uri="http://schemas.openxmlformats.org/drawingml/2006/picture">
-                <pic:pic xmlns:pic="http://schemas.openxmlformats.org/drawingml/2006/picture">
-                  <pic:nvPicPr>
-                    <pic:cNvPr id="0" name="Picture 10" descr="C:\Users\Carlos Basso\Documents\GitHub\Proyecto\docs\Diseño\Iteracion 2\Diagramas De Secuencia del Sistema\Gestion Categoria\DS Modificar Categoria.png"/>
-                    <pic:cNvPicPr>
-                      <a:picLocks noChangeAspect="1" noChangeArrowheads="1"/>
-                    </pic:cNvPicPr>
-                  </pic:nvPicPr>
-                  <pic:blipFill>
-                    <a:blip r:embed="rId27">
-                      <a:extLst>
-                        <a:ext uri="{28A0092B-C50C-407E-A947-70E740481C1C}">
-                          <a14:useLocalDpi xmlns:a14="http://schemas.microsoft.com/office/drawing/2010/main" val="0"/>
-                        </a:ext>
-                      </a:extLst>
-                    </a:blip>
-                    <a:srcRect/>
-                    <a:stretch>
-                      <a:fillRect/>
-                    </a:stretch>
-                  </pic:blipFill>
-                  <pic:spPr bwMode="auto">
-                    <a:xfrm>
-                      <a:off x="0" y="0"/>
-                      <a:ext cx="5807258" cy="2940957"/>
-                    </a:xfrm>
-                    <a:prstGeom prst="rect">
-                      <a:avLst/>
-                    </a:prstGeom>
-                    <a:noFill/>
-                    <a:ln>
-                      <a:noFill/>
-                    </a:ln>
-                  </pic:spPr>
-                </pic:pic>
-              </a:graphicData>
-            </a:graphic>
-          </wp:inline>
-        </w:drawing>
-      </w:r>
-    </w:p>
-    <w:p/>
-    <w:p>
-      <w:pPr>
-        <w:pStyle w:val="Ttulo3"/>
-        <w:jc w:val="center"/>
-      </w:pPr>
-    </w:p>
-    <w:p/>
-    <w:p>
+      </w:pPr>
+      <w:bookmarkStart w:id="34" w:name="_Toc353447790"/>
       <w:r>
         <w:br w:type="page"/>
       </w:r>
     </w:p>
     <w:p>
       <w:pPr>
-        <w:pStyle w:val="Ttulo3"/>
-        <w:jc w:val="center"/>
-      </w:pPr>
-      <w:bookmarkStart w:id="34" w:name="_Toc353447788"/>
+        <w:pStyle w:val="Ttulo4"/>
+        <w:rPr>
+          <w:i/>
+        </w:rPr>
+      </w:pPr>
+      <w:bookmarkStart w:id="35" w:name="_Toc353447792"/>
+      <w:bookmarkEnd w:id="34"/>
       <w:r>
+        <w:rPr>
+          <w:i/>
+        </w:rPr>
         <w:lastRenderedPageBreak/>
-        <w:t>Gestión de Equipos</w:t>
-      </w:r>
-      <w:bookmarkEnd w:id="34"/>
-    </w:p>
-    <w:p/>
-    <w:p>
-      <w:pPr>
-        <w:pStyle w:val="Ttulo4"/>
-      </w:pPr>
-      <w:bookmarkStart w:id="35" w:name="_Toc353447789"/>
-      <w:r>
-        <w:t>Dia</w:t>
-      </w:r>
-      <w:r>
-        <w:t xml:space="preserve">grama de secuencia: </w:t>
-      </w:r>
-      <w:proofErr w:type="spellStart"/>
-      <w:r>
-        <w:t>AñadirEliminar</w:t>
-      </w:r>
-      <w:proofErr w:type="spellEnd"/>
-      <w:r>
-        <w:t xml:space="preserve"> </w:t>
-      </w:r>
-      <w:r>
-        <w:t>Alumnos E</w:t>
-      </w:r>
-      <w:r>
-        <w:t>quipo</w:t>
+        <w:t>Diagrama de secuencia: Consultar Equipo</w:t>
       </w:r>
       <w:bookmarkEnd w:id="35"/>
     </w:p>
@@ -32694,9 +32557,9 @@
         </w:rPr>
         <w:drawing>
           <wp:inline distT="0" distB="0" distL="0" distR="0">
-            <wp:extent cx="5634045" cy="2719449"/>
+            <wp:extent cx="5400040" cy="4472940"/>
             <wp:effectExtent l="0" t="0" r="0" b="0"/>
-            <wp:docPr id="131" name="Imagen 131" descr="C:\Users\Carlos Basso\Documents\GitHub\Proyecto\docs\Diseño\Iteracion 2\Diagramas De Secuencia del Sistema\Gestion Equipos\AñadirEliminar alumnos equipo.png"/>
+            <wp:docPr id="40" name="0 Imagen"/>
             <wp:cNvGraphicFramePr>
               <a:graphicFrameLocks xmlns:a="http://schemas.openxmlformats.org/drawingml/2006/main" noChangeAspect="1"/>
             </wp:cNvGraphicFramePr>
@@ -32704,10 +32567,8 @@
               <a:graphicData uri="http://schemas.openxmlformats.org/drawingml/2006/picture">
                 <pic:pic xmlns:pic="http://schemas.openxmlformats.org/drawingml/2006/picture">
                   <pic:nvPicPr>
-                    <pic:cNvPr id="0" name="Picture 11" descr="C:\Users\Carlos Basso\Documents\GitHub\Proyecto\docs\Diseño\Iteracion 2\Diagramas De Secuencia del Sistema\Gestion Equipos\AñadirEliminar alumnos equipo.png"/>
-                    <pic:cNvPicPr>
-                      <a:picLocks noChangeAspect="1" noChangeArrowheads="1"/>
-                    </pic:cNvPicPr>
+                    <pic:cNvPr id="0" name="DS Consultar equipo.png"/>
+                    <pic:cNvPicPr/>
                   </pic:nvPicPr>
                   <pic:blipFill>
                     <a:blip r:embed="rId28">
@@ -32717,23 +32578,18 @@
                         </a:ext>
                       </a:extLst>
                     </a:blip>
-                    <a:srcRect/>
                     <a:stretch>
                       <a:fillRect/>
                     </a:stretch>
                   </pic:blipFill>
-                  <pic:spPr bwMode="auto">
+                  <pic:spPr>
                     <a:xfrm>
                       <a:off x="0" y="0"/>
-                      <a:ext cx="5634248" cy="2719547"/>
+                      <a:ext cx="5400040" cy="4472940"/>
                     </a:xfrm>
                     <a:prstGeom prst="rect">
                       <a:avLst/>
                     </a:prstGeom>
-                    <a:noFill/>
-                    <a:ln>
-                      <a:noFill/>
-                    </a:ln>
                   </pic:spPr>
                 </pic:pic>
               </a:graphicData>
@@ -32742,281 +32598,48 @@
         </w:drawing>
       </w:r>
     </w:p>
+    <w:p/>
     <w:p>
       <w:pPr>
+        <w:rPr>
+          <w:rFonts w:asciiTheme="majorHAnsi" w:eastAsiaTheme="majorEastAsia" w:hAnsiTheme="majorHAnsi" w:cstheme="majorBidi"/>
+          <w:b/>
+          <w:bCs/>
+          <w:iCs/>
+        </w:rPr>
+      </w:pPr>
+      <w:bookmarkStart w:id="36" w:name="_Toc353447793"/>
+      <w:r>
+        <w:br w:type="page"/>
+      </w:r>
+    </w:p>
+    <w:p>
+      <w:pPr>
         <w:pStyle w:val="Ttulo4"/>
-      </w:pPr>
-      <w:bookmarkStart w:id="36" w:name="_Toc353447790"/>
+        <w:rPr>
+          <w:i/>
+        </w:rPr>
+      </w:pPr>
       <w:r>
+        <w:rPr>
+          <w:i/>
+        </w:rPr>
+        <w:lastRenderedPageBreak/>
         <w:t>Dia</w:t>
       </w:r>
       <w:r>
-        <w:t xml:space="preserve">grama de secuencia: </w:t>
-      </w:r>
-      <w:proofErr w:type="spellStart"/>
-      <w:r>
-        <w:t>AñadirEliminar</w:t>
-      </w:r>
-      <w:proofErr w:type="spellEnd"/>
-      <w:r>
-        <w:t xml:space="preserve"> </w:t>
+        <w:rPr>
+          <w:i/>
+        </w:rPr>
+        <w:t>grama de secuencia: Eliminar</w:t>
       </w:r>
       <w:r>
-        <w:t>Alumnos E</w:t>
-      </w:r>
-      <w:r>
-        <w:t>quipo</w:t>
+        <w:rPr>
+          <w:i/>
+        </w:rPr>
+        <w:t xml:space="preserve"> Equipo</w:t>
       </w:r>
       <w:bookmarkEnd w:id="36"/>
-    </w:p>
-    <w:p>
-      <w:pPr>
-        <w:rPr>
-          <w:b/>
-          <w:sz w:val="36"/>
-          <w:szCs w:val="36"/>
-        </w:rPr>
-      </w:pPr>
-    </w:p>
-    <w:p>
-      <w:pPr>
-        <w:rPr>
-          <w:rFonts w:asciiTheme="majorHAnsi" w:eastAsiaTheme="majorEastAsia" w:hAnsiTheme="majorHAnsi" w:cstheme="majorBidi"/>
-          <w:b/>
-          <w:sz w:val="36"/>
-          <w:szCs w:val="36"/>
-        </w:rPr>
-      </w:pPr>
-      <w:r>
-        <w:rPr>
-          <w:rFonts w:asciiTheme="majorHAnsi" w:eastAsiaTheme="majorEastAsia" w:hAnsiTheme="majorHAnsi" w:cstheme="majorBidi"/>
-          <w:b/>
-          <w:noProof/>
-          <w:sz w:val="36"/>
-          <w:szCs w:val="36"/>
-          <w:lang w:eastAsia="ja-JP"/>
-        </w:rPr>
-        <w:drawing>
-          <wp:inline distT="0" distB="0" distL="0" distR="0">
-            <wp:extent cx="5545776" cy="2676843"/>
-            <wp:effectExtent l="0" t="0" r="0" b="0"/>
-            <wp:docPr id="132" name="Imagen 132" descr="C:\Users\Carlos Basso\Documents\GitHub\Proyecto\docs\Diseño\Iteracion 2\Diagramas De Secuencia del Sistema\Gestion Equipos\AñadirEliminar alumnos equipo.png"/>
-            <wp:cNvGraphicFramePr>
-              <a:graphicFrameLocks xmlns:a="http://schemas.openxmlformats.org/drawingml/2006/main" noChangeAspect="1"/>
-            </wp:cNvGraphicFramePr>
-            <a:graphic xmlns:a="http://schemas.openxmlformats.org/drawingml/2006/main">
-              <a:graphicData uri="http://schemas.openxmlformats.org/drawingml/2006/picture">
-                <pic:pic xmlns:pic="http://schemas.openxmlformats.org/drawingml/2006/picture">
-                  <pic:nvPicPr>
-                    <pic:cNvPr id="0" name="Picture 12" descr="C:\Users\Carlos Basso\Documents\GitHub\Proyecto\docs\Diseño\Iteracion 2\Diagramas De Secuencia del Sistema\Gestion Equipos\AñadirEliminar alumnos equipo.png"/>
-                    <pic:cNvPicPr>
-                      <a:picLocks noChangeAspect="1" noChangeArrowheads="1"/>
-                    </pic:cNvPicPr>
-                  </pic:nvPicPr>
-                  <pic:blipFill>
-                    <a:blip r:embed="rId28">
-                      <a:extLst>
-                        <a:ext uri="{28A0092B-C50C-407E-A947-70E740481C1C}">
-                          <a14:useLocalDpi xmlns:a14="http://schemas.microsoft.com/office/drawing/2010/main" val="0"/>
-                        </a:ext>
-                      </a:extLst>
-                    </a:blip>
-                    <a:srcRect/>
-                    <a:stretch>
-                      <a:fillRect/>
-                    </a:stretch>
-                  </pic:blipFill>
-                  <pic:spPr bwMode="auto">
-                    <a:xfrm>
-                      <a:off x="0" y="0"/>
-                      <a:ext cx="5545976" cy="2676940"/>
-                    </a:xfrm>
-                    <a:prstGeom prst="rect">
-                      <a:avLst/>
-                    </a:prstGeom>
-                    <a:noFill/>
-                    <a:ln>
-                      <a:noFill/>
-                    </a:ln>
-                  </pic:spPr>
-                </pic:pic>
-              </a:graphicData>
-            </a:graphic>
-          </wp:inline>
-        </w:drawing>
-      </w:r>
-    </w:p>
-    <w:p>
-      <w:pPr>
-        <w:rPr>
-          <w:b/>
-          <w:sz w:val="36"/>
-          <w:szCs w:val="36"/>
-        </w:rPr>
-      </w:pPr>
-    </w:p>
-    <w:p>
-      <w:pPr>
-        <w:rPr>
-          <w:b/>
-          <w:sz w:val="36"/>
-          <w:szCs w:val="36"/>
-        </w:rPr>
-      </w:pPr>
-    </w:p>
-    <w:p>
-      <w:pPr>
-        <w:rPr>
-          <w:b/>
-          <w:sz w:val="36"/>
-          <w:szCs w:val="36"/>
-        </w:rPr>
-      </w:pPr>
-    </w:p>
-    <w:p>
-      <w:pPr>
-        <w:rPr>
-          <w:b/>
-          <w:sz w:val="36"/>
-          <w:szCs w:val="36"/>
-        </w:rPr>
-      </w:pPr>
-    </w:p>
-    <w:p>
-      <w:pPr>
-        <w:rPr>
-          <w:b/>
-          <w:sz w:val="36"/>
-          <w:szCs w:val="36"/>
-        </w:rPr>
-      </w:pPr>
-    </w:p>
-    <w:p>
-      <w:pPr>
-        <w:rPr>
-          <w:b/>
-          <w:sz w:val="36"/>
-          <w:szCs w:val="36"/>
-        </w:rPr>
-      </w:pPr>
-    </w:p>
-    <w:p>
-      <w:pPr>
-        <w:pStyle w:val="Ttulo4"/>
-      </w:pPr>
-      <w:bookmarkStart w:id="37" w:name="_Toc353447791"/>
-      <w:r>
-        <w:t>Dia</w:t>
-      </w:r>
-      <w:r>
-        <w:t>grama de secuencia</w:t>
-      </w:r>
-      <w:proofErr w:type="gramStart"/>
-      <w:r>
-        <w:t xml:space="preserve">: </w:t>
-      </w:r>
-      <w:r>
-        <w:t xml:space="preserve"> </w:t>
-      </w:r>
-      <w:proofErr w:type="spellStart"/>
-      <w:r>
-        <w:t>AñadirEliminar</w:t>
-      </w:r>
-      <w:proofErr w:type="spellEnd"/>
-      <w:proofErr w:type="gramEnd"/>
-      <w:r>
-        <w:t xml:space="preserve"> Equipo temporada</w:t>
-      </w:r>
-      <w:bookmarkEnd w:id="37"/>
-    </w:p>
-    <w:p/>
-    <w:p>
-      <w:pPr>
-        <w:rPr>
-          <w:b/>
-          <w:sz w:val="36"/>
-          <w:szCs w:val="36"/>
-        </w:rPr>
-      </w:pPr>
-      <w:r>
-        <w:rPr>
-          <w:b/>
-          <w:noProof/>
-          <w:sz w:val="36"/>
-          <w:szCs w:val="36"/>
-          <w:lang w:eastAsia="ja-JP"/>
-        </w:rPr>
-        <w:drawing>
-          <wp:inline distT="0" distB="0" distL="0" distR="0">
-            <wp:extent cx="5046980" cy="3930650"/>
-            <wp:effectExtent l="0" t="0" r="0" b="0"/>
-            <wp:docPr id="133" name="Imagen 133" descr="C:\Users\Carlos Basso\Documents\GitHub\Proyecto\docs\Diseño\Iteracion 2\Diagramas De Secuencia del Sistema\Gestion Equipos\DS AñadirEliminar Equipo temporada.png"/>
-            <wp:cNvGraphicFramePr>
-              <a:graphicFrameLocks xmlns:a="http://schemas.openxmlformats.org/drawingml/2006/main" noChangeAspect="1"/>
-            </wp:cNvGraphicFramePr>
-            <a:graphic xmlns:a="http://schemas.openxmlformats.org/drawingml/2006/main">
-              <a:graphicData uri="http://schemas.openxmlformats.org/drawingml/2006/picture">
-                <pic:pic xmlns:pic="http://schemas.openxmlformats.org/drawingml/2006/picture">
-                  <pic:nvPicPr>
-                    <pic:cNvPr id="0" name="Picture 13" descr="C:\Users\Carlos Basso\Documents\GitHub\Proyecto\docs\Diseño\Iteracion 2\Diagramas De Secuencia del Sistema\Gestion Equipos\DS AñadirEliminar Equipo temporada.png"/>
-                    <pic:cNvPicPr>
-                      <a:picLocks noChangeAspect="1" noChangeArrowheads="1"/>
-                    </pic:cNvPicPr>
-                  </pic:nvPicPr>
-                  <pic:blipFill>
-                    <a:blip r:embed="rId29">
-                      <a:extLst>
-                        <a:ext uri="{28A0092B-C50C-407E-A947-70E740481C1C}">
-                          <a14:useLocalDpi xmlns:a14="http://schemas.microsoft.com/office/drawing/2010/main" val="0"/>
-                        </a:ext>
-                      </a:extLst>
-                    </a:blip>
-                    <a:srcRect/>
-                    <a:stretch>
-                      <a:fillRect/>
-                    </a:stretch>
-                  </pic:blipFill>
-                  <pic:spPr bwMode="auto">
-                    <a:xfrm>
-                      <a:off x="0" y="0"/>
-                      <a:ext cx="5046980" cy="3930650"/>
-                    </a:xfrm>
-                    <a:prstGeom prst="rect">
-                      <a:avLst/>
-                    </a:prstGeom>
-                    <a:noFill/>
-                    <a:ln>
-                      <a:noFill/>
-                    </a:ln>
-                  </pic:spPr>
-                </pic:pic>
-              </a:graphicData>
-            </a:graphic>
-          </wp:inline>
-        </w:drawing>
-      </w:r>
-    </w:p>
-    <w:p>
-      <w:pPr>
-        <w:rPr>
-          <w:b/>
-          <w:sz w:val="24"/>
-          <w:szCs w:val="24"/>
-        </w:rPr>
-      </w:pPr>
-    </w:p>
-    <w:p>
-      <w:pPr>
-        <w:pStyle w:val="Ttulo4"/>
-      </w:pPr>
-      <w:bookmarkStart w:id="38" w:name="_Toc353447792"/>
-      <w:r>
-        <w:t>Dia</w:t>
-      </w:r>
-      <w:r>
-        <w:t>grama de secuencia: Consultar Equipo</w:t>
-      </w:r>
-      <w:bookmarkEnd w:id="38"/>
     </w:p>
     <w:p/>
     <w:p>
@@ -33027,9 +32650,9 @@
         </w:rPr>
         <w:drawing>
           <wp:inline distT="0" distB="0" distL="0" distR="0">
-            <wp:extent cx="5034915" cy="2743200"/>
+            <wp:extent cx="5400040" cy="4403090"/>
             <wp:effectExtent l="0" t="0" r="0" b="0"/>
-            <wp:docPr id="134" name="Imagen 134" descr="C:\Users\Carlos Basso\Documents\GitHub\Proyecto\docs\Diseño\Iteracion 2\Diagramas De Secuencia del Sistema\Gestion Equipos\DS Consultar equipo.png"/>
+            <wp:docPr id="41" name="0 Imagen"/>
             <wp:cNvGraphicFramePr>
               <a:graphicFrameLocks xmlns:a="http://schemas.openxmlformats.org/drawingml/2006/main" noChangeAspect="1"/>
             </wp:cNvGraphicFramePr>
@@ -33037,36 +32660,29 @@
               <a:graphicData uri="http://schemas.openxmlformats.org/drawingml/2006/picture">
                 <pic:pic xmlns:pic="http://schemas.openxmlformats.org/drawingml/2006/picture">
                   <pic:nvPicPr>
-                    <pic:cNvPr id="0" name="Picture 14" descr="C:\Users\Carlos Basso\Documents\GitHub\Proyecto\docs\Diseño\Iteracion 2\Diagramas De Secuencia del Sistema\Gestion Equipos\DS Consultar equipo.png"/>
-                    <pic:cNvPicPr>
-                      <a:picLocks noChangeAspect="1" noChangeArrowheads="1"/>
-                    </pic:cNvPicPr>
+                    <pic:cNvPr id="0" name="DS Eliminar equipo.png"/>
+                    <pic:cNvPicPr/>
                   </pic:nvPicPr>
                   <pic:blipFill>
-                    <a:blip r:embed="rId30">
+                    <a:blip r:embed="rId29">
                       <a:extLst>
                         <a:ext uri="{28A0092B-C50C-407E-A947-70E740481C1C}">
                           <a14:useLocalDpi xmlns:a14="http://schemas.microsoft.com/office/drawing/2010/main" val="0"/>
                         </a:ext>
                       </a:extLst>
                     </a:blip>
-                    <a:srcRect/>
                     <a:stretch>
                       <a:fillRect/>
                     </a:stretch>
                   </pic:blipFill>
-                  <pic:spPr bwMode="auto">
+                  <pic:spPr>
                     <a:xfrm>
                       <a:off x="0" y="0"/>
-                      <a:ext cx="5034915" cy="2743200"/>
+                      <a:ext cx="5400040" cy="4403090"/>
                     </a:xfrm>
                     <a:prstGeom prst="rect">
                       <a:avLst/>
                     </a:prstGeom>
-                    <a:noFill/>
-                    <a:ln>
-                      <a:noFill/>
-                    </a:ln>
                   </pic:spPr>
                 </pic:pic>
               </a:graphicData>
@@ -33079,22 +32695,126 @@
     <w:p>
       <w:pPr>
         <w:rPr>
+          <w:rFonts w:asciiTheme="majorHAnsi" w:eastAsiaTheme="majorEastAsia" w:hAnsiTheme="majorHAnsi" w:cstheme="majorBidi"/>
           <w:b/>
-          <w:sz w:val="36"/>
-          <w:szCs w:val="36"/>
+          <w:bCs/>
+          <w:iCs/>
         </w:rPr>
       </w:pPr>
+      <w:bookmarkStart w:id="37" w:name="_Toc353447795"/>
+      <w:r>
+        <w:br w:type="page"/>
+      </w:r>
     </w:p>
     <w:p>
       <w:pPr>
         <w:pStyle w:val="Ttulo4"/>
-      </w:pPr>
-      <w:bookmarkStart w:id="39" w:name="_Toc353447793"/>
+        <w:rPr>
+          <w:i/>
+        </w:rPr>
+      </w:pPr>
       <w:r>
-        <w:t>Dia</w:t>
+        <w:rPr>
+          <w:i/>
+        </w:rPr>
+        <w:lastRenderedPageBreak/>
+        <w:t>Diagrama de secuencia: Modificar Equipo</w:t>
+      </w:r>
+      <w:bookmarkEnd w:id="37"/>
+    </w:p>
+    <w:p/>
+    <w:p>
+      <w:r>
+        <w:rPr>
+          <w:noProof/>
+          <w:lang w:eastAsia="ja-JP"/>
+        </w:rPr>
+        <w:drawing>
+          <wp:inline distT="0" distB="0" distL="0" distR="0">
+            <wp:extent cx="5400040" cy="4399915"/>
+            <wp:effectExtent l="0" t="0" r="0" b="0"/>
+            <wp:docPr id="42" name="0 Imagen"/>
+            <wp:cNvGraphicFramePr>
+              <a:graphicFrameLocks xmlns:a="http://schemas.openxmlformats.org/drawingml/2006/main" noChangeAspect="1"/>
+            </wp:cNvGraphicFramePr>
+            <a:graphic xmlns:a="http://schemas.openxmlformats.org/drawingml/2006/main">
+              <a:graphicData uri="http://schemas.openxmlformats.org/drawingml/2006/picture">
+                <pic:pic xmlns:pic="http://schemas.openxmlformats.org/drawingml/2006/picture">
+                  <pic:nvPicPr>
+                    <pic:cNvPr id="0" name="DS Modificar equipo.png"/>
+                    <pic:cNvPicPr/>
+                  </pic:nvPicPr>
+                  <pic:blipFill>
+                    <a:blip r:embed="rId30">
+                      <a:extLst>
+                        <a:ext uri="{28A0092B-C50C-407E-A947-70E740481C1C}">
+                          <a14:useLocalDpi xmlns:a14="http://schemas.microsoft.com/office/drawing/2010/main" val="0"/>
+                        </a:ext>
+                      </a:extLst>
+                    </a:blip>
+                    <a:stretch>
+                      <a:fillRect/>
+                    </a:stretch>
+                  </pic:blipFill>
+                  <pic:spPr>
+                    <a:xfrm>
+                      <a:off x="0" y="0"/>
+                      <a:ext cx="5400040" cy="4399915"/>
+                    </a:xfrm>
+                    <a:prstGeom prst="rect">
+                      <a:avLst/>
+                    </a:prstGeom>
+                  </pic:spPr>
+                </pic:pic>
+              </a:graphicData>
+            </a:graphic>
+          </wp:inline>
+        </w:drawing>
+      </w:r>
+    </w:p>
+    <w:p/>
+    <w:p>
+      <w:r>
+        <w:br w:type="page"/>
+      </w:r>
+    </w:p>
+    <w:p>
+      <w:pPr>
+        <w:pStyle w:val="Ttulo3"/>
+        <w:jc w:val="center"/>
+      </w:pPr>
+      <w:bookmarkStart w:id="38" w:name="_Toc353447796"/>
+      <w:r>
+        <w:lastRenderedPageBreak/>
+        <w:t>Gestión de Grupos</w:t>
+      </w:r>
+      <w:bookmarkEnd w:id="38"/>
+    </w:p>
+    <w:p>
+      <w:pPr>
+        <w:pStyle w:val="Ttulo4"/>
+        <w:rPr>
+          <w:i/>
+        </w:rPr>
+      </w:pPr>
+      <w:bookmarkStart w:id="39" w:name="_Toc353447797"/>
+      <w:r>
+        <w:rPr>
+          <w:i/>
+        </w:rPr>
+        <w:t xml:space="preserve">Diagrama de secuencia: </w:t>
       </w:r>
       <w:r>
-        <w:t>grama de secuencia: Dar de Baja Equipo</w:t>
+        <w:rPr>
+          <w:i/>
+        </w:rPr>
+        <w:t>Insertar</w:t>
+      </w:r>
+      <w:r>
+        <w:rPr>
+          <w:i/>
+        </w:rPr>
+        <w:t xml:space="preserve"> Grupo</w:t>
       </w:r>
       <w:bookmarkEnd w:id="39"/>
     </w:p>
@@ -33107,9 +32827,9 @@
         </w:rPr>
         <w:drawing>
           <wp:inline distT="0" distB="0" distL="0" distR="0">
-            <wp:extent cx="5854535" cy="2718327"/>
+            <wp:extent cx="5400040" cy="5917565"/>
             <wp:effectExtent l="0" t="0" r="0" b="0"/>
-            <wp:docPr id="135" name="Imagen 135" descr="C:\Users\Carlos Basso\Documents\GitHub\Proyecto\docs\Diseño\Iteracion 2\Diagramas De Secuencia del Sistema\Gestion Equipos\DS Dar de baja equipo.png"/>
+            <wp:docPr id="43" name="0 Imagen"/>
             <wp:cNvGraphicFramePr>
               <a:graphicFrameLocks xmlns:a="http://schemas.openxmlformats.org/drawingml/2006/main" noChangeAspect="1"/>
             </wp:cNvGraphicFramePr>
@@ -33117,10 +32837,8 @@
               <a:graphicData uri="http://schemas.openxmlformats.org/drawingml/2006/picture">
                 <pic:pic xmlns:pic="http://schemas.openxmlformats.org/drawingml/2006/picture">
                   <pic:nvPicPr>
-                    <pic:cNvPr id="0" name="Picture 15" descr="C:\Users\Carlos Basso\Documents\GitHub\Proyecto\docs\Diseño\Iteracion 2\Diagramas De Secuencia del Sistema\Gestion Equipos\DS Dar de baja equipo.png"/>
-                    <pic:cNvPicPr>
-                      <a:picLocks noChangeAspect="1" noChangeArrowheads="1"/>
-                    </pic:cNvPicPr>
+                    <pic:cNvPr id="0" name="DS Insertar grupo.png"/>
+                    <pic:cNvPicPr/>
                   </pic:nvPicPr>
                   <pic:blipFill>
                     <a:blip r:embed="rId31">
@@ -33130,23 +32848,18 @@
                         </a:ext>
                       </a:extLst>
                     </a:blip>
-                    <a:srcRect/>
                     <a:stretch>
                       <a:fillRect/>
                     </a:stretch>
                   </pic:blipFill>
-                  <pic:spPr bwMode="auto">
+                  <pic:spPr>
                     <a:xfrm>
                       <a:off x="0" y="0"/>
-                      <a:ext cx="5857146" cy="2719539"/>
+                      <a:ext cx="5400040" cy="5917565"/>
                     </a:xfrm>
                     <a:prstGeom prst="rect">
                       <a:avLst/>
                     </a:prstGeom>
-                    <a:noFill/>
-                    <a:ln>
-                      <a:noFill/>
-                    </a:ln>
                   </pic:spPr>
                 </pic:pic>
               </a:graphicData>
@@ -33158,14 +32871,43 @@
     <w:p/>
     <w:p>
       <w:pPr>
+        <w:rPr>
+          <w:rFonts w:asciiTheme="majorHAnsi" w:eastAsiaTheme="majorEastAsia" w:hAnsiTheme="majorHAnsi" w:cstheme="majorBidi"/>
+          <w:b/>
+          <w:bCs/>
+          <w:iCs/>
+        </w:rPr>
+      </w:pPr>
+      <w:bookmarkStart w:id="40" w:name="_Toc353447798"/>
+      <w:r>
+        <w:br w:type="page"/>
+      </w:r>
+    </w:p>
+    <w:p>
+      <w:pPr>
         <w:pStyle w:val="Ttulo4"/>
-      </w:pPr>
-      <w:bookmarkStart w:id="40" w:name="_Toc353447794"/>
+        <w:rPr>
+          <w:i/>
+        </w:rPr>
+      </w:pPr>
       <w:r>
-        <w:t>Dia</w:t>
+        <w:rPr>
+          <w:i/>
+        </w:rPr>
+        <w:lastRenderedPageBreak/>
+        <w:t xml:space="preserve">Diagrama de secuencia: </w:t>
       </w:r>
       <w:r>
-        <w:t>grama de secuencia: Dar de Baja Equipo</w:t>
+        <w:rPr>
+          <w:i/>
+        </w:rPr>
+        <w:t>Consultar</w:t>
+      </w:r>
+      <w:r>
+        <w:rPr>
+          <w:i/>
+        </w:rPr>
+        <w:t xml:space="preserve"> Grupo</w:t>
       </w:r>
       <w:bookmarkEnd w:id="40"/>
     </w:p>
@@ -33177,10 +32919,10 @@
           <w:lang w:eastAsia="ja-JP"/>
         </w:rPr>
         <w:drawing>
-          <wp:inline distT="0" distB="0" distL="0" distR="0">
-            <wp:extent cx="5688280" cy="2641133"/>
+          <wp:inline distT="0" distB="0" distL="0" distR="0" wp14:anchorId="12EECEFD" wp14:editId="6E876B11">
+            <wp:extent cx="5400040" cy="5048885"/>
             <wp:effectExtent l="0" t="0" r="0" b="0"/>
-            <wp:docPr id="136" name="Imagen 136" descr="C:\Users\Carlos Basso\Documents\GitHub\Proyecto\docs\Diseño\Iteracion 2\Diagramas De Secuencia del Sistema\Gestion Equipos\DS Dar de baja equipo.png"/>
+            <wp:docPr id="44" name="0 Imagen"/>
             <wp:cNvGraphicFramePr>
               <a:graphicFrameLocks xmlns:a="http://schemas.openxmlformats.org/drawingml/2006/main" noChangeAspect="1"/>
             </wp:cNvGraphicFramePr>
@@ -33188,87 +32930,8 @@
               <a:graphicData uri="http://schemas.openxmlformats.org/drawingml/2006/picture">
                 <pic:pic xmlns:pic="http://schemas.openxmlformats.org/drawingml/2006/picture">
                   <pic:nvPicPr>
-                    <pic:cNvPr id="0" name="Picture 16" descr="C:\Users\Carlos Basso\Documents\GitHub\Proyecto\docs\Diseño\Iteracion 2\Diagramas De Secuencia del Sistema\Gestion Equipos\DS Dar de baja equipo.png"/>
-                    <pic:cNvPicPr>
-                      <a:picLocks noChangeAspect="1" noChangeArrowheads="1"/>
-                    </pic:cNvPicPr>
-                  </pic:nvPicPr>
-                  <pic:blipFill>
-                    <a:blip r:embed="rId31">
-                      <a:extLst>
-                        <a:ext uri="{28A0092B-C50C-407E-A947-70E740481C1C}">
-                          <a14:useLocalDpi xmlns:a14="http://schemas.microsoft.com/office/drawing/2010/main" val="0"/>
-                        </a:ext>
-                      </a:extLst>
-                    </a:blip>
-                    <a:srcRect/>
-                    <a:stretch>
-                      <a:fillRect/>
-                    </a:stretch>
-                  </pic:blipFill>
-                  <pic:spPr bwMode="auto">
-                    <a:xfrm>
-                      <a:off x="0" y="0"/>
-                      <a:ext cx="5688471" cy="2641222"/>
-                    </a:xfrm>
-                    <a:prstGeom prst="rect">
-                      <a:avLst/>
-                    </a:prstGeom>
-                    <a:noFill/>
-                    <a:ln>
-                      <a:noFill/>
-                    </a:ln>
-                  </pic:spPr>
-                </pic:pic>
-              </a:graphicData>
-            </a:graphic>
-          </wp:inline>
-        </w:drawing>
-      </w:r>
-    </w:p>
-    <w:p/>
-    <w:p/>
-    <w:p/>
-    <w:p/>
-    <w:p/>
-    <w:p/>
-    <w:p/>
-    <w:p>
-      <w:pPr>
-        <w:pStyle w:val="Ttulo4"/>
-      </w:pPr>
-      <w:bookmarkStart w:id="41" w:name="_Toc353447795"/>
-      <w:r>
-        <w:t>Dia</w:t>
-      </w:r>
-      <w:r>
-        <w:t>grama de secuencia: Modificar Equipo</w:t>
-      </w:r>
-      <w:bookmarkEnd w:id="41"/>
-    </w:p>
-    <w:p/>
-    <w:p>
-      <w:r>
-        <w:rPr>
-          <w:noProof/>
-          <w:lang w:eastAsia="ja-JP"/>
-        </w:rPr>
-        <w:drawing>
-          <wp:inline distT="0" distB="0" distL="0" distR="0">
-            <wp:extent cx="5308270" cy="3760509"/>
-            <wp:effectExtent l="0" t="0" r="0" b="0"/>
-            <wp:docPr id="137" name="Imagen 137" descr="C:\Users\Carlos Basso\Documents\GitHub\Proyecto\docs\Diseño\Iteracion 2\Diagramas De Secuencia del Sistema\Gestion Equipos\DS Modificar equipo.png"/>
-            <wp:cNvGraphicFramePr>
-              <a:graphicFrameLocks xmlns:a="http://schemas.openxmlformats.org/drawingml/2006/main" noChangeAspect="1"/>
-            </wp:cNvGraphicFramePr>
-            <a:graphic xmlns:a="http://schemas.openxmlformats.org/drawingml/2006/main">
-              <a:graphicData uri="http://schemas.openxmlformats.org/drawingml/2006/picture">
-                <pic:pic xmlns:pic="http://schemas.openxmlformats.org/drawingml/2006/picture">
-                  <pic:nvPicPr>
-                    <pic:cNvPr id="0" name="Picture 17" descr="C:\Users\Carlos Basso\Documents\GitHub\Proyecto\docs\Diseño\Iteracion 2\Diagramas De Secuencia del Sistema\Gestion Equipos\DS Modificar equipo.png"/>
-                    <pic:cNvPicPr>
-                      <a:picLocks noChangeAspect="1" noChangeArrowheads="1"/>
-                    </pic:cNvPicPr>
+                    <pic:cNvPr id="0" name="DS Consultar Grupo.png"/>
+                    <pic:cNvPicPr/>
                   </pic:nvPicPr>
                   <pic:blipFill>
                     <a:blip r:embed="rId32">
@@ -33278,123 +32941,18 @@
                         </a:ext>
                       </a:extLst>
                     </a:blip>
-                    <a:srcRect/>
                     <a:stretch>
                       <a:fillRect/>
                     </a:stretch>
                   </pic:blipFill>
-                  <pic:spPr bwMode="auto">
+                  <pic:spPr>
                     <a:xfrm>
                       <a:off x="0" y="0"/>
-                      <a:ext cx="5308120" cy="3760403"/>
+                      <a:ext cx="5400040" cy="5048885"/>
                     </a:xfrm>
                     <a:prstGeom prst="rect">
                       <a:avLst/>
                     </a:prstGeom>
-                    <a:noFill/>
-                    <a:ln>
-                      <a:noFill/>
-                    </a:ln>
-                  </pic:spPr>
-                </pic:pic>
-              </a:graphicData>
-            </a:graphic>
-          </wp:inline>
-        </w:drawing>
-      </w:r>
-    </w:p>
-    <w:p>
-      <w:r>
-        <w:br w:type="page"/>
-      </w:r>
-    </w:p>
-    <w:p>
-      <w:pPr>
-        <w:pStyle w:val="Ttulo3"/>
-        <w:jc w:val="center"/>
-      </w:pPr>
-      <w:bookmarkStart w:id="42" w:name="_Toc353447796"/>
-      <w:r>
-        <w:lastRenderedPageBreak/>
-        <w:t>Gestión de Grupos</w:t>
-      </w:r>
-      <w:bookmarkEnd w:id="42"/>
-    </w:p>
-    <w:p>
-      <w:pPr>
-        <w:pStyle w:val="Ttulo4"/>
-      </w:pPr>
-    </w:p>
-    <w:p>
-      <w:pPr>
-        <w:pStyle w:val="Ttulo4"/>
-      </w:pPr>
-      <w:bookmarkStart w:id="43" w:name="_Toc353447797"/>
-      <w:r>
-        <w:t>Dia</w:t>
-      </w:r>
-      <w:r>
-        <w:t xml:space="preserve">grama de secuencia: </w:t>
-      </w:r>
-      <w:proofErr w:type="spellStart"/>
-      <w:r>
-        <w:t>AñadirEliminar</w:t>
-      </w:r>
-      <w:proofErr w:type="spellEnd"/>
-      <w:r>
-        <w:t xml:space="preserve"> Alumnos Grupo</w:t>
-      </w:r>
-      <w:bookmarkEnd w:id="43"/>
-    </w:p>
-    <w:p/>
-    <w:p>
-      <w:r>
-        <w:rPr>
-          <w:noProof/>
-          <w:lang w:eastAsia="ja-JP"/>
-        </w:rPr>
-        <w:drawing>
-          <wp:inline distT="0" distB="0" distL="0" distR="0">
-            <wp:extent cx="4845050" cy="3681095"/>
-            <wp:effectExtent l="0" t="0" r="0" b="0"/>
-            <wp:docPr id="2" name="Imagen 2" descr="C:\Users\Carlos Basso\Documents\GitHub\Proyecto\docs\Diseño\Iteracion 2\Diagramas De Secuencia del Sistema\Gestion Grupos\DS AñadirEliminar Alumnos Grupo.png"/>
-            <wp:cNvGraphicFramePr>
-              <a:graphicFrameLocks xmlns:a="http://schemas.openxmlformats.org/drawingml/2006/main" noChangeAspect="1"/>
-            </wp:cNvGraphicFramePr>
-            <a:graphic xmlns:a="http://schemas.openxmlformats.org/drawingml/2006/main">
-              <a:graphicData uri="http://schemas.openxmlformats.org/drawingml/2006/picture">
-                <pic:pic xmlns:pic="http://schemas.openxmlformats.org/drawingml/2006/picture">
-                  <pic:nvPicPr>
-                    <pic:cNvPr id="0" name="Picture 1" descr="C:\Users\Carlos Basso\Documents\GitHub\Proyecto\docs\Diseño\Iteracion 2\Diagramas De Secuencia del Sistema\Gestion Grupos\DS AñadirEliminar Alumnos Grupo.png"/>
-                    <pic:cNvPicPr>
-                      <a:picLocks noChangeAspect="1" noChangeArrowheads="1"/>
-                    </pic:cNvPicPr>
-                  </pic:nvPicPr>
-                  <pic:blipFill>
-                    <a:blip r:embed="rId33">
-                      <a:extLst>
-                        <a:ext uri="{28A0092B-C50C-407E-A947-70E740481C1C}">
-                          <a14:useLocalDpi xmlns:a14="http://schemas.microsoft.com/office/drawing/2010/main" val="0"/>
-                        </a:ext>
-                      </a:extLst>
-                    </a:blip>
-                    <a:srcRect/>
-                    <a:stretch>
-                      <a:fillRect/>
-                    </a:stretch>
-                  </pic:blipFill>
-                  <pic:spPr bwMode="auto">
-                    <a:xfrm>
-                      <a:off x="0" y="0"/>
-                      <a:ext cx="4845050" cy="3681095"/>
-                    </a:xfrm>
-                    <a:prstGeom prst="rect">
-                      <a:avLst/>
-                    </a:prstGeom>
-                    <a:noFill/>
-                    <a:ln>
-                      <a:noFill/>
-                    </a:ln>
                   </pic:spPr>
                 </pic:pic>
               </a:graphicData>
@@ -33406,25 +32964,51 @@
     <w:p/>
     <w:p>
       <w:pPr>
+        <w:rPr>
+          <w:rFonts w:asciiTheme="majorHAnsi" w:eastAsiaTheme="majorEastAsia" w:hAnsiTheme="majorHAnsi" w:cstheme="majorBidi"/>
+          <w:b/>
+          <w:bCs/>
+          <w:iCs/>
+        </w:rPr>
+      </w:pPr>
+      <w:bookmarkStart w:id="41" w:name="_Toc353447799"/>
+      <w:r>
+        <w:br w:type="page"/>
+      </w:r>
+    </w:p>
+    <w:p>
+      <w:pPr>
         <w:pStyle w:val="Ttulo4"/>
-      </w:pPr>
-      <w:bookmarkStart w:id="44" w:name="_Toc353447798"/>
+        <w:rPr>
+          <w:i/>
+        </w:rPr>
+      </w:pPr>
       <w:r>
+        <w:rPr>
+          <w:i/>
+        </w:rPr>
+        <w:lastRenderedPageBreak/>
         <w:t>Dia</w:t>
       </w:r>
       <w:r>
-        <w:t xml:space="preserve">grama de secuencia: </w:t>
+        <w:rPr>
+          <w:i/>
+        </w:rPr>
+        <w:t>grama de secuencia: Eliminar</w:t>
       </w:r>
       <w:r>
-        <w:t>Consultar</w:t>
-      </w:r>
-      <w:r>
+        <w:rPr>
+          <w:i/>
+        </w:rPr>
         <w:t xml:space="preserve"> Grupo</w:t>
       </w:r>
-      <w:bookmarkEnd w:id="44"/>
+      <w:bookmarkEnd w:id="41"/>
     </w:p>
     <w:p/>
     <w:p>
+      <w:pPr>
+        <w:jc w:val="center"/>
+      </w:pPr>
       <w:r>
         <w:rPr>
           <w:noProof/>
@@ -33432,9 +33016,9 @@
         </w:rPr>
         <w:drawing>
           <wp:inline distT="0" distB="0" distL="0" distR="0">
-            <wp:extent cx="5320030" cy="2980690"/>
+            <wp:extent cx="4610100" cy="3867150"/>
             <wp:effectExtent l="0" t="0" r="0" b="0"/>
-            <wp:docPr id="4" name="Imagen 4" descr="C:\Users\Carlos Basso\Documents\GitHub\Proyecto\docs\Diseño\Iteracion 2\Diagramas De Secuencia del Sistema\Gestion Grupos\DS Consultar Grupo.png"/>
+            <wp:docPr id="45" name="0 Imagen"/>
             <wp:cNvGraphicFramePr>
               <a:graphicFrameLocks xmlns:a="http://schemas.openxmlformats.org/drawingml/2006/main" noChangeAspect="1"/>
             </wp:cNvGraphicFramePr>
@@ -33442,36 +33026,29 @@
               <a:graphicData uri="http://schemas.openxmlformats.org/drawingml/2006/picture">
                 <pic:pic xmlns:pic="http://schemas.openxmlformats.org/drawingml/2006/picture">
                   <pic:nvPicPr>
-                    <pic:cNvPr id="0" name="Picture 2" descr="C:\Users\Carlos Basso\Documents\GitHub\Proyecto\docs\Diseño\Iteracion 2\Diagramas De Secuencia del Sistema\Gestion Grupos\DS Consultar Grupo.png"/>
-                    <pic:cNvPicPr>
-                      <a:picLocks noChangeAspect="1" noChangeArrowheads="1"/>
-                    </pic:cNvPicPr>
+                    <pic:cNvPr id="0" name="DS eliminar Grupo.png"/>
+                    <pic:cNvPicPr/>
                   </pic:nvPicPr>
                   <pic:blipFill>
-                    <a:blip r:embed="rId34">
+                    <a:blip r:embed="rId33">
                       <a:extLst>
                         <a:ext uri="{28A0092B-C50C-407E-A947-70E740481C1C}">
                           <a14:useLocalDpi xmlns:a14="http://schemas.microsoft.com/office/drawing/2010/main" val="0"/>
                         </a:ext>
                       </a:extLst>
                     </a:blip>
-                    <a:srcRect/>
                     <a:stretch>
                       <a:fillRect/>
                     </a:stretch>
                   </pic:blipFill>
-                  <pic:spPr bwMode="auto">
+                  <pic:spPr>
                     <a:xfrm>
                       <a:off x="0" y="0"/>
-                      <a:ext cx="5320030" cy="2980690"/>
+                      <a:ext cx="4610100" cy="3867150"/>
                     </a:xfrm>
                     <a:prstGeom prst="rect">
                       <a:avLst/>
                     </a:prstGeom>
-                    <a:noFill/>
-                    <a:ln>
-                      <a:noFill/>
-                    </a:ln>
                   </pic:spPr>
                 </pic:pic>
               </a:graphicData>
@@ -33483,21 +33060,36 @@
     <w:p/>
     <w:p>
       <w:pPr>
+        <w:rPr>
+          <w:rFonts w:asciiTheme="majorHAnsi" w:eastAsiaTheme="majorEastAsia" w:hAnsiTheme="majorHAnsi" w:cstheme="majorBidi"/>
+          <w:b/>
+          <w:bCs/>
+          <w:iCs/>
+        </w:rPr>
+      </w:pPr>
+      <w:bookmarkStart w:id="42" w:name="_Toc353447801"/>
+      <w:r>
+        <w:br w:type="page"/>
+      </w:r>
+    </w:p>
+    <w:p>
+      <w:pPr>
         <w:pStyle w:val="Ttulo4"/>
-      </w:pPr>
-      <w:bookmarkStart w:id="45" w:name="_Toc353447799"/>
+        <w:rPr>
+          <w:i/>
+        </w:rPr>
+      </w:pPr>
+      <w:bookmarkStart w:id="43" w:name="_GoBack"/>
       <w:r>
+        <w:rPr>
+          <w:i/>
+        </w:rPr>
         <w:lastRenderedPageBreak/>
-        <w:t>Dia</w:t>
+        <w:t>Diagrama de secuencia: Modificar Grupo</w:t>
       </w:r>
-      <w:r>
-        <w:t>grama de secuencia: Dar De Baja</w:t>
-      </w:r>
-      <w:r>
-        <w:t xml:space="preserve"> Grupo</w:t>
-      </w:r>
-      <w:bookmarkEnd w:id="45"/>
+      <w:bookmarkEnd w:id="42"/>
     </w:p>
+    <w:bookmarkEnd w:id="43"/>
     <w:p/>
     <w:p>
       <w:r>
@@ -33507,9 +33099,9 @@
         </w:rPr>
         <w:drawing>
           <wp:inline distT="0" distB="0" distL="0" distR="0">
-            <wp:extent cx="5248893" cy="3125030"/>
+            <wp:extent cx="5400040" cy="4413250"/>
             <wp:effectExtent l="0" t="0" r="0" b="0"/>
-            <wp:docPr id="5" name="Imagen 5" descr="C:\Users\Carlos Basso\Documents\GitHub\Proyecto\docs\Diseño\Iteracion 2\Diagramas De Secuencia del Sistema\Gestion Grupos\DS Dar De Baja Grupo.png"/>
+            <wp:docPr id="46" name="0 Imagen"/>
             <wp:cNvGraphicFramePr>
               <a:graphicFrameLocks xmlns:a="http://schemas.openxmlformats.org/drawingml/2006/main" noChangeAspect="1"/>
             </wp:cNvGraphicFramePr>
@@ -33517,36 +33109,29 @@
               <a:graphicData uri="http://schemas.openxmlformats.org/drawingml/2006/picture">
                 <pic:pic xmlns:pic="http://schemas.openxmlformats.org/drawingml/2006/picture">
                   <pic:nvPicPr>
-                    <pic:cNvPr id="0" name="Picture 3" descr="C:\Users\Carlos Basso\Documents\GitHub\Proyecto\docs\Diseño\Iteracion 2\Diagramas De Secuencia del Sistema\Gestion Grupos\DS Dar De Baja Grupo.png"/>
-                    <pic:cNvPicPr>
-                      <a:picLocks noChangeAspect="1" noChangeArrowheads="1"/>
-                    </pic:cNvPicPr>
+                    <pic:cNvPr id="0" name="DS Modificar grupo.png"/>
+                    <pic:cNvPicPr/>
                   </pic:nvPicPr>
                   <pic:blipFill>
-                    <a:blip r:embed="rId35">
+                    <a:blip r:embed="rId34">
                       <a:extLst>
                         <a:ext uri="{28A0092B-C50C-407E-A947-70E740481C1C}">
                           <a14:useLocalDpi xmlns:a14="http://schemas.microsoft.com/office/drawing/2010/main" val="0"/>
                         </a:ext>
                       </a:extLst>
                     </a:blip>
-                    <a:srcRect/>
                     <a:stretch>
                       <a:fillRect/>
                     </a:stretch>
                   </pic:blipFill>
-                  <pic:spPr bwMode="auto">
+                  <pic:spPr>
                     <a:xfrm>
                       <a:off x="0" y="0"/>
-                      <a:ext cx="5248893" cy="3125030"/>
+                      <a:ext cx="5400040" cy="4413250"/>
                     </a:xfrm>
                     <a:prstGeom prst="rect">
                       <a:avLst/>
                     </a:prstGeom>
-                    <a:noFill/>
-                    <a:ln>
-                      <a:noFill/>
-                    </a:ln>
                   </pic:spPr>
                 </pic:pic>
               </a:graphicData>
@@ -33558,157 +33143,6 @@
     <w:p/>
     <w:p>
       <w:pPr>
-        <w:pStyle w:val="Ttulo4"/>
-      </w:pPr>
-      <w:bookmarkStart w:id="46" w:name="_Toc353447800"/>
-      <w:r>
-        <w:t>Dia</w:t>
-      </w:r>
-      <w:r>
-        <w:t>grama de secuencia: Insertar</w:t>
-      </w:r>
-      <w:r>
-        <w:t xml:space="preserve"> Grupo</w:t>
-      </w:r>
-      <w:bookmarkEnd w:id="46"/>
-    </w:p>
-    <w:p/>
-    <w:p>
-      <w:r>
-        <w:rPr>
-          <w:noProof/>
-          <w:lang w:eastAsia="ja-JP"/>
-        </w:rPr>
-        <w:drawing>
-          <wp:inline distT="0" distB="0" distL="0" distR="0">
-            <wp:extent cx="5248893" cy="3363063"/>
-            <wp:effectExtent l="0" t="0" r="0" b="0"/>
-            <wp:docPr id="6" name="Imagen 6" descr="C:\Users\Carlos Basso\Documents\GitHub\Proyecto\docs\Diseño\Iteracion 2\Diagramas De Secuencia del Sistema\Gestion Grupos\DS Insertar grupo.png"/>
-            <wp:cNvGraphicFramePr>
-              <a:graphicFrameLocks xmlns:a="http://schemas.openxmlformats.org/drawingml/2006/main" noChangeAspect="1"/>
-            </wp:cNvGraphicFramePr>
-            <a:graphic xmlns:a="http://schemas.openxmlformats.org/drawingml/2006/main">
-              <a:graphicData uri="http://schemas.openxmlformats.org/drawingml/2006/picture">
-                <pic:pic xmlns:pic="http://schemas.openxmlformats.org/drawingml/2006/picture">
-                  <pic:nvPicPr>
-                    <pic:cNvPr id="0" name="Picture 4" descr="C:\Users\Carlos Basso\Documents\GitHub\Proyecto\docs\Diseño\Iteracion 2\Diagramas De Secuencia del Sistema\Gestion Grupos\DS Insertar grupo.png"/>
-                    <pic:cNvPicPr>
-                      <a:picLocks noChangeAspect="1" noChangeArrowheads="1"/>
-                    </pic:cNvPicPr>
-                  </pic:nvPicPr>
-                  <pic:blipFill>
-                    <a:blip r:embed="rId36">
-                      <a:extLst>
-                        <a:ext uri="{28A0092B-C50C-407E-A947-70E740481C1C}">
-                          <a14:useLocalDpi xmlns:a14="http://schemas.microsoft.com/office/drawing/2010/main" val="0"/>
-                        </a:ext>
-                      </a:extLst>
-                    </a:blip>
-                    <a:srcRect/>
-                    <a:stretch>
-                      <a:fillRect/>
-                    </a:stretch>
-                  </pic:blipFill>
-                  <pic:spPr bwMode="auto">
-                    <a:xfrm>
-                      <a:off x="0" y="0"/>
-                      <a:ext cx="5249441" cy="3363414"/>
-                    </a:xfrm>
-                    <a:prstGeom prst="rect">
-                      <a:avLst/>
-                    </a:prstGeom>
-                    <a:noFill/>
-                    <a:ln>
-                      <a:noFill/>
-                    </a:ln>
-                  </pic:spPr>
-                </pic:pic>
-              </a:graphicData>
-            </a:graphic>
-          </wp:inline>
-        </w:drawing>
-      </w:r>
-    </w:p>
-    <w:p/>
-    <w:p/>
-    <w:p/>
-    <w:p>
-      <w:pPr>
-        <w:pStyle w:val="Ttulo4"/>
-      </w:pPr>
-      <w:bookmarkStart w:id="47" w:name="_Toc353447801"/>
-      <w:r>
-        <w:lastRenderedPageBreak/>
-        <w:t>Dia</w:t>
-      </w:r>
-      <w:r>
-        <w:t>grama de secuencia: Modificar</w:t>
-      </w:r>
-      <w:r>
-        <w:t xml:space="preserve"> Grupo</w:t>
-      </w:r>
-      <w:bookmarkEnd w:id="47"/>
-    </w:p>
-    <w:p/>
-    <w:p>
-      <w:r>
-        <w:rPr>
-          <w:noProof/>
-          <w:lang w:eastAsia="ja-JP"/>
-        </w:rPr>
-        <w:drawing>
-          <wp:inline distT="0" distB="0" distL="0" distR="0">
-            <wp:extent cx="5355771" cy="3669308"/>
-            <wp:effectExtent l="0" t="0" r="0" b="0"/>
-            <wp:docPr id="7" name="Imagen 7" descr="C:\Users\Carlos Basso\Documents\GitHub\Proyecto\docs\Diseño\Iteracion 2\Diagramas De Secuencia del Sistema\Gestion Grupos\DS Modificar grupo.png"/>
-            <wp:cNvGraphicFramePr>
-              <a:graphicFrameLocks xmlns:a="http://schemas.openxmlformats.org/drawingml/2006/main" noChangeAspect="1"/>
-            </wp:cNvGraphicFramePr>
-            <a:graphic xmlns:a="http://schemas.openxmlformats.org/drawingml/2006/main">
-              <a:graphicData uri="http://schemas.openxmlformats.org/drawingml/2006/picture">
-                <pic:pic xmlns:pic="http://schemas.openxmlformats.org/drawingml/2006/picture">
-                  <pic:nvPicPr>
-                    <pic:cNvPr id="0" name="Picture 5" descr="C:\Users\Carlos Basso\Documents\GitHub\Proyecto\docs\Diseño\Iteracion 2\Diagramas De Secuencia del Sistema\Gestion Grupos\DS Modificar grupo.png"/>
-                    <pic:cNvPicPr>
-                      <a:picLocks noChangeAspect="1" noChangeArrowheads="1"/>
-                    </pic:cNvPicPr>
-                  </pic:nvPicPr>
-                  <pic:blipFill>
-                    <a:blip r:embed="rId37">
-                      <a:extLst>
-                        <a:ext uri="{28A0092B-C50C-407E-A947-70E740481C1C}">
-                          <a14:useLocalDpi xmlns:a14="http://schemas.microsoft.com/office/drawing/2010/main" val="0"/>
-                        </a:ext>
-                      </a:extLst>
-                    </a:blip>
-                    <a:srcRect/>
-                    <a:stretch>
-                      <a:fillRect/>
-                    </a:stretch>
-                  </pic:blipFill>
-                  <pic:spPr bwMode="auto">
-                    <a:xfrm>
-                      <a:off x="0" y="0"/>
-                      <a:ext cx="5356151" cy="3669568"/>
-                    </a:xfrm>
-                    <a:prstGeom prst="rect">
-                      <a:avLst/>
-                    </a:prstGeom>
-                    <a:noFill/>
-                    <a:ln>
-                      <a:noFill/>
-                    </a:ln>
-                  </pic:spPr>
-                </pic:pic>
-              </a:graphicData>
-            </a:graphic>
-          </wp:inline>
-        </w:drawing>
-      </w:r>
-    </w:p>
-    <w:p/>
-    <w:p>
-      <w:pPr>
         <w:rPr>
           <w:b/>
           <w:sz w:val="36"/>
@@ -33729,30 +33163,25 @@
         <w:pStyle w:val="Ttulo3"/>
         <w:jc w:val="center"/>
       </w:pPr>
-      <w:bookmarkStart w:id="48" w:name="_Toc353447802"/>
+      <w:bookmarkStart w:id="44" w:name="_Toc353447802"/>
       <w:r>
         <w:lastRenderedPageBreak/>
         <w:t>Gestión de Instalaciones</w:t>
       </w:r>
-      <w:bookmarkEnd w:id="48"/>
+      <w:bookmarkEnd w:id="44"/>
     </w:p>
     <w:p>
       <w:pPr>
         <w:pStyle w:val="Ttulo4"/>
       </w:pPr>
-    </w:p>
-    <w:p>
-      <w:pPr>
-        <w:pStyle w:val="Ttulo4"/>
-      </w:pPr>
-      <w:bookmarkStart w:id="49" w:name="_Toc353447803"/>
+      <w:bookmarkStart w:id="45" w:name="_Toc353447803"/>
       <w:r>
         <w:t>Dia</w:t>
       </w:r>
       <w:r>
         <w:t>grama de secuencia: Consultar Instalaciones</w:t>
       </w:r>
-      <w:bookmarkEnd w:id="49"/>
+      <w:bookmarkEnd w:id="45"/>
     </w:p>
     <w:p/>
     <w:p>
@@ -33779,7 +33208,7 @@
                     </pic:cNvPicPr>
                   </pic:nvPicPr>
                   <pic:blipFill>
-                    <a:blip r:embed="rId38">
+                    <a:blip r:embed="rId35">
                       <a:extLst>
                         <a:ext uri="{28A0092B-C50C-407E-A947-70E740481C1C}">
                           <a14:useLocalDpi xmlns:a14="http://schemas.microsoft.com/office/drawing/2010/main" val="0"/>
@@ -33816,7 +33245,7 @@
       <w:pPr>
         <w:pStyle w:val="Ttulo4"/>
       </w:pPr>
-      <w:bookmarkStart w:id="50" w:name="_Toc353447804"/>
+      <w:bookmarkStart w:id="46" w:name="_Toc353447804"/>
       <w:r>
         <w:t>Dia</w:t>
       </w:r>
@@ -33829,7 +33258,7 @@
       <w:r>
         <w:t>r Instalaciones</w:t>
       </w:r>
-      <w:bookmarkEnd w:id="50"/>
+      <w:bookmarkEnd w:id="46"/>
     </w:p>
     <w:p/>
     <w:p>
@@ -33856,7 +33285,7 @@
                     </pic:cNvPicPr>
                   </pic:nvPicPr>
                   <pic:blipFill>
-                    <a:blip r:embed="rId39">
+                    <a:blip r:embed="rId36">
                       <a:extLst>
                         <a:ext uri="{28A0092B-C50C-407E-A947-70E740481C1C}">
                           <a14:useLocalDpi xmlns:a14="http://schemas.microsoft.com/office/drawing/2010/main" val="0"/>
@@ -33896,15 +33325,14 @@
       <w:pPr>
         <w:pStyle w:val="Ttulo4"/>
       </w:pPr>
-      <w:bookmarkStart w:id="51" w:name="_Toc353447805"/>
+      <w:bookmarkStart w:id="47" w:name="_Toc353447805"/>
       <w:r>
-        <w:lastRenderedPageBreak/>
         <w:t>Dia</w:t>
       </w:r>
       <w:r>
         <w:t>grama de secuencia: Introducir Instalaciones</w:t>
       </w:r>
-      <w:bookmarkEnd w:id="51"/>
+      <w:bookmarkEnd w:id="47"/>
     </w:p>
     <w:p/>
     <w:p>
@@ -33913,6 +33341,7 @@
           <w:noProof/>
           <w:lang w:eastAsia="ja-JP"/>
         </w:rPr>
+        <w:lastRenderedPageBreak/>
         <w:drawing>
           <wp:inline distT="0" distB="0" distL="0" distR="0">
             <wp:extent cx="5284470" cy="2814320"/>
@@ -33931,7 +33360,7 @@
                     </pic:cNvPicPr>
                   </pic:nvPicPr>
                   <pic:blipFill>
-                    <a:blip r:embed="rId40">
+                    <a:blip r:embed="rId37">
                       <a:extLst>
                         <a:ext uri="{28A0092B-C50C-407E-A947-70E740481C1C}">
                           <a14:useLocalDpi xmlns:a14="http://schemas.microsoft.com/office/drawing/2010/main" val="0"/>
@@ -33968,14 +33397,14 @@
       <w:pPr>
         <w:pStyle w:val="Ttulo4"/>
       </w:pPr>
-      <w:bookmarkStart w:id="52" w:name="_Toc353447806"/>
+      <w:bookmarkStart w:id="48" w:name="_Toc353447806"/>
       <w:r>
         <w:t>Dia</w:t>
       </w:r>
       <w:r>
         <w:t>grama de secuencia: Modificar Instalaciones</w:t>
       </w:r>
-      <w:bookmarkEnd w:id="52"/>
+      <w:bookmarkEnd w:id="48"/>
     </w:p>
     <w:p/>
     <w:p>
@@ -34002,7 +33431,7 @@
                     </pic:cNvPicPr>
                   </pic:nvPicPr>
                   <pic:blipFill>
-                    <a:blip r:embed="rId41">
+                    <a:blip r:embed="rId38">
                       <a:extLst>
                         <a:ext uri="{28A0092B-C50C-407E-A947-70E740481C1C}">
                           <a14:useLocalDpi xmlns:a14="http://schemas.microsoft.com/office/drawing/2010/main" val="0"/>
@@ -34066,26 +33495,26 @@
         <w:pStyle w:val="Ttulo3"/>
         <w:jc w:val="center"/>
       </w:pPr>
-      <w:bookmarkStart w:id="53" w:name="_Toc353447807"/>
+      <w:bookmarkStart w:id="49" w:name="_Toc353447807"/>
       <w:r>
         <w:lastRenderedPageBreak/>
         <w:t>Gestión de Pagos</w:t>
       </w:r>
-      <w:bookmarkEnd w:id="53"/>
+      <w:bookmarkEnd w:id="49"/>
     </w:p>
     <w:p/>
     <w:p>
       <w:pPr>
         <w:pStyle w:val="Ttulo4"/>
       </w:pPr>
-      <w:bookmarkStart w:id="54" w:name="_Toc353447808"/>
+      <w:bookmarkStart w:id="50" w:name="_Toc353447808"/>
       <w:r>
         <w:t>Dia</w:t>
       </w:r>
       <w:r>
         <w:t>grama de secuencia: Eliminar Pago</w:t>
       </w:r>
-      <w:bookmarkEnd w:id="54"/>
+      <w:bookmarkEnd w:id="50"/>
     </w:p>
     <w:p/>
     <w:p>
@@ -34112,7 +33541,7 @@
                     </pic:cNvPicPr>
                   </pic:nvPicPr>
                   <pic:blipFill>
-                    <a:blip r:embed="rId42">
+                    <a:blip r:embed="rId39">
                       <a:extLst>
                         <a:ext uri="{28A0092B-C50C-407E-A947-70E740481C1C}">
                           <a14:useLocalDpi xmlns:a14="http://schemas.microsoft.com/office/drawing/2010/main" val="0"/>
@@ -34149,14 +33578,14 @@
       <w:pPr>
         <w:pStyle w:val="Ttulo4"/>
       </w:pPr>
-      <w:bookmarkStart w:id="55" w:name="_Toc353447809"/>
+      <w:bookmarkStart w:id="51" w:name="_Toc353447809"/>
       <w:r>
         <w:t>Dia</w:t>
       </w:r>
       <w:r>
         <w:t>grama de secuencia: Consultar Pago</w:t>
       </w:r>
-      <w:bookmarkEnd w:id="55"/>
+      <w:bookmarkEnd w:id="51"/>
     </w:p>
     <w:p/>
     <w:p>
@@ -34183,7 +33612,7 @@
                     </pic:cNvPicPr>
                   </pic:nvPicPr>
                   <pic:blipFill>
-                    <a:blip r:embed="rId43">
+                    <a:blip r:embed="rId40">
                       <a:extLst>
                         <a:ext uri="{28A0092B-C50C-407E-A947-70E740481C1C}">
                           <a14:useLocalDpi xmlns:a14="http://schemas.microsoft.com/office/drawing/2010/main" val="0"/>
@@ -34221,7 +33650,7 @@
       <w:pPr>
         <w:pStyle w:val="Ttulo4"/>
       </w:pPr>
-      <w:bookmarkStart w:id="56" w:name="_Toc353447810"/>
+      <w:bookmarkStart w:id="52" w:name="_Toc353447810"/>
       <w:r>
         <w:lastRenderedPageBreak/>
         <w:t>Dia</w:t>
@@ -34229,7 +33658,7 @@
       <w:r>
         <w:t>grama de secuencia: Introducir Pago</w:t>
       </w:r>
-      <w:bookmarkEnd w:id="56"/>
+      <w:bookmarkEnd w:id="52"/>
     </w:p>
     <w:p/>
     <w:p>
@@ -34256,7 +33685,7 @@
                     </pic:cNvPicPr>
                   </pic:nvPicPr>
                   <pic:blipFill>
-                    <a:blip r:embed="rId44">
+                    <a:blip r:embed="rId41">
                       <a:extLst>
                         <a:ext uri="{28A0092B-C50C-407E-A947-70E740481C1C}">
                           <a14:useLocalDpi xmlns:a14="http://schemas.microsoft.com/office/drawing/2010/main" val="0"/>
@@ -34293,14 +33722,14 @@
       <w:pPr>
         <w:pStyle w:val="Ttulo4"/>
       </w:pPr>
-      <w:bookmarkStart w:id="57" w:name="_Toc353447811"/>
+      <w:bookmarkStart w:id="53" w:name="_Toc353447811"/>
       <w:r>
         <w:t>Dia</w:t>
       </w:r>
       <w:r>
         <w:t>grama de secuencia: Modificar Pago</w:t>
       </w:r>
-      <w:bookmarkEnd w:id="57"/>
+      <w:bookmarkEnd w:id="53"/>
     </w:p>
     <w:p/>
     <w:p>
@@ -34327,7 +33756,7 @@
                     </pic:cNvPicPr>
                   </pic:nvPicPr>
                   <pic:blipFill>
-                    <a:blip r:embed="rId45">
+                    <a:blip r:embed="rId42">
                       <a:extLst>
                         <a:ext uri="{28A0092B-C50C-407E-A947-70E740481C1C}">
                           <a14:useLocalDpi xmlns:a14="http://schemas.microsoft.com/office/drawing/2010/main" val="0"/>
@@ -34369,26 +33798,26 @@
         <w:pStyle w:val="Ttulo3"/>
         <w:jc w:val="center"/>
       </w:pPr>
-      <w:bookmarkStart w:id="58" w:name="_Toc353447812"/>
+      <w:bookmarkStart w:id="54" w:name="_Toc353447812"/>
       <w:r>
         <w:lastRenderedPageBreak/>
         <w:t>Gestión de Temporadas</w:t>
       </w:r>
-      <w:bookmarkEnd w:id="58"/>
+      <w:bookmarkEnd w:id="54"/>
     </w:p>
     <w:p/>
     <w:p>
       <w:pPr>
         <w:pStyle w:val="Ttulo4"/>
       </w:pPr>
-      <w:bookmarkStart w:id="59" w:name="_Toc353447813"/>
+      <w:bookmarkStart w:id="55" w:name="_Toc353447813"/>
       <w:r>
         <w:t>Dia</w:t>
       </w:r>
       <w:r>
         <w:t>grama de secuencia: Consultar Temporada</w:t>
       </w:r>
-      <w:bookmarkEnd w:id="59"/>
+      <w:bookmarkEnd w:id="55"/>
     </w:p>
     <w:p/>
     <w:p>
@@ -34415,7 +33844,7 @@
                     </pic:cNvPicPr>
                   </pic:nvPicPr>
                   <pic:blipFill>
-                    <a:blip r:embed="rId46">
+                    <a:blip r:embed="rId43">
                       <a:extLst>
                         <a:ext uri="{28A0092B-C50C-407E-A947-70E740481C1C}">
                           <a14:useLocalDpi xmlns:a14="http://schemas.microsoft.com/office/drawing/2010/main" val="0"/>
@@ -34452,14 +33881,14 @@
       <w:pPr>
         <w:pStyle w:val="Ttulo4"/>
       </w:pPr>
-      <w:bookmarkStart w:id="60" w:name="_Toc353447814"/>
+      <w:bookmarkStart w:id="56" w:name="_Toc353447814"/>
       <w:r>
         <w:t>Dia</w:t>
       </w:r>
       <w:r>
         <w:t>grama de secuencia: Eliminar Temporada</w:t>
       </w:r>
-      <w:bookmarkEnd w:id="60"/>
+      <w:bookmarkEnd w:id="56"/>
     </w:p>
     <w:p/>
     <w:p>
@@ -34486,7 +33915,7 @@
                     </pic:cNvPicPr>
                   </pic:nvPicPr>
                   <pic:blipFill>
-                    <a:blip r:embed="rId47">
+                    <a:blip r:embed="rId44">
                       <a:extLst>
                         <a:ext uri="{28A0092B-C50C-407E-A947-70E740481C1C}">
                           <a14:useLocalDpi xmlns:a14="http://schemas.microsoft.com/office/drawing/2010/main" val="0"/>
@@ -34528,14 +33957,14 @@
       <w:pPr>
         <w:pStyle w:val="Ttulo4"/>
       </w:pPr>
-      <w:bookmarkStart w:id="61" w:name="_Toc353447815"/>
+      <w:bookmarkStart w:id="57" w:name="_Toc353447815"/>
       <w:r>
         <w:t>Dia</w:t>
       </w:r>
       <w:r>
         <w:t>grama de secuencia: Insertar Temporada</w:t>
       </w:r>
-      <w:bookmarkEnd w:id="61"/>
+      <w:bookmarkEnd w:id="57"/>
     </w:p>
     <w:p/>
     <w:p/>
@@ -34563,7 +33992,7 @@
                     </pic:cNvPicPr>
                   </pic:nvPicPr>
                   <pic:blipFill>
-                    <a:blip r:embed="rId48">
+                    <a:blip r:embed="rId45">
                       <a:extLst>
                         <a:ext uri="{28A0092B-C50C-407E-A947-70E740481C1C}">
                           <a14:useLocalDpi xmlns:a14="http://schemas.microsoft.com/office/drawing/2010/main" val="0"/>
@@ -34600,14 +34029,14 @@
       <w:pPr>
         <w:pStyle w:val="Ttulo4"/>
       </w:pPr>
-      <w:bookmarkStart w:id="62" w:name="_Toc353447816"/>
+      <w:bookmarkStart w:id="58" w:name="_Toc353447816"/>
       <w:r>
         <w:t>Dia</w:t>
       </w:r>
       <w:r>
         <w:t>grama de secuencia: Modificar Temporada</w:t>
       </w:r>
-      <w:bookmarkEnd w:id="62"/>
+      <w:bookmarkEnd w:id="58"/>
     </w:p>
     <w:p/>
     <w:p>
@@ -34634,7 +34063,7 @@
                     </pic:cNvPicPr>
                   </pic:nvPicPr>
                   <pic:blipFill>
-                    <a:blip r:embed="rId49">
+                    <a:blip r:embed="rId46">
                       <a:extLst>
                         <a:ext uri="{28A0092B-C50C-407E-A947-70E740481C1C}">
                           <a14:useLocalDpi xmlns:a14="http://schemas.microsoft.com/office/drawing/2010/main" val="0"/>
@@ -34681,7 +34110,7 @@
           <w:szCs w:val="36"/>
         </w:rPr>
       </w:pPr>
-      <w:bookmarkStart w:id="63" w:name="_Toc353447817"/>
+      <w:bookmarkStart w:id="59" w:name="_Toc353447817"/>
       <w:r>
         <w:rPr>
           <w:b/>
@@ -34692,7 +34121,7 @@
         <w:lastRenderedPageBreak/>
         <w:t>Anexo control de versiones</w:t>
       </w:r>
-      <w:bookmarkEnd w:id="63"/>
+      <w:bookmarkEnd w:id="59"/>
     </w:p>
     <w:p/>
     <w:p>
@@ -34770,7 +34199,7 @@
       </w:pPr>
     </w:p>
     <w:sectPr>
-      <w:footerReference w:type="default" r:id="rId50"/>
+      <w:footerReference w:type="default" r:id="rId47"/>
       <w:pgSz w:w="11906" w:h="16838"/>
       <w:pgMar w:top="1417" w:right="1701" w:bottom="1417" w:left="1701" w:header="708" w:footer="708" w:gutter="0"/>
       <w:pgNumType w:start="0"/>
@@ -34854,7 +34283,7 @@
             <w:rFonts w:asciiTheme="majorHAnsi" w:hAnsiTheme="majorHAnsi" w:cstheme="majorHAnsi"/>
             <w:noProof/>
           </w:rPr>
-          <w:t>43</w:t>
+          <w:t>55</w:t>
         </w:r>
         <w:r>
           <w:rPr>
@@ -42318,7 +41747,7 @@
   <a:extraClrSchemeLst/>
   <a:extLst>
     <a:ext uri="{05A4C25C-085E-4340-85A3-A5531E510DB2}">
-      <thm15:themeFamily xmlns:thm15="http://schemas.microsoft.com/office/thememl/2012/main" xmlns="" name="Office Theme" id="{62F939B6-93AF-4DB8-9C6B-D6C7DFDC589F}" vid="{4A3C46E8-61CC-4603-A589-7422A47A8E4A}"/>
+      <thm15:themeFamily xmlns="" xmlns:thm15="http://schemas.microsoft.com/office/thememl/2012/main" name="Office Theme" id="{62F939B6-93AF-4DB8-9C6B-D6C7DFDC589F}" vid="{4A3C46E8-61CC-4603-A589-7422A47A8E4A}"/>
     </a:ext>
   </a:extLst>
 </a:theme>
@@ -42348,7 +41777,7 @@
 </file>
 
 <file path=customXml/itemProps2.xml><?xml version="1.0" encoding="utf-8"?>
-<ds:datastoreItem xmlns:ds="http://schemas.openxmlformats.org/officeDocument/2006/customXml" ds:itemID="{EC2E1FA6-8B5C-44A9-9BFD-F6F8D544BC6C}">
+<ds:datastoreItem xmlns:ds="http://schemas.openxmlformats.org/officeDocument/2006/customXml" ds:itemID="{2FF6AFE3-6173-478D-ADA2-46CF5D77340B}">
   <ds:schemaRefs>
     <ds:schemaRef ds:uri="http://schemas.openxmlformats.org/officeDocument/2006/bibliography"/>
   </ds:schemaRefs>

</xml_diff>